<commit_message>
[Hang] User Profile CRU description
</commit_message>
<xml_diff>
--- a/document/UseCaseDescription.docx
+++ b/document/UseCaseDescription.docx
@@ -1,6 +1,6 @@
 
 <file path=word/document.xml><?xml version="1.0" encoding="utf-8"?>
-<w:document xmlns:wpc="http://schemas.microsoft.com/office/word/2010/wordprocessingCanvas" xmlns:mo="http://schemas.microsoft.com/office/mac/office/2008/main" xmlns:mc="http://schemas.openxmlformats.org/markup-compatibility/2006" xmlns:mv="urn:schemas-microsoft-com:mac:vml" xmlns:o="urn:schemas-microsoft-com:office:office" xmlns:r="http://schemas.openxmlformats.org/officeDocument/2006/relationships" xmlns:m="http://schemas.openxmlformats.org/officeDocument/2006/math" xmlns:v="urn:schemas-microsoft-com:vml" xmlns:wp14="http://schemas.microsoft.com/office/word/2010/wordprocessingDrawing" xmlns:wp="http://schemas.openxmlformats.org/drawingml/2006/wordprocessingDrawing" xmlns:w10="urn:schemas-microsoft-com:office:word" xmlns:w="http://schemas.openxmlformats.org/wordprocessingml/2006/main" xmlns:w14="http://schemas.microsoft.com/office/word/2010/wordml" xmlns:wpg="http://schemas.microsoft.com/office/word/2010/wordprocessingGroup" xmlns:wpi="http://schemas.microsoft.com/office/word/2010/wordprocessingInk" xmlns:wne="http://schemas.microsoft.com/office/word/2006/wordml" xmlns:wps="http://schemas.microsoft.com/office/word/2010/wordprocessingShape" mc:Ignorable="w14 wp14">
+<w:document xmlns:wpc="http://schemas.microsoft.com/office/word/2010/wordprocessingCanvas" xmlns:cx="http://schemas.microsoft.com/office/drawing/2014/chartex" xmlns:cx1="http://schemas.microsoft.com/office/drawing/2015/9/8/chartex" xmlns:cx2="http://schemas.microsoft.com/office/drawing/2015/10/21/chartex" xmlns:cx3="http://schemas.microsoft.com/office/drawing/2016/5/9/chartex" xmlns:cx4="http://schemas.microsoft.com/office/drawing/2016/5/10/chartex" xmlns:cx5="http://schemas.microsoft.com/office/drawing/2016/5/11/chartex" xmlns:cx6="http://schemas.microsoft.com/office/drawing/2016/5/12/chartex" xmlns:cx7="http://schemas.microsoft.com/office/drawing/2016/5/13/chartex" xmlns:cx8="http://schemas.microsoft.com/office/drawing/2016/5/14/chartex" xmlns:mc="http://schemas.openxmlformats.org/markup-compatibility/2006" xmlns:aink="http://schemas.microsoft.com/office/drawing/2016/ink" xmlns:am3d="http://schemas.microsoft.com/office/drawing/2017/model3d" xmlns:o="urn:schemas-microsoft-com:office:office" xmlns:oel="http://schemas.microsoft.com/office/2019/extlst" xmlns:r="http://schemas.openxmlformats.org/officeDocument/2006/relationships" xmlns:m="http://schemas.openxmlformats.org/officeDocument/2006/math" xmlns:v="urn:schemas-microsoft-com:vml" xmlns:wp14="http://schemas.microsoft.com/office/word/2010/wordprocessingDrawing" xmlns:wp="http://schemas.openxmlformats.org/drawingml/2006/wordprocessingDrawing" xmlns:w10="urn:schemas-microsoft-com:office:word" xmlns:w="http://schemas.openxmlformats.org/wordprocessingml/2006/main" xmlns:w14="http://schemas.microsoft.com/office/word/2010/wordml" xmlns:w15="http://schemas.microsoft.com/office/word/2012/wordml" xmlns:w16cex="http://schemas.microsoft.com/office/word/2018/wordml/cex" xmlns:w16cid="http://schemas.microsoft.com/office/word/2016/wordml/cid" xmlns:w16="http://schemas.microsoft.com/office/word/2018/wordml" xmlns:w16sdtdh="http://schemas.microsoft.com/office/word/2020/wordml/sdtdatahash" xmlns:w16se="http://schemas.microsoft.com/office/word/2015/wordml/symex" xmlns:wpg="http://schemas.microsoft.com/office/word/2010/wordprocessingGroup" xmlns:wpi="http://schemas.microsoft.com/office/word/2010/wordprocessingInk" xmlns:wne="http://schemas.microsoft.com/office/word/2006/wordml" xmlns:wps="http://schemas.microsoft.com/office/word/2010/wordprocessingShape" mc:Ignorable="w14 w15 w16se w16cid w16 w16cex w16sdtdh wp14">
   <w:body>
     <w:p>
       <w:pPr>
@@ -9,8 +9,6 @@
           <w:b/>
         </w:rPr>
       </w:pPr>
-      <w:bookmarkStart w:id="0" w:name="_GoBack"/>
-      <w:bookmarkEnd w:id="0"/>
     </w:p>
     <w:p>
       <w:pPr>
@@ -30,7 +28,6 @@
       <w:tblPr>
         <w:tblStyle w:val="TableGrid"/>
         <w:tblW w:w="0" w:type="auto"/>
-        <w:tblInd w:w="0" w:type="dxa"/>
         <w:tblLook w:val="04A0" w:firstRow="1" w:lastRow="0" w:firstColumn="1" w:lastColumn="0" w:noHBand="0" w:noVBand="1"/>
       </w:tblPr>
       <w:tblGrid>
@@ -91,7 +88,16 @@
           </w:tcPr>
           <w:p>
             <w:r>
-              <w:t>User Profile CRUD</w:t>
+              <w:t xml:space="preserve">User </w:t>
+            </w:r>
+            <w:r>
+              <w:t>account</w:t>
+            </w:r>
+            <w:r>
+              <w:t xml:space="preserve"> CRU</w:t>
+            </w:r>
+            <w:r>
+              <w:t>D</w:t>
             </w:r>
           </w:p>
         </w:tc>
@@ -126,7 +132,10 @@
           </w:tcPr>
           <w:p>
             <w:r>
-              <w:t>This use case allows the admin create profiles for faculty and student</w:t>
+              <w:t xml:space="preserve">This use case allows </w:t>
+            </w:r>
+            <w:r>
+              <w:t>user sign up to create account/login to read, update account.</w:t>
             </w:r>
           </w:p>
         </w:tc>
@@ -161,7 +170,7 @@
           </w:tcPr>
           <w:p>
             <w:r>
-              <w:t>Admin</w:t>
+              <w:t>User</w:t>
             </w:r>
           </w:p>
         </w:tc>
@@ -205,7 +214,7 @@
           </w:tcPr>
           <w:p>
             <w:r>
-              <w:t>The admin must logged in to the system</w:t>
+              <w:t>User must login before reading/updating the account.</w:t>
             </w:r>
           </w:p>
         </w:tc>
@@ -275,7 +284,19 @@
               <w:rPr>
                 <w:b/>
               </w:rPr>
-              <w:t>1.1.0 Create Faculty Profile</w:t>
+              <w:t xml:space="preserve">1.1.0 Create </w:t>
+            </w:r>
+            <w:r>
+              <w:rPr>
+                <w:b/>
+              </w:rPr>
+              <w:t xml:space="preserve">User </w:t>
+            </w:r>
+            <w:r>
+              <w:rPr>
+                <w:b/>
+              </w:rPr>
+              <w:t>Profile</w:t>
             </w:r>
           </w:p>
         </w:tc>
@@ -349,6 +370,9 @@
             <w:tcW w:w="1188" w:type="dxa"/>
           </w:tcPr>
           <w:p>
+            <w:pPr>
+              <w:spacing w:after="0"/>
+            </w:pPr>
             <w:r>
               <w:t>1</w:t>
             </w:r>
@@ -359,13 +383,108 @@
             <w:tcW w:w="3960" w:type="dxa"/>
             <w:gridSpan w:val="2"/>
           </w:tcPr>
-          <w:p/>
+          <w:p>
+            <w:pPr>
+              <w:spacing w:after="0"/>
+            </w:pPr>
+            <w:r>
+              <w:t>The user g</w:t>
+            </w:r>
+            <w:r>
+              <w:t>o</w:t>
+            </w:r>
+            <w:r>
+              <w:t>es</w:t>
+            </w:r>
+            <w:r>
+              <w:t xml:space="preserve"> to sign up page</w:t>
+            </w:r>
+          </w:p>
         </w:tc>
         <w:tc>
           <w:tcPr>
             <w:tcW w:w="4473" w:type="dxa"/>
           </w:tcPr>
-          <w:p/>
+          <w:p>
+            <w:pPr>
+              <w:spacing w:after="0"/>
+            </w:pPr>
+            <w:r>
+              <w:t>The system s</w:t>
+            </w:r>
+            <w:r>
+              <w:t>how</w:t>
+            </w:r>
+            <w:r>
+              <w:t>s</w:t>
+            </w:r>
+            <w:r>
+              <w:t xml:space="preserve"> </w:t>
+            </w:r>
+            <w:r>
+              <w:t>profile</w:t>
+            </w:r>
+            <w:r>
+              <w:t xml:space="preserve"> information </w:t>
+            </w:r>
+            <w:r>
+              <w:t xml:space="preserve">form </w:t>
+            </w:r>
+            <w:r>
+              <w:t>for the user to fill in</w:t>
+            </w:r>
+            <w:r>
+              <w:t>:</w:t>
+            </w:r>
+          </w:p>
+          <w:p>
+            <w:pPr>
+              <w:spacing w:after="0"/>
+            </w:pPr>
+            <w:r>
+              <w:t>- Name</w:t>
+            </w:r>
+          </w:p>
+          <w:p>
+            <w:pPr>
+              <w:spacing w:after="0"/>
+            </w:pPr>
+            <w:r>
+              <w:t>- Email (used to login)</w:t>
+            </w:r>
+          </w:p>
+          <w:p>
+            <w:pPr>
+              <w:spacing w:after="0"/>
+            </w:pPr>
+            <w:r>
+              <w:t>- Password/Password confirm</w:t>
+            </w:r>
+          </w:p>
+          <w:p>
+            <w:pPr>
+              <w:spacing w:after="0"/>
+            </w:pPr>
+            <w:r>
+              <w:t>- Address: Street, City, State, Zip Code.</w:t>
+            </w:r>
+          </w:p>
+          <w:p>
+            <w:pPr>
+              <w:spacing w:after="0"/>
+            </w:pPr>
+            <w:r>
+              <w:t>- Phone</w:t>
+            </w:r>
+          </w:p>
+          <w:p>
+            <w:pPr>
+              <w:spacing w:after="0"/>
+            </w:pPr>
+            <w:r>
+              <w:t>- Avatar</w:t>
+            </w:r>
+          </w:p>
         </w:tc>
       </w:tr>
       <w:tr>
@@ -377,6 +496,9 @@
             <w:tcW w:w="1188" w:type="dxa"/>
           </w:tcPr>
           <w:p>
+            <w:pPr>
+              <w:spacing w:after="0"/>
+            </w:pPr>
             <w:r>
               <w:t>2</w:t>
             </w:r>
@@ -387,13 +509,98 @@
             <w:tcW w:w="3960" w:type="dxa"/>
             <w:gridSpan w:val="2"/>
           </w:tcPr>
-          <w:p/>
+          <w:p>
+            <w:pPr>
+              <w:spacing w:after="0"/>
+            </w:pPr>
+            <w:r>
+              <w:t>The user f</w:t>
+            </w:r>
+            <w:r>
+              <w:t>ill</w:t>
+            </w:r>
+            <w:r>
+              <w:t>s</w:t>
+            </w:r>
+            <w:r>
+              <w:t xml:space="preserve"> in the </w:t>
+            </w:r>
+            <w:r>
+              <w:t>profile</w:t>
+            </w:r>
+            <w:r>
+              <w:t xml:space="preserve"> information</w:t>
+            </w:r>
+            <w:r>
+              <w:t xml:space="preserve"> and request the system to create a new </w:t>
+            </w:r>
+            <w:r>
+              <w:t>profile</w:t>
+            </w:r>
+          </w:p>
         </w:tc>
         <w:tc>
           <w:tcPr>
             <w:tcW w:w="4473" w:type="dxa"/>
           </w:tcPr>
-          <w:p/>
+          <w:p>
+            <w:pPr>
+              <w:spacing w:after="0"/>
+            </w:pPr>
+            <w:r>
+              <w:t>The system v</w:t>
+            </w:r>
+            <w:r>
+              <w:t>erif</w:t>
+            </w:r>
+            <w:r>
+              <w:t>ies</w:t>
+            </w:r>
+            <w:r>
+              <w:t xml:space="preserve"> input information</w:t>
+            </w:r>
+            <w:r>
+              <w:t>:</w:t>
+            </w:r>
+          </w:p>
+          <w:p>
+            <w:pPr>
+              <w:spacing w:after="0"/>
+            </w:pPr>
+            <w:r>
+              <w:t>- Email verification (existing, validation)</w:t>
+            </w:r>
+          </w:p>
+          <w:p>
+            <w:pPr>
+              <w:spacing w:after="0"/>
+            </w:pPr>
+            <w:r>
+              <w:t xml:space="preserve">- Password is at least 6 character long </w:t>
+            </w:r>
+          </w:p>
+          <w:p>
+            <w:pPr>
+              <w:spacing w:after="0"/>
+            </w:pPr>
+            <w:r>
+              <w:t>In case of failure verification, the system returns the message indicating the error.</w:t>
+            </w:r>
+          </w:p>
+          <w:p>
+            <w:pPr>
+              <w:spacing w:after="0"/>
+            </w:pPr>
+            <w:r>
+              <w:t xml:space="preserve">Otherwise, the system creates a new </w:t>
+            </w:r>
+            <w:r>
+              <w:t>profile</w:t>
+            </w:r>
+            <w:r>
+              <w:t xml:space="preserve"> in the database and return a success message.</w:t>
+            </w:r>
+          </w:p>
         </w:tc>
       </w:tr>
       <w:tr>
@@ -424,16 +631,17 @@
             <w:tcW w:w="9621" w:type="dxa"/>
             <w:gridSpan w:val="4"/>
           </w:tcPr>
-          <w:p/>
-        </w:tc>
-      </w:tr>
-      <w:tr>
-        <w:tc>
-          <w:tcPr>
-            <w:tcW w:w="9621" w:type="dxa"/>
-            <w:gridSpan w:val="4"/>
-          </w:tcPr>
-          <w:p/>
+          <w:p>
+            <w:r>
+              <w:t xml:space="preserve">The new </w:t>
+            </w:r>
+            <w:r>
+              <w:t>profile</w:t>
+            </w:r>
+            <w:r>
+              <w:t xml:space="preserve"> is persisted in the system.</w:t>
+            </w:r>
+          </w:p>
         </w:tc>
       </w:tr>
       <w:tr>
@@ -464,7 +672,17 @@
             <w:tcW w:w="9621" w:type="dxa"/>
             <w:gridSpan w:val="4"/>
           </w:tcPr>
-          <w:p/>
+          <w:p>
+            <w:r>
+              <w:t xml:space="preserve">No duplicate </w:t>
+            </w:r>
+            <w:r>
+              <w:t>profile</w:t>
+            </w:r>
+            <w:r>
+              <w:t>. A unique account is identified by email address.</w:t>
+            </w:r>
+          </w:p>
         </w:tc>
       </w:tr>
       <w:tr>
@@ -473,26 +691,42 @@
             <w:tcW w:w="9621" w:type="dxa"/>
             <w:gridSpan w:val="4"/>
           </w:tcPr>
-          <w:p/>
-        </w:tc>
-      </w:tr>
-      <w:tr>
-        <w:tc>
-          <w:tcPr>
-            <w:tcW w:w="9621" w:type="dxa"/>
-            <w:gridSpan w:val="4"/>
-          </w:tcPr>
-          <w:p>
-            <w:pPr>
-              <w:rPr>
-                <w:b/>
-              </w:rPr>
-            </w:pPr>
-            <w:r>
-              <w:rPr>
-                <w:b/>
-              </w:rPr>
-              <w:t>1.1.1 Read/view Faculty Profile</w:t>
+          <w:p>
+            <w:pPr>
+              <w:rPr>
+                <w:b/>
+              </w:rPr>
+            </w:pPr>
+            <w:r>
+              <w:rPr>
+                <w:b/>
+              </w:rPr>
+              <w:lastRenderedPageBreak/>
+              <w:t xml:space="preserve">1.1.1 </w:t>
+            </w:r>
+            <w:r>
+              <w:rPr>
+                <w:b/>
+              </w:rPr>
+              <w:t>View</w:t>
+            </w:r>
+            <w:r>
+              <w:rPr>
+                <w:b/>
+              </w:rPr>
+              <w:t xml:space="preserve"> </w:t>
+            </w:r>
+            <w:r>
+              <w:rPr>
+                <w:b/>
+              </w:rPr>
+              <w:t xml:space="preserve">User </w:t>
+            </w:r>
+            <w:r>
+              <w:rPr>
+                <w:b/>
+              </w:rPr>
+              <w:t>Profile</w:t>
             </w:r>
           </w:p>
         </w:tc>
@@ -551,6 +785,9 @@
             <w:tcW w:w="1188" w:type="dxa"/>
           </w:tcPr>
           <w:p>
+            <w:pPr>
+              <w:spacing w:after="0"/>
+            </w:pPr>
             <w:r>
               <w:t>1</w:t>
             </w:r>
@@ -561,13 +798,43 @@
             <w:tcW w:w="3960" w:type="dxa"/>
             <w:gridSpan w:val="2"/>
           </w:tcPr>
-          <w:p/>
+          <w:p>
+            <w:pPr>
+              <w:spacing w:after="0"/>
+            </w:pPr>
+            <w:r>
+              <w:t xml:space="preserve">The user goes to login page </w:t>
+            </w:r>
+          </w:p>
         </w:tc>
         <w:tc>
           <w:tcPr>
             <w:tcW w:w="4473" w:type="dxa"/>
           </w:tcPr>
-          <w:p/>
+          <w:p>
+            <w:pPr>
+              <w:spacing w:after="0"/>
+            </w:pPr>
+            <w:r>
+              <w:t>The system shows login information for the user to fill in:</w:t>
+            </w:r>
+          </w:p>
+          <w:p>
+            <w:pPr>
+              <w:spacing w:after="0"/>
+            </w:pPr>
+            <w:r>
+              <w:t>- Email</w:t>
+            </w:r>
+          </w:p>
+          <w:p>
+            <w:pPr>
+              <w:spacing w:after="0"/>
+            </w:pPr>
+            <w:r>
+              <w:t>- Password</w:t>
+            </w:r>
+          </w:p>
         </w:tc>
       </w:tr>
       <w:tr>
@@ -589,13 +856,21 @@
             <w:tcW w:w="3960" w:type="dxa"/>
             <w:gridSpan w:val="2"/>
           </w:tcPr>
-          <w:p/>
+          <w:p>
+            <w:r>
+              <w:t>The user fills in login information and request the system to log in</w:t>
+            </w:r>
+          </w:p>
         </w:tc>
         <w:tc>
           <w:tcPr>
             <w:tcW w:w="4473" w:type="dxa"/>
           </w:tcPr>
-          <w:p/>
+          <w:p>
+            <w:r>
+              <w:t>The system verifies the login information. In case of failure, the system returns a failure message. Otherwise, the system shows Logged in User Home page</w:t>
+            </w:r>
+          </w:p>
         </w:tc>
       </w:tr>
       <w:tr>
@@ -623,8 +898,19 @@
               <w:rPr>
                 <w:b/>
               </w:rPr>
-              <w:lastRenderedPageBreak/>
-              <w:t>1.1.2 Update Faculty Profile</w:t>
+              <w:t xml:space="preserve">1.1.2 Update </w:t>
+            </w:r>
+            <w:r>
+              <w:rPr>
+                <w:b/>
+              </w:rPr>
+              <w:t>User</w:t>
+            </w:r>
+            <w:r>
+              <w:rPr>
+                <w:b/>
+              </w:rPr>
+              <w:t xml:space="preserve"> Profile</w:t>
             </w:r>
           </w:p>
         </w:tc>
@@ -697,20 +983,48 @@
           <w:tcPr>
             <w:tcW w:w="1188" w:type="dxa"/>
           </w:tcPr>
-          <w:p/>
+          <w:p>
+            <w:r>
+              <w:t>1</w:t>
+            </w:r>
+          </w:p>
         </w:tc>
         <w:tc>
           <w:tcPr>
             <w:tcW w:w="3960" w:type="dxa"/>
             <w:gridSpan w:val="2"/>
           </w:tcPr>
-          <w:p/>
+          <w:p>
+            <w:r>
+              <w:t>The user goes to login page</w:t>
+            </w:r>
+          </w:p>
         </w:tc>
         <w:tc>
           <w:tcPr>
             <w:tcW w:w="4473" w:type="dxa"/>
           </w:tcPr>
-          <w:p/>
+          <w:p>
+            <w:pPr>
+              <w:spacing w:after="0"/>
+            </w:pPr>
+            <w:r>
+              <w:t>The system shows login information for the user to fill in:</w:t>
+            </w:r>
+          </w:p>
+          <w:p>
+            <w:pPr>
+              <w:spacing w:after="0"/>
+            </w:pPr>
+            <w:r>
+              <w:t>- Email</w:t>
+            </w:r>
+          </w:p>
+          <w:p>
+            <w:r>
+              <w:t>- Password</w:t>
+            </w:r>
+          </w:p>
         </w:tc>
       </w:tr>
       <w:tr>
@@ -721,20 +1035,32 @@
           <w:tcPr>
             <w:tcW w:w="1188" w:type="dxa"/>
           </w:tcPr>
-          <w:p/>
+          <w:p>
+            <w:r>
+              <w:t>2</w:t>
+            </w:r>
+          </w:p>
         </w:tc>
         <w:tc>
           <w:tcPr>
             <w:tcW w:w="3960" w:type="dxa"/>
             <w:gridSpan w:val="2"/>
           </w:tcPr>
-          <w:p/>
+          <w:p>
+            <w:r>
+              <w:t>The user fills in login information and request the system to log in</w:t>
+            </w:r>
+          </w:p>
         </w:tc>
         <w:tc>
           <w:tcPr>
             <w:tcW w:w="4473" w:type="dxa"/>
           </w:tcPr>
-          <w:p/>
+          <w:p>
+            <w:r>
+              <w:t>The system verifies the login information. In case of failure, the system returns a failure message. Otherwise, the system shows Logged in User Home page</w:t>
+            </w:r>
+          </w:p>
         </w:tc>
       </w:tr>
       <w:tr>
@@ -745,20 +1071,68 @@
           <w:tcPr>
             <w:tcW w:w="1188" w:type="dxa"/>
           </w:tcPr>
-          <w:p/>
+          <w:p>
+            <w:r>
+              <w:t>3</w:t>
+            </w:r>
+          </w:p>
         </w:tc>
         <w:tc>
           <w:tcPr>
             <w:tcW w:w="3960" w:type="dxa"/>
             <w:gridSpan w:val="2"/>
           </w:tcPr>
-          <w:p/>
+          <w:p>
+            <w:r>
+              <w:t>The user goes to My Account-Profile page</w:t>
+            </w:r>
+          </w:p>
         </w:tc>
         <w:tc>
           <w:tcPr>
             <w:tcW w:w="4473" w:type="dxa"/>
           </w:tcPr>
-          <w:p/>
+          <w:p>
+            <w:r>
+              <w:t>The system displays an editable user profile form filled with the user profile details</w:t>
+            </w:r>
+          </w:p>
+        </w:tc>
+      </w:tr>
+      <w:tr>
+        <w:trPr>
+          <w:trHeight w:val="343"/>
+        </w:trPr>
+        <w:tc>
+          <w:tcPr>
+            <w:tcW w:w="1188" w:type="dxa"/>
+          </w:tcPr>
+          <w:p>
+            <w:r>
+              <w:t>4</w:t>
+            </w:r>
+          </w:p>
+        </w:tc>
+        <w:tc>
+          <w:tcPr>
+            <w:tcW w:w="3960" w:type="dxa"/>
+            <w:gridSpan w:val="2"/>
+          </w:tcPr>
+          <w:p>
+            <w:r>
+              <w:t>The user updates the fields and request the system to save</w:t>
+            </w:r>
+          </w:p>
+        </w:tc>
+        <w:tc>
+          <w:tcPr>
+            <w:tcW w:w="4473" w:type="dxa"/>
+          </w:tcPr>
+          <w:p>
+            <w:r>
+              <w:t>The system updates the user profile and returns failure/success message.</w:t>
+            </w:r>
+          </w:p>
         </w:tc>
       </w:tr>
       <w:tr>
@@ -789,7 +1163,11 @@
             <w:tcW w:w="9621" w:type="dxa"/>
             <w:gridSpan w:val="4"/>
           </w:tcPr>
-          <w:p/>
+          <w:p>
+            <w:r>
+              <w:t>The user profile is updated.</w:t>
+            </w:r>
+          </w:p>
         </w:tc>
       </w:tr>
       <w:tr>
@@ -820,7 +1198,11 @@
             <w:tcW w:w="9621" w:type="dxa"/>
             <w:gridSpan w:val="4"/>
           </w:tcPr>
-          <w:p/>
+          <w:p>
+            <w:r>
+              <w:t>The email field should be unwritable</w:t>
+            </w:r>
+          </w:p>
         </w:tc>
       </w:tr>
       <w:tr>
@@ -848,7 +1230,19 @@
               <w:rPr>
                 <w:b/>
               </w:rPr>
-              <w:t>1.1.3 Delete Faculty Profile</w:t>
+              <w:t xml:space="preserve">1.1.3 Delete </w:t>
+            </w:r>
+            <w:r>
+              <w:rPr>
+                <w:b/>
+              </w:rPr>
+              <w:t>User</w:t>
+            </w:r>
+            <w:r>
+              <w:rPr>
+                <w:b/>
+              </w:rPr>
+              <w:t xml:space="preserve"> Profile</w:t>
             </w:r>
           </w:p>
         </w:tc>
@@ -1061,7 +1455,7 @@
 </file>
 
 <file path=word/endnotes.xml><?xml version="1.0" encoding="utf-8"?>
-<w:endnotes xmlns:wpc="http://schemas.microsoft.com/office/word/2010/wordprocessingCanvas" xmlns:mo="http://schemas.microsoft.com/office/mac/office/2008/main" xmlns:mc="http://schemas.openxmlformats.org/markup-compatibility/2006" xmlns:mv="urn:schemas-microsoft-com:mac:vml" xmlns:o="urn:schemas-microsoft-com:office:office" xmlns:r="http://schemas.openxmlformats.org/officeDocument/2006/relationships" xmlns:m="http://schemas.openxmlformats.org/officeDocument/2006/math" xmlns:v="urn:schemas-microsoft-com:vml" xmlns:wp14="http://schemas.microsoft.com/office/word/2010/wordprocessingDrawing" xmlns:wp="http://schemas.openxmlformats.org/drawingml/2006/wordprocessingDrawing" xmlns:w10="urn:schemas-microsoft-com:office:word" xmlns:w="http://schemas.openxmlformats.org/wordprocessingml/2006/main" xmlns:w14="http://schemas.microsoft.com/office/word/2010/wordml" xmlns:wpg="http://schemas.microsoft.com/office/word/2010/wordprocessingGroup" xmlns:wpi="http://schemas.microsoft.com/office/word/2010/wordprocessingInk" xmlns:wne="http://schemas.microsoft.com/office/word/2006/wordml" xmlns:wps="http://schemas.microsoft.com/office/word/2010/wordprocessingShape" mc:Ignorable="w14 wp14">
+<w:endnotes xmlns:wpc="http://schemas.microsoft.com/office/word/2010/wordprocessingCanvas" xmlns:cx="http://schemas.microsoft.com/office/drawing/2014/chartex" xmlns:cx1="http://schemas.microsoft.com/office/drawing/2015/9/8/chartex" xmlns:cx2="http://schemas.microsoft.com/office/drawing/2015/10/21/chartex" xmlns:cx3="http://schemas.microsoft.com/office/drawing/2016/5/9/chartex" xmlns:cx4="http://schemas.microsoft.com/office/drawing/2016/5/10/chartex" xmlns:cx5="http://schemas.microsoft.com/office/drawing/2016/5/11/chartex" xmlns:cx6="http://schemas.microsoft.com/office/drawing/2016/5/12/chartex" xmlns:cx7="http://schemas.microsoft.com/office/drawing/2016/5/13/chartex" xmlns:cx8="http://schemas.microsoft.com/office/drawing/2016/5/14/chartex" xmlns:mc="http://schemas.openxmlformats.org/markup-compatibility/2006" xmlns:aink="http://schemas.microsoft.com/office/drawing/2016/ink" xmlns:am3d="http://schemas.microsoft.com/office/drawing/2017/model3d" xmlns:o="urn:schemas-microsoft-com:office:office" xmlns:oel="http://schemas.microsoft.com/office/2019/extlst" xmlns:r="http://schemas.openxmlformats.org/officeDocument/2006/relationships" xmlns:m="http://schemas.openxmlformats.org/officeDocument/2006/math" xmlns:v="urn:schemas-microsoft-com:vml" xmlns:wp14="http://schemas.microsoft.com/office/word/2010/wordprocessingDrawing" xmlns:wp="http://schemas.openxmlformats.org/drawingml/2006/wordprocessingDrawing" xmlns:w10="urn:schemas-microsoft-com:office:word" xmlns:w="http://schemas.openxmlformats.org/wordprocessingml/2006/main" xmlns:w14="http://schemas.microsoft.com/office/word/2010/wordml" xmlns:w15="http://schemas.microsoft.com/office/word/2012/wordml" xmlns:w16cex="http://schemas.microsoft.com/office/word/2018/wordml/cex" xmlns:w16cid="http://schemas.microsoft.com/office/word/2016/wordml/cid" xmlns:w16="http://schemas.microsoft.com/office/word/2018/wordml" xmlns:w16sdtdh="http://schemas.microsoft.com/office/word/2020/wordml/sdtdatahash" xmlns:w16se="http://schemas.microsoft.com/office/word/2015/wordml/symex" xmlns:wpg="http://schemas.microsoft.com/office/word/2010/wordprocessingGroup" xmlns:wpi="http://schemas.microsoft.com/office/word/2010/wordprocessingInk" xmlns:wne="http://schemas.microsoft.com/office/word/2006/wordml" xmlns:wps="http://schemas.microsoft.com/office/word/2010/wordprocessingShape" mc:Ignorable="w14 w15 w16se w16cid w16 w16cex w16sdtdh wp14">
   <w:endnote w:type="separator" w:id="-1">
     <w:p>
       <w:pPr>
@@ -1086,7 +1480,7 @@
 </file>
 
 <file path=word/footnotes.xml><?xml version="1.0" encoding="utf-8"?>
-<w:footnotes xmlns:wpc="http://schemas.microsoft.com/office/word/2010/wordprocessingCanvas" xmlns:mo="http://schemas.microsoft.com/office/mac/office/2008/main" xmlns:mc="http://schemas.openxmlformats.org/markup-compatibility/2006" xmlns:mv="urn:schemas-microsoft-com:mac:vml" xmlns:o="urn:schemas-microsoft-com:office:office" xmlns:r="http://schemas.openxmlformats.org/officeDocument/2006/relationships" xmlns:m="http://schemas.openxmlformats.org/officeDocument/2006/math" xmlns:v="urn:schemas-microsoft-com:vml" xmlns:wp14="http://schemas.microsoft.com/office/word/2010/wordprocessingDrawing" xmlns:wp="http://schemas.openxmlformats.org/drawingml/2006/wordprocessingDrawing" xmlns:w10="urn:schemas-microsoft-com:office:word" xmlns:w="http://schemas.openxmlformats.org/wordprocessingml/2006/main" xmlns:w14="http://schemas.microsoft.com/office/word/2010/wordml" xmlns:wpg="http://schemas.microsoft.com/office/word/2010/wordprocessingGroup" xmlns:wpi="http://schemas.microsoft.com/office/word/2010/wordprocessingInk" xmlns:wne="http://schemas.microsoft.com/office/word/2006/wordml" xmlns:wps="http://schemas.microsoft.com/office/word/2010/wordprocessingShape" mc:Ignorable="w14 wp14">
+<w:footnotes xmlns:wpc="http://schemas.microsoft.com/office/word/2010/wordprocessingCanvas" xmlns:cx="http://schemas.microsoft.com/office/drawing/2014/chartex" xmlns:cx1="http://schemas.microsoft.com/office/drawing/2015/9/8/chartex" xmlns:cx2="http://schemas.microsoft.com/office/drawing/2015/10/21/chartex" xmlns:cx3="http://schemas.microsoft.com/office/drawing/2016/5/9/chartex" xmlns:cx4="http://schemas.microsoft.com/office/drawing/2016/5/10/chartex" xmlns:cx5="http://schemas.microsoft.com/office/drawing/2016/5/11/chartex" xmlns:cx6="http://schemas.microsoft.com/office/drawing/2016/5/12/chartex" xmlns:cx7="http://schemas.microsoft.com/office/drawing/2016/5/13/chartex" xmlns:cx8="http://schemas.microsoft.com/office/drawing/2016/5/14/chartex" xmlns:mc="http://schemas.openxmlformats.org/markup-compatibility/2006" xmlns:aink="http://schemas.microsoft.com/office/drawing/2016/ink" xmlns:am3d="http://schemas.microsoft.com/office/drawing/2017/model3d" xmlns:o="urn:schemas-microsoft-com:office:office" xmlns:oel="http://schemas.microsoft.com/office/2019/extlst" xmlns:r="http://schemas.openxmlformats.org/officeDocument/2006/relationships" xmlns:m="http://schemas.openxmlformats.org/officeDocument/2006/math" xmlns:v="urn:schemas-microsoft-com:vml" xmlns:wp14="http://schemas.microsoft.com/office/word/2010/wordprocessingDrawing" xmlns:wp="http://schemas.openxmlformats.org/drawingml/2006/wordprocessingDrawing" xmlns:w10="urn:schemas-microsoft-com:office:word" xmlns:w="http://schemas.openxmlformats.org/wordprocessingml/2006/main" xmlns:w14="http://schemas.microsoft.com/office/word/2010/wordml" xmlns:w15="http://schemas.microsoft.com/office/word/2012/wordml" xmlns:w16cex="http://schemas.microsoft.com/office/word/2018/wordml/cex" xmlns:w16cid="http://schemas.microsoft.com/office/word/2016/wordml/cid" xmlns:w16="http://schemas.microsoft.com/office/word/2018/wordml" xmlns:w16sdtdh="http://schemas.microsoft.com/office/word/2020/wordml/sdtdatahash" xmlns:w16se="http://schemas.microsoft.com/office/word/2015/wordml/symex" xmlns:wpg="http://schemas.microsoft.com/office/word/2010/wordprocessingGroup" xmlns:wpi="http://schemas.microsoft.com/office/word/2010/wordprocessingInk" xmlns:wne="http://schemas.microsoft.com/office/word/2006/wordml" xmlns:wps="http://schemas.microsoft.com/office/word/2010/wordprocessingShape" mc:Ignorable="w14 w15 w16se w16cid w16 w16cex w16sdtdh wp14">
   <w:footnote w:type="separator" w:id="-1">
     <w:p>
       <w:pPr>
@@ -1110,8 +1504,361 @@
 </w:footnotes>
 </file>
 
+<file path=word/numbering.xml><?xml version="1.0" encoding="utf-8"?>
+<w:numbering xmlns:wpc="http://schemas.microsoft.com/office/word/2010/wordprocessingCanvas" xmlns:cx="http://schemas.microsoft.com/office/drawing/2014/chartex" xmlns:cx1="http://schemas.microsoft.com/office/drawing/2015/9/8/chartex" xmlns:cx2="http://schemas.microsoft.com/office/drawing/2015/10/21/chartex" xmlns:cx3="http://schemas.microsoft.com/office/drawing/2016/5/9/chartex" xmlns:cx4="http://schemas.microsoft.com/office/drawing/2016/5/10/chartex" xmlns:cx5="http://schemas.microsoft.com/office/drawing/2016/5/11/chartex" xmlns:cx6="http://schemas.microsoft.com/office/drawing/2016/5/12/chartex" xmlns:cx7="http://schemas.microsoft.com/office/drawing/2016/5/13/chartex" xmlns:cx8="http://schemas.microsoft.com/office/drawing/2016/5/14/chartex" xmlns:mc="http://schemas.openxmlformats.org/markup-compatibility/2006" xmlns:aink="http://schemas.microsoft.com/office/drawing/2016/ink" xmlns:am3d="http://schemas.microsoft.com/office/drawing/2017/model3d" xmlns:o="urn:schemas-microsoft-com:office:office" xmlns:oel="http://schemas.microsoft.com/office/2019/extlst" xmlns:r="http://schemas.openxmlformats.org/officeDocument/2006/relationships" xmlns:m="http://schemas.openxmlformats.org/officeDocument/2006/math" xmlns:v="urn:schemas-microsoft-com:vml" xmlns:wp14="http://schemas.microsoft.com/office/word/2010/wordprocessingDrawing" xmlns:wp="http://schemas.openxmlformats.org/drawingml/2006/wordprocessingDrawing" xmlns:w10="urn:schemas-microsoft-com:office:word" xmlns:w="http://schemas.openxmlformats.org/wordprocessingml/2006/main" xmlns:w14="http://schemas.microsoft.com/office/word/2010/wordml" xmlns:w15="http://schemas.microsoft.com/office/word/2012/wordml" xmlns:w16cex="http://schemas.microsoft.com/office/word/2018/wordml/cex" xmlns:w16cid="http://schemas.microsoft.com/office/word/2016/wordml/cid" xmlns:w16="http://schemas.microsoft.com/office/word/2018/wordml" xmlns:w16sdtdh="http://schemas.microsoft.com/office/word/2020/wordml/sdtdatahash" xmlns:w16se="http://schemas.microsoft.com/office/word/2015/wordml/symex" xmlns:wpg="http://schemas.microsoft.com/office/word/2010/wordprocessingGroup" xmlns:wpi="http://schemas.microsoft.com/office/word/2010/wordprocessingInk" xmlns:wne="http://schemas.microsoft.com/office/word/2006/wordml" xmlns:wps="http://schemas.microsoft.com/office/word/2010/wordprocessingShape" mc:Ignorable="w14 w15 w16se w16cid w16 w16cex w16sdtdh wp14">
+  <w:abstractNum w:abstractNumId="0" w15:restartNumberingAfterBreak="0">
+    <w:nsid w:val="0B4F0621"/>
+    <w:multiLevelType w:val="hybridMultilevel"/>
+    <w:tmpl w:val="436ACC36"/>
+    <w:lvl w:ilvl="0" w:tplc="9FA2708C">
+      <w:start w:val="1"/>
+      <w:numFmt w:val="bullet"/>
+      <w:lvlText w:val="-"/>
+      <w:lvlJc w:val="left"/>
+      <w:pPr>
+        <w:ind w:left="720" w:hanging="360"/>
+      </w:pPr>
+      <w:rPr>
+        <w:rFonts w:ascii="Calibri" w:eastAsiaTheme="minorHAnsi" w:hAnsi="Calibri" w:cs="Calibri" w:hint="default"/>
+      </w:rPr>
+    </w:lvl>
+    <w:lvl w:ilvl="1" w:tplc="04090003" w:tentative="1">
+      <w:start w:val="1"/>
+      <w:numFmt w:val="bullet"/>
+      <w:lvlText w:val="o"/>
+      <w:lvlJc w:val="left"/>
+      <w:pPr>
+        <w:ind w:left="1440" w:hanging="360"/>
+      </w:pPr>
+      <w:rPr>
+        <w:rFonts w:ascii="Courier New" w:hAnsi="Courier New" w:cs="Courier New" w:hint="default"/>
+      </w:rPr>
+    </w:lvl>
+    <w:lvl w:ilvl="2" w:tplc="04090005" w:tentative="1">
+      <w:start w:val="1"/>
+      <w:numFmt w:val="bullet"/>
+      <w:lvlText w:val=""/>
+      <w:lvlJc w:val="left"/>
+      <w:pPr>
+        <w:ind w:left="2160" w:hanging="360"/>
+      </w:pPr>
+      <w:rPr>
+        <w:rFonts w:ascii="Wingdings" w:hAnsi="Wingdings" w:hint="default"/>
+      </w:rPr>
+    </w:lvl>
+    <w:lvl w:ilvl="3" w:tplc="04090001" w:tentative="1">
+      <w:start w:val="1"/>
+      <w:numFmt w:val="bullet"/>
+      <w:lvlText w:val=""/>
+      <w:lvlJc w:val="left"/>
+      <w:pPr>
+        <w:ind w:left="2880" w:hanging="360"/>
+      </w:pPr>
+      <w:rPr>
+        <w:rFonts w:ascii="Symbol" w:hAnsi="Symbol" w:hint="default"/>
+      </w:rPr>
+    </w:lvl>
+    <w:lvl w:ilvl="4" w:tplc="04090003" w:tentative="1">
+      <w:start w:val="1"/>
+      <w:numFmt w:val="bullet"/>
+      <w:lvlText w:val="o"/>
+      <w:lvlJc w:val="left"/>
+      <w:pPr>
+        <w:ind w:left="3600" w:hanging="360"/>
+      </w:pPr>
+      <w:rPr>
+        <w:rFonts w:ascii="Courier New" w:hAnsi="Courier New" w:cs="Courier New" w:hint="default"/>
+      </w:rPr>
+    </w:lvl>
+    <w:lvl w:ilvl="5" w:tplc="04090005" w:tentative="1">
+      <w:start w:val="1"/>
+      <w:numFmt w:val="bullet"/>
+      <w:lvlText w:val=""/>
+      <w:lvlJc w:val="left"/>
+      <w:pPr>
+        <w:ind w:left="4320" w:hanging="360"/>
+      </w:pPr>
+      <w:rPr>
+        <w:rFonts w:ascii="Wingdings" w:hAnsi="Wingdings" w:hint="default"/>
+      </w:rPr>
+    </w:lvl>
+    <w:lvl w:ilvl="6" w:tplc="04090001" w:tentative="1">
+      <w:start w:val="1"/>
+      <w:numFmt w:val="bullet"/>
+      <w:lvlText w:val=""/>
+      <w:lvlJc w:val="left"/>
+      <w:pPr>
+        <w:ind w:left="5040" w:hanging="360"/>
+      </w:pPr>
+      <w:rPr>
+        <w:rFonts w:ascii="Symbol" w:hAnsi="Symbol" w:hint="default"/>
+      </w:rPr>
+    </w:lvl>
+    <w:lvl w:ilvl="7" w:tplc="04090003" w:tentative="1">
+      <w:start w:val="1"/>
+      <w:numFmt w:val="bullet"/>
+      <w:lvlText w:val="o"/>
+      <w:lvlJc w:val="left"/>
+      <w:pPr>
+        <w:ind w:left="5760" w:hanging="360"/>
+      </w:pPr>
+      <w:rPr>
+        <w:rFonts w:ascii="Courier New" w:hAnsi="Courier New" w:cs="Courier New" w:hint="default"/>
+      </w:rPr>
+    </w:lvl>
+    <w:lvl w:ilvl="8" w:tplc="04090005" w:tentative="1">
+      <w:start w:val="1"/>
+      <w:numFmt w:val="bullet"/>
+      <w:lvlText w:val=""/>
+      <w:lvlJc w:val="left"/>
+      <w:pPr>
+        <w:ind w:left="6480" w:hanging="360"/>
+      </w:pPr>
+      <w:rPr>
+        <w:rFonts w:ascii="Wingdings" w:hAnsi="Wingdings" w:hint="default"/>
+      </w:rPr>
+    </w:lvl>
+  </w:abstractNum>
+  <w:abstractNum w:abstractNumId="1" w15:restartNumberingAfterBreak="0">
+    <w:nsid w:val="4129778E"/>
+    <w:multiLevelType w:val="hybridMultilevel"/>
+    <w:tmpl w:val="EA58F534"/>
+    <w:lvl w:ilvl="0" w:tplc="2CBEECD2">
+      <w:start w:val="1"/>
+      <w:numFmt w:val="bullet"/>
+      <w:lvlText w:val="-"/>
+      <w:lvlJc w:val="left"/>
+      <w:pPr>
+        <w:ind w:left="720" w:hanging="360"/>
+      </w:pPr>
+      <w:rPr>
+        <w:rFonts w:ascii="Calibri" w:eastAsiaTheme="minorHAnsi" w:hAnsi="Calibri" w:cs="Calibri" w:hint="default"/>
+      </w:rPr>
+    </w:lvl>
+    <w:lvl w:ilvl="1" w:tplc="04090003" w:tentative="1">
+      <w:start w:val="1"/>
+      <w:numFmt w:val="bullet"/>
+      <w:lvlText w:val="o"/>
+      <w:lvlJc w:val="left"/>
+      <w:pPr>
+        <w:ind w:left="1440" w:hanging="360"/>
+      </w:pPr>
+      <w:rPr>
+        <w:rFonts w:ascii="Courier New" w:hAnsi="Courier New" w:cs="Courier New" w:hint="default"/>
+      </w:rPr>
+    </w:lvl>
+    <w:lvl w:ilvl="2" w:tplc="04090005" w:tentative="1">
+      <w:start w:val="1"/>
+      <w:numFmt w:val="bullet"/>
+      <w:lvlText w:val=""/>
+      <w:lvlJc w:val="left"/>
+      <w:pPr>
+        <w:ind w:left="2160" w:hanging="360"/>
+      </w:pPr>
+      <w:rPr>
+        <w:rFonts w:ascii="Wingdings" w:hAnsi="Wingdings" w:hint="default"/>
+      </w:rPr>
+    </w:lvl>
+    <w:lvl w:ilvl="3" w:tplc="04090001" w:tentative="1">
+      <w:start w:val="1"/>
+      <w:numFmt w:val="bullet"/>
+      <w:lvlText w:val=""/>
+      <w:lvlJc w:val="left"/>
+      <w:pPr>
+        <w:ind w:left="2880" w:hanging="360"/>
+      </w:pPr>
+      <w:rPr>
+        <w:rFonts w:ascii="Symbol" w:hAnsi="Symbol" w:hint="default"/>
+      </w:rPr>
+    </w:lvl>
+    <w:lvl w:ilvl="4" w:tplc="04090003" w:tentative="1">
+      <w:start w:val="1"/>
+      <w:numFmt w:val="bullet"/>
+      <w:lvlText w:val="o"/>
+      <w:lvlJc w:val="left"/>
+      <w:pPr>
+        <w:ind w:left="3600" w:hanging="360"/>
+      </w:pPr>
+      <w:rPr>
+        <w:rFonts w:ascii="Courier New" w:hAnsi="Courier New" w:cs="Courier New" w:hint="default"/>
+      </w:rPr>
+    </w:lvl>
+    <w:lvl w:ilvl="5" w:tplc="04090005" w:tentative="1">
+      <w:start w:val="1"/>
+      <w:numFmt w:val="bullet"/>
+      <w:lvlText w:val=""/>
+      <w:lvlJc w:val="left"/>
+      <w:pPr>
+        <w:ind w:left="4320" w:hanging="360"/>
+      </w:pPr>
+      <w:rPr>
+        <w:rFonts w:ascii="Wingdings" w:hAnsi="Wingdings" w:hint="default"/>
+      </w:rPr>
+    </w:lvl>
+    <w:lvl w:ilvl="6" w:tplc="04090001" w:tentative="1">
+      <w:start w:val="1"/>
+      <w:numFmt w:val="bullet"/>
+      <w:lvlText w:val=""/>
+      <w:lvlJc w:val="left"/>
+      <w:pPr>
+        <w:ind w:left="5040" w:hanging="360"/>
+      </w:pPr>
+      <w:rPr>
+        <w:rFonts w:ascii="Symbol" w:hAnsi="Symbol" w:hint="default"/>
+      </w:rPr>
+    </w:lvl>
+    <w:lvl w:ilvl="7" w:tplc="04090003" w:tentative="1">
+      <w:start w:val="1"/>
+      <w:numFmt w:val="bullet"/>
+      <w:lvlText w:val="o"/>
+      <w:lvlJc w:val="left"/>
+      <w:pPr>
+        <w:ind w:left="5760" w:hanging="360"/>
+      </w:pPr>
+      <w:rPr>
+        <w:rFonts w:ascii="Courier New" w:hAnsi="Courier New" w:cs="Courier New" w:hint="default"/>
+      </w:rPr>
+    </w:lvl>
+    <w:lvl w:ilvl="8" w:tplc="04090005" w:tentative="1">
+      <w:start w:val="1"/>
+      <w:numFmt w:val="bullet"/>
+      <w:lvlText w:val=""/>
+      <w:lvlJc w:val="left"/>
+      <w:pPr>
+        <w:ind w:left="6480" w:hanging="360"/>
+      </w:pPr>
+      <w:rPr>
+        <w:rFonts w:ascii="Wingdings" w:hAnsi="Wingdings" w:hint="default"/>
+      </w:rPr>
+    </w:lvl>
+  </w:abstractNum>
+  <w:abstractNum w:abstractNumId="2" w15:restartNumberingAfterBreak="0">
+    <w:nsid w:val="6E02233B"/>
+    <w:multiLevelType w:val="hybridMultilevel"/>
+    <w:tmpl w:val="677A1582"/>
+    <w:lvl w:ilvl="0" w:tplc="E2D21470">
+      <w:start w:val="1"/>
+      <w:numFmt w:val="bullet"/>
+      <w:lvlText w:val="-"/>
+      <w:lvlJc w:val="left"/>
+      <w:pPr>
+        <w:ind w:left="408" w:hanging="360"/>
+      </w:pPr>
+      <w:rPr>
+        <w:rFonts w:ascii="Calibri" w:eastAsiaTheme="minorHAnsi" w:hAnsi="Calibri" w:cs="Calibri" w:hint="default"/>
+      </w:rPr>
+    </w:lvl>
+    <w:lvl w:ilvl="1" w:tplc="04090003" w:tentative="1">
+      <w:start w:val="1"/>
+      <w:numFmt w:val="bullet"/>
+      <w:lvlText w:val="o"/>
+      <w:lvlJc w:val="left"/>
+      <w:pPr>
+        <w:ind w:left="1128" w:hanging="360"/>
+      </w:pPr>
+      <w:rPr>
+        <w:rFonts w:ascii="Courier New" w:hAnsi="Courier New" w:cs="Courier New" w:hint="default"/>
+      </w:rPr>
+    </w:lvl>
+    <w:lvl w:ilvl="2" w:tplc="04090005" w:tentative="1">
+      <w:start w:val="1"/>
+      <w:numFmt w:val="bullet"/>
+      <w:lvlText w:val=""/>
+      <w:lvlJc w:val="left"/>
+      <w:pPr>
+        <w:ind w:left="1848" w:hanging="360"/>
+      </w:pPr>
+      <w:rPr>
+        <w:rFonts w:ascii="Wingdings" w:hAnsi="Wingdings" w:hint="default"/>
+      </w:rPr>
+    </w:lvl>
+    <w:lvl w:ilvl="3" w:tplc="04090001" w:tentative="1">
+      <w:start w:val="1"/>
+      <w:numFmt w:val="bullet"/>
+      <w:lvlText w:val=""/>
+      <w:lvlJc w:val="left"/>
+      <w:pPr>
+        <w:ind w:left="2568" w:hanging="360"/>
+      </w:pPr>
+      <w:rPr>
+        <w:rFonts w:ascii="Symbol" w:hAnsi="Symbol" w:hint="default"/>
+      </w:rPr>
+    </w:lvl>
+    <w:lvl w:ilvl="4" w:tplc="04090003" w:tentative="1">
+      <w:start w:val="1"/>
+      <w:numFmt w:val="bullet"/>
+      <w:lvlText w:val="o"/>
+      <w:lvlJc w:val="left"/>
+      <w:pPr>
+        <w:ind w:left="3288" w:hanging="360"/>
+      </w:pPr>
+      <w:rPr>
+        <w:rFonts w:ascii="Courier New" w:hAnsi="Courier New" w:cs="Courier New" w:hint="default"/>
+      </w:rPr>
+    </w:lvl>
+    <w:lvl w:ilvl="5" w:tplc="04090005" w:tentative="1">
+      <w:start w:val="1"/>
+      <w:numFmt w:val="bullet"/>
+      <w:lvlText w:val=""/>
+      <w:lvlJc w:val="left"/>
+      <w:pPr>
+        <w:ind w:left="4008" w:hanging="360"/>
+      </w:pPr>
+      <w:rPr>
+        <w:rFonts w:ascii="Wingdings" w:hAnsi="Wingdings" w:hint="default"/>
+      </w:rPr>
+    </w:lvl>
+    <w:lvl w:ilvl="6" w:tplc="04090001" w:tentative="1">
+      <w:start w:val="1"/>
+      <w:numFmt w:val="bullet"/>
+      <w:lvlText w:val=""/>
+      <w:lvlJc w:val="left"/>
+      <w:pPr>
+        <w:ind w:left="4728" w:hanging="360"/>
+      </w:pPr>
+      <w:rPr>
+        <w:rFonts w:ascii="Symbol" w:hAnsi="Symbol" w:hint="default"/>
+      </w:rPr>
+    </w:lvl>
+    <w:lvl w:ilvl="7" w:tplc="04090003" w:tentative="1">
+      <w:start w:val="1"/>
+      <w:numFmt w:val="bullet"/>
+      <w:lvlText w:val="o"/>
+      <w:lvlJc w:val="left"/>
+      <w:pPr>
+        <w:ind w:left="5448" w:hanging="360"/>
+      </w:pPr>
+      <w:rPr>
+        <w:rFonts w:ascii="Courier New" w:hAnsi="Courier New" w:cs="Courier New" w:hint="default"/>
+      </w:rPr>
+    </w:lvl>
+    <w:lvl w:ilvl="8" w:tplc="04090005" w:tentative="1">
+      <w:start w:val="1"/>
+      <w:numFmt w:val="bullet"/>
+      <w:lvlText w:val=""/>
+      <w:lvlJc w:val="left"/>
+      <w:pPr>
+        <w:ind w:left="6168" w:hanging="360"/>
+      </w:pPr>
+      <w:rPr>
+        <w:rFonts w:ascii="Wingdings" w:hAnsi="Wingdings" w:hint="default"/>
+      </w:rPr>
+    </w:lvl>
+  </w:abstractNum>
+  <w:num w:numId="1" w16cid:durableId="240870830">
+    <w:abstractNumId w:val="1"/>
+  </w:num>
+  <w:num w:numId="2" w16cid:durableId="1226993823">
+    <w:abstractNumId w:val="0"/>
+  </w:num>
+  <w:num w:numId="3" w16cid:durableId="657927376">
+    <w:abstractNumId w:val="2"/>
+  </w:num>
+</w:numbering>
+</file>
+
 <file path=word/styles.xml><?xml version="1.0" encoding="utf-8"?>
-<w:styles xmlns:mc="http://schemas.openxmlformats.org/markup-compatibility/2006" xmlns:r="http://schemas.openxmlformats.org/officeDocument/2006/relationships" xmlns:w="http://schemas.openxmlformats.org/wordprocessingml/2006/main" xmlns:w14="http://schemas.microsoft.com/office/word/2010/wordml" mc:Ignorable="w14">
+<w:styles xmlns:mc="http://schemas.openxmlformats.org/markup-compatibility/2006" xmlns:r="http://schemas.openxmlformats.org/officeDocument/2006/relationships" xmlns:w="http://schemas.openxmlformats.org/wordprocessingml/2006/main" xmlns:w14="http://schemas.microsoft.com/office/word/2010/wordml" xmlns:w15="http://schemas.microsoft.com/office/word/2012/wordml" xmlns:w16cex="http://schemas.microsoft.com/office/word/2018/wordml/cex" xmlns:w16cid="http://schemas.microsoft.com/office/word/2016/wordml/cid" xmlns:w16="http://schemas.microsoft.com/office/word/2018/wordml" xmlns:w16sdtdh="http://schemas.microsoft.com/office/word/2020/wordml/sdtdatahash" xmlns:w16se="http://schemas.microsoft.com/office/word/2015/wordml/symex" mc:Ignorable="w14 w15 w16se w16cid w16 w16cex w16sdtdh">
   <w:docDefaults>
     <w:rPrDefault>
       <w:rPr>
@@ -1129,153 +1876,374 @@
       </w:pPr>
     </w:pPrDefault>
   </w:docDefaults>
-  <w:latentStyles w:defLockedState="0" w:defUIPriority="99" w:defSemiHidden="1" w:defUnhideWhenUsed="1" w:defQFormat="0" w:count="276">
-    <w:lsdException w:name="Normal" w:semiHidden="0" w:uiPriority="0" w:unhideWhenUsed="0" w:qFormat="1"/>
-    <w:lsdException w:name="heading 1" w:semiHidden="0" w:uiPriority="9" w:unhideWhenUsed="0" w:qFormat="1"/>
-    <w:lsdException w:name="heading 2" w:uiPriority="9" w:qFormat="1"/>
-    <w:lsdException w:name="heading 3" w:uiPriority="9" w:qFormat="1"/>
-    <w:lsdException w:name="heading 4" w:uiPriority="9" w:qFormat="1"/>
-    <w:lsdException w:name="heading 5" w:uiPriority="9" w:qFormat="1"/>
-    <w:lsdException w:name="heading 6" w:uiPriority="9" w:qFormat="1"/>
-    <w:lsdException w:name="heading 7" w:uiPriority="9" w:qFormat="1"/>
-    <w:lsdException w:name="heading 8" w:uiPriority="9" w:qFormat="1"/>
-    <w:lsdException w:name="heading 9" w:uiPriority="9" w:qFormat="1"/>
-    <w:lsdException w:name="toc 1" w:uiPriority="39"/>
-    <w:lsdException w:name="toc 2" w:uiPriority="39"/>
-    <w:lsdException w:name="toc 3" w:uiPriority="39"/>
-    <w:lsdException w:name="toc 4" w:uiPriority="39"/>
-    <w:lsdException w:name="toc 5" w:uiPriority="39"/>
-    <w:lsdException w:name="toc 6" w:uiPriority="39"/>
-    <w:lsdException w:name="toc 7" w:uiPriority="39"/>
-    <w:lsdException w:name="toc 8" w:uiPriority="39"/>
-    <w:lsdException w:name="toc 9" w:uiPriority="39"/>
-    <w:lsdException w:name="caption" w:uiPriority="35" w:qFormat="1"/>
-    <w:lsdException w:name="Title" w:semiHidden="0" w:uiPriority="10" w:unhideWhenUsed="0" w:qFormat="1"/>
-    <w:lsdException w:name="Default Paragraph Font" w:uiPriority="1"/>
-    <w:lsdException w:name="Subtitle" w:semiHidden="0" w:uiPriority="11" w:unhideWhenUsed="0" w:qFormat="1"/>
-    <w:lsdException w:name="Strong" w:semiHidden="0" w:uiPriority="22" w:unhideWhenUsed="0" w:qFormat="1"/>
-    <w:lsdException w:name="Emphasis" w:semiHidden="0" w:uiPriority="20" w:unhideWhenUsed="0" w:qFormat="1"/>
-    <w:lsdException w:name="Table Grid" w:semiHidden="0" w:uiPriority="59" w:unhideWhenUsed="0"/>
-    <w:lsdException w:name="Note Level 1" w:semiHidden="0" w:unhideWhenUsed="0"/>
-    <w:lsdException w:name="Note Level 2" w:semiHidden="0" w:unhideWhenUsed="0"/>
-    <w:lsdException w:name="Note Level 3" w:semiHidden="0" w:unhideWhenUsed="0"/>
-    <w:lsdException w:name="Note Level 4" w:semiHidden="0" w:unhideWhenUsed="0"/>
-    <w:lsdException w:name="Note Level 5" w:semiHidden="0" w:unhideWhenUsed="0"/>
-    <w:lsdException w:name="Note Level 6" w:semiHidden="0" w:unhideWhenUsed="0"/>
-    <w:lsdException w:name="Note Level 7" w:semiHidden="0" w:unhideWhenUsed="0"/>
-    <w:lsdException w:name="Note Level 8" w:semiHidden="0" w:unhideWhenUsed="0"/>
-    <w:lsdException w:name="Note Level 9" w:semiHidden="0" w:unhideWhenUsed="0"/>
-    <w:lsdException w:name="Placeholder Text" w:unhideWhenUsed="0"/>
-    <w:lsdException w:name="No Spacing" w:semiHidden="0" w:uiPriority="1" w:unhideWhenUsed="0" w:qFormat="1"/>
-    <w:lsdException w:name="Light Shading" w:semiHidden="0" w:uiPriority="60" w:unhideWhenUsed="0"/>
-    <w:lsdException w:name="Light List" w:semiHidden="0" w:uiPriority="61" w:unhideWhenUsed="0"/>
-    <w:lsdException w:name="Light Grid" w:semiHidden="0" w:uiPriority="62" w:unhideWhenUsed="0"/>
-    <w:lsdException w:name="Medium Shading 1" w:semiHidden="0" w:uiPriority="63" w:unhideWhenUsed="0"/>
-    <w:lsdException w:name="Medium Shading 2" w:semiHidden="0" w:uiPriority="64" w:unhideWhenUsed="0"/>
-    <w:lsdException w:name="Medium List 1" w:semiHidden="0" w:uiPriority="65" w:unhideWhenUsed="0"/>
-    <w:lsdException w:name="Medium List 2" w:semiHidden="0" w:uiPriority="66" w:unhideWhenUsed="0"/>
-    <w:lsdException w:name="Medium Grid 1" w:semiHidden="0" w:uiPriority="67" w:unhideWhenUsed="0"/>
-    <w:lsdException w:name="Medium Grid 2" w:semiHidden="0" w:uiPriority="68" w:unhideWhenUsed="0"/>
-    <w:lsdException w:name="Medium Grid 3" w:semiHidden="0" w:uiPriority="69" w:unhideWhenUsed="0"/>
-    <w:lsdException w:name="Dark List" w:semiHidden="0" w:uiPriority="70" w:unhideWhenUsed="0"/>
-    <w:lsdException w:name="Colorful Shading" w:semiHidden="0" w:uiPriority="71" w:unhideWhenUsed="0"/>
-    <w:lsdException w:name="Colorful List" w:semiHidden="0" w:uiPriority="72" w:unhideWhenUsed="0"/>
-    <w:lsdException w:name="Colorful Grid" w:semiHidden="0" w:uiPriority="73" w:unhideWhenUsed="0"/>
-    <w:lsdException w:name="Light Shading Accent 1" w:semiHidden="0" w:uiPriority="60" w:unhideWhenUsed="0"/>
-    <w:lsdException w:name="Light List Accent 1" w:semiHidden="0" w:uiPriority="61" w:unhideWhenUsed="0"/>
-    <w:lsdException w:name="Light Grid Accent 1" w:semiHidden="0" w:uiPriority="62" w:unhideWhenUsed="0"/>
-    <w:lsdException w:name="Medium Shading 1 Accent 1" w:semiHidden="0" w:uiPriority="63" w:unhideWhenUsed="0"/>
-    <w:lsdException w:name="Medium Shading 2 Accent 1" w:semiHidden="0" w:uiPriority="64" w:unhideWhenUsed="0"/>
-    <w:lsdException w:name="Medium List 1 Accent 1" w:semiHidden="0" w:uiPriority="65" w:unhideWhenUsed="0"/>
-    <w:lsdException w:name="Revision" w:unhideWhenUsed="0"/>
-    <w:lsdException w:name="List Paragraph" w:semiHidden="0" w:uiPriority="34" w:unhideWhenUsed="0" w:qFormat="1"/>
-    <w:lsdException w:name="Quote" w:semiHidden="0" w:uiPriority="29" w:unhideWhenUsed="0" w:qFormat="1"/>
-    <w:lsdException w:name="Intense Quote" w:semiHidden="0" w:uiPriority="30" w:unhideWhenUsed="0" w:qFormat="1"/>
-    <w:lsdException w:name="Medium List 2 Accent 1" w:semiHidden="0" w:uiPriority="66" w:unhideWhenUsed="0"/>
-    <w:lsdException w:name="Medium Grid 1 Accent 1" w:semiHidden="0" w:uiPriority="67" w:unhideWhenUsed="0"/>
-    <w:lsdException w:name="Medium Grid 2 Accent 1" w:semiHidden="0" w:uiPriority="68" w:unhideWhenUsed="0"/>
-    <w:lsdException w:name="Medium Grid 3 Accent 1" w:semiHidden="0" w:uiPriority="69" w:unhideWhenUsed="0"/>
-    <w:lsdException w:name="Dark List Accent 1" w:semiHidden="0" w:uiPriority="70" w:unhideWhenUsed="0"/>
-    <w:lsdException w:name="Colorful Shading Accent 1" w:semiHidden="0" w:uiPriority="71" w:unhideWhenUsed="0"/>
-    <w:lsdException w:name="Colorful List Accent 1" w:semiHidden="0" w:uiPriority="72" w:unhideWhenUsed="0"/>
-    <w:lsdException w:name="Colorful Grid Accent 1" w:semiHidden="0" w:uiPriority="73" w:unhideWhenUsed="0"/>
-    <w:lsdException w:name="Light Shading Accent 2" w:semiHidden="0" w:uiPriority="60" w:unhideWhenUsed="0"/>
-    <w:lsdException w:name="Light List Accent 2" w:semiHidden="0" w:uiPriority="61" w:unhideWhenUsed="0"/>
-    <w:lsdException w:name="Light Grid Accent 2" w:semiHidden="0" w:uiPriority="62" w:unhideWhenUsed="0"/>
-    <w:lsdException w:name="Medium Shading 1 Accent 2" w:semiHidden="0" w:uiPriority="63" w:unhideWhenUsed="0"/>
-    <w:lsdException w:name="Medium Shading 2 Accent 2" w:semiHidden="0" w:uiPriority="64" w:unhideWhenUsed="0"/>
-    <w:lsdException w:name="Medium List 1 Accent 2" w:semiHidden="0" w:uiPriority="65" w:unhideWhenUsed="0"/>
-    <w:lsdException w:name="Medium List 2 Accent 2" w:semiHidden="0" w:uiPriority="66" w:unhideWhenUsed="0"/>
-    <w:lsdException w:name="Medium Grid 1 Accent 2" w:semiHidden="0" w:uiPriority="67" w:unhideWhenUsed="0"/>
-    <w:lsdException w:name="Medium Grid 2 Accent 2" w:semiHidden="0" w:uiPriority="68" w:unhideWhenUsed="0"/>
-    <w:lsdException w:name="Medium Grid 3 Accent 2" w:semiHidden="0" w:uiPriority="69" w:unhideWhenUsed="0"/>
-    <w:lsdException w:name="Dark List Accent 2" w:semiHidden="0" w:uiPriority="70" w:unhideWhenUsed="0"/>
-    <w:lsdException w:name="Colorful Shading Accent 2" w:semiHidden="0" w:uiPriority="71" w:unhideWhenUsed="0"/>
-    <w:lsdException w:name="Colorful List Accent 2" w:semiHidden="0" w:uiPriority="72" w:unhideWhenUsed="0"/>
-    <w:lsdException w:name="Colorful Grid Accent 2" w:semiHidden="0" w:uiPriority="73" w:unhideWhenUsed="0"/>
-    <w:lsdException w:name="Light Shading Accent 3" w:semiHidden="0" w:uiPriority="60" w:unhideWhenUsed="0"/>
-    <w:lsdException w:name="Light List Accent 3" w:semiHidden="0" w:uiPriority="61" w:unhideWhenUsed="0"/>
-    <w:lsdException w:name="Light Grid Accent 3" w:semiHidden="0" w:uiPriority="62" w:unhideWhenUsed="0"/>
-    <w:lsdException w:name="Medium Shading 1 Accent 3" w:semiHidden="0" w:uiPriority="63" w:unhideWhenUsed="0"/>
-    <w:lsdException w:name="Medium Shading 2 Accent 3" w:semiHidden="0" w:uiPriority="64" w:unhideWhenUsed="0"/>
-    <w:lsdException w:name="Medium List 1 Accent 3" w:semiHidden="0" w:uiPriority="65" w:unhideWhenUsed="0"/>
-    <w:lsdException w:name="Medium List 2 Accent 3" w:semiHidden="0" w:uiPriority="66" w:unhideWhenUsed="0"/>
-    <w:lsdException w:name="Medium Grid 1 Accent 3" w:semiHidden="0" w:uiPriority="67" w:unhideWhenUsed="0"/>
-    <w:lsdException w:name="Medium Grid 2 Accent 3" w:semiHidden="0" w:uiPriority="68" w:unhideWhenUsed="0"/>
-    <w:lsdException w:name="Medium Grid 3 Accent 3" w:semiHidden="0" w:uiPriority="69" w:unhideWhenUsed="0"/>
-    <w:lsdException w:name="Dark List Accent 3" w:semiHidden="0" w:uiPriority="70" w:unhideWhenUsed="0"/>
-    <w:lsdException w:name="Colorful Shading Accent 3" w:semiHidden="0" w:uiPriority="71" w:unhideWhenUsed="0"/>
-    <w:lsdException w:name="Colorful List Accent 3" w:semiHidden="0" w:uiPriority="72" w:unhideWhenUsed="0"/>
-    <w:lsdException w:name="Colorful Grid Accent 3" w:semiHidden="0" w:uiPriority="73" w:unhideWhenUsed="0"/>
-    <w:lsdException w:name="Light Shading Accent 4" w:semiHidden="0" w:uiPriority="60" w:unhideWhenUsed="0"/>
-    <w:lsdException w:name="Light List Accent 4" w:semiHidden="0" w:uiPriority="61" w:unhideWhenUsed="0"/>
-    <w:lsdException w:name="Light Grid Accent 4" w:semiHidden="0" w:uiPriority="62" w:unhideWhenUsed="0"/>
-    <w:lsdException w:name="Medium Shading 1 Accent 4" w:semiHidden="0" w:uiPriority="63" w:unhideWhenUsed="0"/>
-    <w:lsdException w:name="Medium Shading 2 Accent 4" w:semiHidden="0" w:uiPriority="64" w:unhideWhenUsed="0"/>
-    <w:lsdException w:name="Medium List 1 Accent 4" w:semiHidden="0" w:uiPriority="65" w:unhideWhenUsed="0"/>
-    <w:lsdException w:name="Medium List 2 Accent 4" w:semiHidden="0" w:uiPriority="66" w:unhideWhenUsed="0"/>
-    <w:lsdException w:name="Medium Grid 1 Accent 4" w:semiHidden="0" w:uiPriority="67" w:unhideWhenUsed="0"/>
-    <w:lsdException w:name="Medium Grid 2 Accent 4" w:semiHidden="0" w:uiPriority="68" w:unhideWhenUsed="0"/>
-    <w:lsdException w:name="Medium Grid 3 Accent 4" w:semiHidden="0" w:uiPriority="69" w:unhideWhenUsed="0"/>
-    <w:lsdException w:name="Dark List Accent 4" w:semiHidden="0" w:uiPriority="70" w:unhideWhenUsed="0"/>
-    <w:lsdException w:name="Colorful Shading Accent 4" w:semiHidden="0" w:uiPriority="71" w:unhideWhenUsed="0"/>
-    <w:lsdException w:name="Colorful List Accent 4" w:semiHidden="0" w:uiPriority="72" w:unhideWhenUsed="0"/>
-    <w:lsdException w:name="Colorful Grid Accent 4" w:semiHidden="0" w:uiPriority="73" w:unhideWhenUsed="0"/>
-    <w:lsdException w:name="Light Shading Accent 5" w:semiHidden="0" w:uiPriority="60" w:unhideWhenUsed="0"/>
-    <w:lsdException w:name="Light List Accent 5" w:semiHidden="0" w:uiPriority="61" w:unhideWhenUsed="0"/>
-    <w:lsdException w:name="Light Grid Accent 5" w:semiHidden="0" w:uiPriority="62" w:unhideWhenUsed="0"/>
-    <w:lsdException w:name="Medium Shading 1 Accent 5" w:semiHidden="0" w:uiPriority="63" w:unhideWhenUsed="0"/>
-    <w:lsdException w:name="Medium Shading 2 Accent 5" w:semiHidden="0" w:uiPriority="64" w:unhideWhenUsed="0"/>
-    <w:lsdException w:name="Medium List 1 Accent 5" w:semiHidden="0" w:uiPriority="65" w:unhideWhenUsed="0"/>
-    <w:lsdException w:name="Medium List 2 Accent 5" w:semiHidden="0" w:uiPriority="66" w:unhideWhenUsed="0"/>
-    <w:lsdException w:name="Medium Grid 1 Accent 5" w:semiHidden="0" w:uiPriority="67" w:unhideWhenUsed="0"/>
-    <w:lsdException w:name="Medium Grid 2 Accent 5" w:semiHidden="0" w:uiPriority="68" w:unhideWhenUsed="0"/>
-    <w:lsdException w:name="Medium Grid 3 Accent 5" w:semiHidden="0" w:uiPriority="69" w:unhideWhenUsed="0"/>
-    <w:lsdException w:name="Dark List Accent 5" w:semiHidden="0" w:uiPriority="70" w:unhideWhenUsed="0"/>
-    <w:lsdException w:name="Colorful Shading Accent 5" w:semiHidden="0" w:uiPriority="71" w:unhideWhenUsed="0"/>
-    <w:lsdException w:name="Colorful List Accent 5" w:semiHidden="0" w:uiPriority="72" w:unhideWhenUsed="0"/>
-    <w:lsdException w:name="Colorful Grid Accent 5" w:semiHidden="0" w:uiPriority="73" w:unhideWhenUsed="0"/>
-    <w:lsdException w:name="Light Shading Accent 6" w:semiHidden="0" w:uiPriority="60" w:unhideWhenUsed="0"/>
-    <w:lsdException w:name="Light List Accent 6" w:semiHidden="0" w:uiPriority="61" w:unhideWhenUsed="0"/>
-    <w:lsdException w:name="Light Grid Accent 6" w:semiHidden="0" w:uiPriority="62" w:unhideWhenUsed="0"/>
-    <w:lsdException w:name="Medium Shading 1 Accent 6" w:semiHidden="0" w:uiPriority="63" w:unhideWhenUsed="0"/>
-    <w:lsdException w:name="Medium Shading 2 Accent 6" w:semiHidden="0" w:uiPriority="64" w:unhideWhenUsed="0"/>
-    <w:lsdException w:name="Medium List 1 Accent 6" w:semiHidden="0" w:uiPriority="65" w:unhideWhenUsed="0"/>
-    <w:lsdException w:name="Medium List 2 Accent 6" w:semiHidden="0" w:uiPriority="66" w:unhideWhenUsed="0"/>
-    <w:lsdException w:name="Medium Grid 1 Accent 6" w:semiHidden="0" w:uiPriority="67" w:unhideWhenUsed="0"/>
-    <w:lsdException w:name="Medium Grid 2 Accent 6" w:semiHidden="0" w:uiPriority="68" w:unhideWhenUsed="0"/>
-    <w:lsdException w:name="Medium Grid 3 Accent 6" w:semiHidden="0" w:uiPriority="69" w:unhideWhenUsed="0"/>
-    <w:lsdException w:name="Dark List Accent 6" w:semiHidden="0" w:uiPriority="70" w:unhideWhenUsed="0"/>
-    <w:lsdException w:name="Colorful Shading Accent 6" w:semiHidden="0" w:uiPriority="71" w:unhideWhenUsed="0"/>
-    <w:lsdException w:name="Colorful List Accent 6" w:semiHidden="0" w:uiPriority="72" w:unhideWhenUsed="0"/>
-    <w:lsdException w:name="Colorful Grid Accent 6" w:semiHidden="0" w:uiPriority="73" w:unhideWhenUsed="0"/>
-    <w:lsdException w:name="Subtle Emphasis" w:semiHidden="0" w:uiPriority="19" w:unhideWhenUsed="0" w:qFormat="1"/>
-    <w:lsdException w:name="Intense Emphasis" w:semiHidden="0" w:uiPriority="21" w:unhideWhenUsed="0" w:qFormat="1"/>
-    <w:lsdException w:name="Subtle Reference" w:semiHidden="0" w:uiPriority="31" w:unhideWhenUsed="0" w:qFormat="1"/>
-    <w:lsdException w:name="Intense Reference" w:semiHidden="0" w:uiPriority="32" w:unhideWhenUsed="0" w:qFormat="1"/>
-    <w:lsdException w:name="Book Title" w:semiHidden="0" w:uiPriority="33" w:unhideWhenUsed="0" w:qFormat="1"/>
-    <w:lsdException w:name="Bibliography" w:uiPriority="37"/>
-    <w:lsdException w:name="TOC Heading" w:uiPriority="39" w:qFormat="1"/>
+  <w:latentStyles w:defLockedState="0" w:defUIPriority="99" w:defSemiHidden="0" w:defUnhideWhenUsed="0" w:defQFormat="0" w:count="376">
+    <w:lsdException w:name="Normal" w:uiPriority="0" w:qFormat="1"/>
+    <w:lsdException w:name="heading 1" w:uiPriority="9" w:qFormat="1"/>
+    <w:lsdException w:name="heading 2" w:semiHidden="1" w:uiPriority="9" w:unhideWhenUsed="1" w:qFormat="1"/>
+    <w:lsdException w:name="heading 3" w:semiHidden="1" w:uiPriority="9" w:unhideWhenUsed="1" w:qFormat="1"/>
+    <w:lsdException w:name="heading 4" w:semiHidden="1" w:uiPriority="9" w:unhideWhenUsed="1" w:qFormat="1"/>
+    <w:lsdException w:name="heading 5" w:semiHidden="1" w:uiPriority="9" w:unhideWhenUsed="1" w:qFormat="1"/>
+    <w:lsdException w:name="heading 6" w:semiHidden="1" w:uiPriority="9" w:unhideWhenUsed="1" w:qFormat="1"/>
+    <w:lsdException w:name="heading 7" w:semiHidden="1" w:uiPriority="9" w:unhideWhenUsed="1" w:qFormat="1"/>
+    <w:lsdException w:name="heading 8" w:semiHidden="1" w:uiPriority="9" w:unhideWhenUsed="1" w:qFormat="1"/>
+    <w:lsdException w:name="heading 9" w:semiHidden="1" w:uiPriority="9" w:unhideWhenUsed="1" w:qFormat="1"/>
+    <w:lsdException w:name="index 1" w:semiHidden="1" w:unhideWhenUsed="1"/>
+    <w:lsdException w:name="index 2" w:semiHidden="1" w:unhideWhenUsed="1"/>
+    <w:lsdException w:name="index 3" w:semiHidden="1" w:unhideWhenUsed="1"/>
+    <w:lsdException w:name="index 4" w:semiHidden="1" w:unhideWhenUsed="1"/>
+    <w:lsdException w:name="index 5" w:semiHidden="1" w:unhideWhenUsed="1"/>
+    <w:lsdException w:name="index 6" w:semiHidden="1" w:unhideWhenUsed="1"/>
+    <w:lsdException w:name="index 7" w:semiHidden="1" w:unhideWhenUsed="1"/>
+    <w:lsdException w:name="index 8" w:semiHidden="1" w:unhideWhenUsed="1"/>
+    <w:lsdException w:name="index 9" w:semiHidden="1" w:unhideWhenUsed="1"/>
+    <w:lsdException w:name="toc 1" w:semiHidden="1" w:uiPriority="39" w:unhideWhenUsed="1"/>
+    <w:lsdException w:name="toc 2" w:semiHidden="1" w:uiPriority="39" w:unhideWhenUsed="1"/>
+    <w:lsdException w:name="toc 3" w:semiHidden="1" w:uiPriority="39" w:unhideWhenUsed="1"/>
+    <w:lsdException w:name="toc 4" w:semiHidden="1" w:uiPriority="39" w:unhideWhenUsed="1"/>
+    <w:lsdException w:name="toc 5" w:semiHidden="1" w:uiPriority="39" w:unhideWhenUsed="1"/>
+    <w:lsdException w:name="toc 6" w:semiHidden="1" w:uiPriority="39" w:unhideWhenUsed="1"/>
+    <w:lsdException w:name="toc 7" w:semiHidden="1" w:uiPriority="39" w:unhideWhenUsed="1"/>
+    <w:lsdException w:name="toc 8" w:semiHidden="1" w:uiPriority="39" w:unhideWhenUsed="1"/>
+    <w:lsdException w:name="toc 9" w:semiHidden="1" w:uiPriority="39" w:unhideWhenUsed="1"/>
+    <w:lsdException w:name="Normal Indent" w:semiHidden="1" w:unhideWhenUsed="1"/>
+    <w:lsdException w:name="footnote text" w:semiHidden="1" w:unhideWhenUsed="1"/>
+    <w:lsdException w:name="annotation text" w:semiHidden="1" w:unhideWhenUsed="1"/>
+    <w:lsdException w:name="header" w:semiHidden="1" w:unhideWhenUsed="1"/>
+    <w:lsdException w:name="footer" w:semiHidden="1" w:unhideWhenUsed="1"/>
+    <w:lsdException w:name="index heading" w:semiHidden="1" w:unhideWhenUsed="1"/>
+    <w:lsdException w:name="caption" w:semiHidden="1" w:uiPriority="35" w:unhideWhenUsed="1" w:qFormat="1"/>
+    <w:lsdException w:name="table of figures" w:semiHidden="1" w:unhideWhenUsed="1"/>
+    <w:lsdException w:name="envelope address" w:semiHidden="1" w:unhideWhenUsed="1"/>
+    <w:lsdException w:name="envelope return" w:semiHidden="1" w:unhideWhenUsed="1"/>
+    <w:lsdException w:name="footnote reference" w:semiHidden="1" w:unhideWhenUsed="1"/>
+    <w:lsdException w:name="annotation reference" w:semiHidden="1" w:unhideWhenUsed="1"/>
+    <w:lsdException w:name="line number" w:semiHidden="1" w:unhideWhenUsed="1"/>
+    <w:lsdException w:name="page number" w:semiHidden="1" w:unhideWhenUsed="1"/>
+    <w:lsdException w:name="endnote reference" w:semiHidden="1" w:unhideWhenUsed="1"/>
+    <w:lsdException w:name="endnote text" w:semiHidden="1" w:unhideWhenUsed="1"/>
+    <w:lsdException w:name="table of authorities" w:semiHidden="1" w:unhideWhenUsed="1"/>
+    <w:lsdException w:name="macro" w:semiHidden="1" w:unhideWhenUsed="1"/>
+    <w:lsdException w:name="toa heading" w:semiHidden="1" w:unhideWhenUsed="1"/>
+    <w:lsdException w:name="List" w:semiHidden="1" w:unhideWhenUsed="1"/>
+    <w:lsdException w:name="List Bullet" w:semiHidden="1" w:unhideWhenUsed="1"/>
+    <w:lsdException w:name="List Number" w:semiHidden="1" w:unhideWhenUsed="1"/>
+    <w:lsdException w:name="List 2" w:semiHidden="1" w:unhideWhenUsed="1"/>
+    <w:lsdException w:name="List 3" w:semiHidden="1" w:unhideWhenUsed="1"/>
+    <w:lsdException w:name="List 4" w:semiHidden="1" w:unhideWhenUsed="1"/>
+    <w:lsdException w:name="List 5" w:semiHidden="1" w:unhideWhenUsed="1"/>
+    <w:lsdException w:name="List Bullet 2" w:semiHidden="1" w:unhideWhenUsed="1"/>
+    <w:lsdException w:name="List Bullet 3" w:semiHidden="1" w:unhideWhenUsed="1"/>
+    <w:lsdException w:name="List Bullet 4" w:semiHidden="1" w:unhideWhenUsed="1"/>
+    <w:lsdException w:name="List Bullet 5" w:semiHidden="1" w:unhideWhenUsed="1"/>
+    <w:lsdException w:name="List Number 2" w:semiHidden="1" w:unhideWhenUsed="1"/>
+    <w:lsdException w:name="List Number 3" w:semiHidden="1" w:unhideWhenUsed="1"/>
+    <w:lsdException w:name="List Number 4" w:semiHidden="1" w:unhideWhenUsed="1"/>
+    <w:lsdException w:name="List Number 5" w:semiHidden="1" w:unhideWhenUsed="1"/>
+    <w:lsdException w:name="Title" w:uiPriority="10" w:qFormat="1"/>
+    <w:lsdException w:name="Closing" w:semiHidden="1" w:unhideWhenUsed="1"/>
+    <w:lsdException w:name="Signature" w:semiHidden="1" w:unhideWhenUsed="1"/>
+    <w:lsdException w:name="Default Paragraph Font" w:semiHidden="1" w:uiPriority="1" w:unhideWhenUsed="1"/>
+    <w:lsdException w:name="Body Text" w:semiHidden="1" w:unhideWhenUsed="1"/>
+    <w:lsdException w:name="Body Text Indent" w:semiHidden="1" w:unhideWhenUsed="1"/>
+    <w:lsdException w:name="List Continue" w:semiHidden="1" w:unhideWhenUsed="1"/>
+    <w:lsdException w:name="List Continue 2" w:semiHidden="1" w:unhideWhenUsed="1"/>
+    <w:lsdException w:name="List Continue 3" w:semiHidden="1" w:unhideWhenUsed="1"/>
+    <w:lsdException w:name="List Continue 4" w:semiHidden="1" w:unhideWhenUsed="1"/>
+    <w:lsdException w:name="List Continue 5" w:semiHidden="1" w:unhideWhenUsed="1"/>
+    <w:lsdException w:name="Message Header" w:semiHidden="1" w:unhideWhenUsed="1"/>
+    <w:lsdException w:name="Subtitle" w:uiPriority="11" w:qFormat="1"/>
+    <w:lsdException w:name="Salutation" w:semiHidden="1" w:unhideWhenUsed="1"/>
+    <w:lsdException w:name="Date" w:semiHidden="1" w:unhideWhenUsed="1"/>
+    <w:lsdException w:name="Body Text First Indent" w:semiHidden="1" w:unhideWhenUsed="1"/>
+    <w:lsdException w:name="Body Text First Indent 2" w:semiHidden="1" w:unhideWhenUsed="1"/>
+    <w:lsdException w:name="Note Heading" w:semiHidden="1" w:unhideWhenUsed="1"/>
+    <w:lsdException w:name="Body Text 2" w:semiHidden="1" w:unhideWhenUsed="1"/>
+    <w:lsdException w:name="Body Text 3" w:semiHidden="1" w:unhideWhenUsed="1"/>
+    <w:lsdException w:name="Body Text Indent 2" w:semiHidden="1" w:unhideWhenUsed="1"/>
+    <w:lsdException w:name="Body Text Indent 3" w:semiHidden="1" w:unhideWhenUsed="1"/>
+    <w:lsdException w:name="Block Text" w:semiHidden="1" w:unhideWhenUsed="1"/>
+    <w:lsdException w:name="Hyperlink" w:semiHidden="1" w:unhideWhenUsed="1"/>
+    <w:lsdException w:name="FollowedHyperlink" w:semiHidden="1" w:unhideWhenUsed="1"/>
+    <w:lsdException w:name="Strong" w:uiPriority="22" w:qFormat="1"/>
+    <w:lsdException w:name="Emphasis" w:uiPriority="20" w:qFormat="1"/>
+    <w:lsdException w:name="Document Map" w:semiHidden="1" w:unhideWhenUsed="1"/>
+    <w:lsdException w:name="Plain Text" w:semiHidden="1" w:unhideWhenUsed="1"/>
+    <w:lsdException w:name="E-mail Signature" w:semiHidden="1" w:unhideWhenUsed="1"/>
+    <w:lsdException w:name="HTML Top of Form" w:semiHidden="1" w:unhideWhenUsed="1"/>
+    <w:lsdException w:name="HTML Bottom of Form" w:semiHidden="1" w:unhideWhenUsed="1"/>
+    <w:lsdException w:name="Normal (Web)" w:semiHidden="1" w:unhideWhenUsed="1"/>
+    <w:lsdException w:name="HTML Acronym" w:semiHidden="1" w:unhideWhenUsed="1"/>
+    <w:lsdException w:name="HTML Address" w:semiHidden="1" w:unhideWhenUsed="1"/>
+    <w:lsdException w:name="HTML Cite" w:semiHidden="1" w:unhideWhenUsed="1"/>
+    <w:lsdException w:name="HTML Code" w:semiHidden="1" w:unhideWhenUsed="1"/>
+    <w:lsdException w:name="HTML Definition" w:semiHidden="1" w:unhideWhenUsed="1"/>
+    <w:lsdException w:name="HTML Keyboard" w:semiHidden="1" w:unhideWhenUsed="1"/>
+    <w:lsdException w:name="HTML Preformatted" w:semiHidden="1" w:unhideWhenUsed="1"/>
+    <w:lsdException w:name="HTML Sample" w:semiHidden="1" w:unhideWhenUsed="1"/>
+    <w:lsdException w:name="HTML Typewriter" w:semiHidden="1" w:unhideWhenUsed="1"/>
+    <w:lsdException w:name="HTML Variable" w:semiHidden="1" w:unhideWhenUsed="1"/>
+    <w:lsdException w:name="Normal Table" w:semiHidden="1" w:unhideWhenUsed="1"/>
+    <w:lsdException w:name="annotation subject" w:semiHidden="1" w:unhideWhenUsed="1"/>
+    <w:lsdException w:name="No List" w:semiHidden="1" w:unhideWhenUsed="1"/>
+    <w:lsdException w:name="Outline List 1" w:semiHidden="1" w:unhideWhenUsed="1"/>
+    <w:lsdException w:name="Outline List 2" w:semiHidden="1" w:unhideWhenUsed="1"/>
+    <w:lsdException w:name="Outline List 3" w:semiHidden="1" w:unhideWhenUsed="1"/>
+    <w:lsdException w:name="Table Simple 1" w:semiHidden="1" w:unhideWhenUsed="1"/>
+    <w:lsdException w:name="Table Simple 2" w:semiHidden="1" w:unhideWhenUsed="1"/>
+    <w:lsdException w:name="Table Simple 3" w:semiHidden="1" w:unhideWhenUsed="1"/>
+    <w:lsdException w:name="Table Classic 1" w:semiHidden="1" w:unhideWhenUsed="1"/>
+    <w:lsdException w:name="Table Classic 2" w:semiHidden="1" w:unhideWhenUsed="1"/>
+    <w:lsdException w:name="Table Classic 3" w:semiHidden="1" w:unhideWhenUsed="1"/>
+    <w:lsdException w:name="Table Classic 4" w:semiHidden="1" w:unhideWhenUsed="1"/>
+    <w:lsdException w:name="Table Colorful 1" w:semiHidden="1" w:unhideWhenUsed="1"/>
+    <w:lsdException w:name="Table Colorful 2" w:semiHidden="1" w:unhideWhenUsed="1"/>
+    <w:lsdException w:name="Table Colorful 3" w:semiHidden="1" w:unhideWhenUsed="1"/>
+    <w:lsdException w:name="Table Columns 1" w:semiHidden="1" w:unhideWhenUsed="1"/>
+    <w:lsdException w:name="Table Columns 2" w:semiHidden="1" w:unhideWhenUsed="1"/>
+    <w:lsdException w:name="Table Columns 3" w:semiHidden="1" w:unhideWhenUsed="1"/>
+    <w:lsdException w:name="Table Columns 4" w:semiHidden="1" w:unhideWhenUsed="1"/>
+    <w:lsdException w:name="Table Columns 5" w:semiHidden="1" w:unhideWhenUsed="1"/>
+    <w:lsdException w:name="Table Grid 1" w:semiHidden="1" w:unhideWhenUsed="1"/>
+    <w:lsdException w:name="Table Grid 2" w:semiHidden="1" w:unhideWhenUsed="1"/>
+    <w:lsdException w:name="Table Grid 3" w:semiHidden="1" w:unhideWhenUsed="1"/>
+    <w:lsdException w:name="Table Grid 4" w:semiHidden="1" w:unhideWhenUsed="1"/>
+    <w:lsdException w:name="Table Grid 5" w:semiHidden="1" w:unhideWhenUsed="1"/>
+    <w:lsdException w:name="Table Grid 6" w:semiHidden="1" w:unhideWhenUsed="1"/>
+    <w:lsdException w:name="Table Grid 7" w:semiHidden="1" w:unhideWhenUsed="1"/>
+    <w:lsdException w:name="Table Grid 8" w:semiHidden="1" w:unhideWhenUsed="1"/>
+    <w:lsdException w:name="Table List 1" w:semiHidden="1" w:unhideWhenUsed="1"/>
+    <w:lsdException w:name="Table List 2" w:semiHidden="1" w:unhideWhenUsed="1"/>
+    <w:lsdException w:name="Table List 3" w:semiHidden="1" w:unhideWhenUsed="1"/>
+    <w:lsdException w:name="Table List 4" w:semiHidden="1" w:unhideWhenUsed="1"/>
+    <w:lsdException w:name="Table List 5" w:semiHidden="1" w:unhideWhenUsed="1"/>
+    <w:lsdException w:name="Table List 6" w:semiHidden="1" w:unhideWhenUsed="1"/>
+    <w:lsdException w:name="Table List 7" w:semiHidden="1" w:unhideWhenUsed="1"/>
+    <w:lsdException w:name="Table List 8" w:semiHidden="1" w:unhideWhenUsed="1"/>
+    <w:lsdException w:name="Table 3D effects 1" w:semiHidden="1" w:unhideWhenUsed="1"/>
+    <w:lsdException w:name="Table 3D effects 2" w:semiHidden="1" w:unhideWhenUsed="1"/>
+    <w:lsdException w:name="Table 3D effects 3" w:semiHidden="1" w:unhideWhenUsed="1"/>
+    <w:lsdException w:name="Table Contemporary" w:semiHidden="1" w:unhideWhenUsed="1"/>
+    <w:lsdException w:name="Table Elegant" w:semiHidden="1" w:unhideWhenUsed="1"/>
+    <w:lsdException w:name="Table Professional" w:semiHidden="1" w:unhideWhenUsed="1"/>
+    <w:lsdException w:name="Table Subtle 1" w:semiHidden="1" w:unhideWhenUsed="1"/>
+    <w:lsdException w:name="Table Subtle 2" w:semiHidden="1" w:unhideWhenUsed="1"/>
+    <w:lsdException w:name="Table Web 1" w:semiHidden="1" w:unhideWhenUsed="1"/>
+    <w:lsdException w:name="Table Web 2" w:semiHidden="1" w:unhideWhenUsed="1"/>
+    <w:lsdException w:name="Table Web 3" w:semiHidden="1" w:unhideWhenUsed="1"/>
+    <w:lsdException w:name="Balloon Text" w:semiHidden="1" w:unhideWhenUsed="1"/>
+    <w:lsdException w:name="Table Grid" w:uiPriority="59"/>
+    <w:lsdException w:name="Table Theme" w:semiHidden="1" w:unhideWhenUsed="1"/>
+    <w:lsdException w:name="Placeholder Text" w:semiHidden="1"/>
+    <w:lsdException w:name="No Spacing" w:uiPriority="1" w:qFormat="1"/>
+    <w:lsdException w:name="Light Shading" w:uiPriority="60"/>
+    <w:lsdException w:name="Light List" w:uiPriority="61"/>
+    <w:lsdException w:name="Light Grid" w:uiPriority="62"/>
+    <w:lsdException w:name="Medium Shading 1" w:uiPriority="63"/>
+    <w:lsdException w:name="Medium Shading 2" w:uiPriority="64"/>
+    <w:lsdException w:name="Medium List 1" w:uiPriority="65"/>
+    <w:lsdException w:name="Medium List 2" w:uiPriority="66"/>
+    <w:lsdException w:name="Medium Grid 1" w:uiPriority="67"/>
+    <w:lsdException w:name="Medium Grid 2" w:uiPriority="68"/>
+    <w:lsdException w:name="Medium Grid 3" w:uiPriority="69"/>
+    <w:lsdException w:name="Dark List" w:uiPriority="70"/>
+    <w:lsdException w:name="Colorful Shading" w:uiPriority="71"/>
+    <w:lsdException w:name="Colorful List" w:uiPriority="72"/>
+    <w:lsdException w:name="Colorful Grid" w:uiPriority="73"/>
+    <w:lsdException w:name="Light Shading Accent 1" w:uiPriority="60"/>
+    <w:lsdException w:name="Light List Accent 1" w:uiPriority="61"/>
+    <w:lsdException w:name="Light Grid Accent 1" w:uiPriority="62"/>
+    <w:lsdException w:name="Medium Shading 1 Accent 1" w:uiPriority="63"/>
+    <w:lsdException w:name="Medium Shading 2 Accent 1" w:uiPriority="64"/>
+    <w:lsdException w:name="Medium List 1 Accent 1" w:uiPriority="65"/>
+    <w:lsdException w:name="Revision" w:semiHidden="1"/>
+    <w:lsdException w:name="List Paragraph" w:uiPriority="34" w:qFormat="1"/>
+    <w:lsdException w:name="Quote" w:uiPriority="29" w:qFormat="1"/>
+    <w:lsdException w:name="Intense Quote" w:uiPriority="30" w:qFormat="1"/>
+    <w:lsdException w:name="Medium List 2 Accent 1" w:uiPriority="66"/>
+    <w:lsdException w:name="Medium Grid 1 Accent 1" w:uiPriority="67"/>
+    <w:lsdException w:name="Medium Grid 2 Accent 1" w:uiPriority="68"/>
+    <w:lsdException w:name="Medium Grid 3 Accent 1" w:uiPriority="69"/>
+    <w:lsdException w:name="Dark List Accent 1" w:uiPriority="70"/>
+    <w:lsdException w:name="Colorful Shading Accent 1" w:uiPriority="71"/>
+    <w:lsdException w:name="Colorful List Accent 1" w:uiPriority="72"/>
+    <w:lsdException w:name="Colorful Grid Accent 1" w:uiPriority="73"/>
+    <w:lsdException w:name="Light Shading Accent 2" w:uiPriority="60"/>
+    <w:lsdException w:name="Light List Accent 2" w:uiPriority="61"/>
+    <w:lsdException w:name="Light Grid Accent 2" w:uiPriority="62"/>
+    <w:lsdException w:name="Medium Shading 1 Accent 2" w:uiPriority="63"/>
+    <w:lsdException w:name="Medium Shading 2 Accent 2" w:uiPriority="64"/>
+    <w:lsdException w:name="Medium List 1 Accent 2" w:uiPriority="65"/>
+    <w:lsdException w:name="Medium List 2 Accent 2" w:uiPriority="66"/>
+    <w:lsdException w:name="Medium Grid 1 Accent 2" w:uiPriority="67"/>
+    <w:lsdException w:name="Medium Grid 2 Accent 2" w:uiPriority="68"/>
+    <w:lsdException w:name="Medium Grid 3 Accent 2" w:uiPriority="69"/>
+    <w:lsdException w:name="Dark List Accent 2" w:uiPriority="70"/>
+    <w:lsdException w:name="Colorful Shading Accent 2" w:uiPriority="71"/>
+    <w:lsdException w:name="Colorful List Accent 2" w:uiPriority="72"/>
+    <w:lsdException w:name="Colorful Grid Accent 2" w:uiPriority="73"/>
+    <w:lsdException w:name="Light Shading Accent 3" w:uiPriority="60"/>
+    <w:lsdException w:name="Light List Accent 3" w:uiPriority="61"/>
+    <w:lsdException w:name="Light Grid Accent 3" w:uiPriority="62"/>
+    <w:lsdException w:name="Medium Shading 1 Accent 3" w:uiPriority="63"/>
+    <w:lsdException w:name="Medium Shading 2 Accent 3" w:uiPriority="64"/>
+    <w:lsdException w:name="Medium List 1 Accent 3" w:uiPriority="65"/>
+    <w:lsdException w:name="Medium List 2 Accent 3" w:uiPriority="66"/>
+    <w:lsdException w:name="Medium Grid 1 Accent 3" w:uiPriority="67"/>
+    <w:lsdException w:name="Medium Grid 2 Accent 3" w:uiPriority="68"/>
+    <w:lsdException w:name="Medium Grid 3 Accent 3" w:uiPriority="69"/>
+    <w:lsdException w:name="Dark List Accent 3" w:uiPriority="70"/>
+    <w:lsdException w:name="Colorful Shading Accent 3" w:uiPriority="71"/>
+    <w:lsdException w:name="Colorful List Accent 3" w:uiPriority="72"/>
+    <w:lsdException w:name="Colorful Grid Accent 3" w:uiPriority="73"/>
+    <w:lsdException w:name="Light Shading Accent 4" w:uiPriority="60"/>
+    <w:lsdException w:name="Light List Accent 4" w:uiPriority="61"/>
+    <w:lsdException w:name="Light Grid Accent 4" w:uiPriority="62"/>
+    <w:lsdException w:name="Medium Shading 1 Accent 4" w:uiPriority="63"/>
+    <w:lsdException w:name="Medium Shading 2 Accent 4" w:uiPriority="64"/>
+    <w:lsdException w:name="Medium List 1 Accent 4" w:uiPriority="65"/>
+    <w:lsdException w:name="Medium List 2 Accent 4" w:uiPriority="66"/>
+    <w:lsdException w:name="Medium Grid 1 Accent 4" w:uiPriority="67"/>
+    <w:lsdException w:name="Medium Grid 2 Accent 4" w:uiPriority="68"/>
+    <w:lsdException w:name="Medium Grid 3 Accent 4" w:uiPriority="69"/>
+    <w:lsdException w:name="Dark List Accent 4" w:uiPriority="70"/>
+    <w:lsdException w:name="Colorful Shading Accent 4" w:uiPriority="71"/>
+    <w:lsdException w:name="Colorful List Accent 4" w:uiPriority="72"/>
+    <w:lsdException w:name="Colorful Grid Accent 4" w:uiPriority="73"/>
+    <w:lsdException w:name="Light Shading Accent 5" w:uiPriority="60"/>
+    <w:lsdException w:name="Light List Accent 5" w:uiPriority="61"/>
+    <w:lsdException w:name="Light Grid Accent 5" w:uiPriority="62"/>
+    <w:lsdException w:name="Medium Shading 1 Accent 5" w:uiPriority="63"/>
+    <w:lsdException w:name="Medium Shading 2 Accent 5" w:uiPriority="64"/>
+    <w:lsdException w:name="Medium List 1 Accent 5" w:uiPriority="65"/>
+    <w:lsdException w:name="Medium List 2 Accent 5" w:uiPriority="66"/>
+    <w:lsdException w:name="Medium Grid 1 Accent 5" w:uiPriority="67"/>
+    <w:lsdException w:name="Medium Grid 2 Accent 5" w:uiPriority="68"/>
+    <w:lsdException w:name="Medium Grid 3 Accent 5" w:uiPriority="69"/>
+    <w:lsdException w:name="Dark List Accent 5" w:uiPriority="70"/>
+    <w:lsdException w:name="Colorful Shading Accent 5" w:uiPriority="71"/>
+    <w:lsdException w:name="Colorful List Accent 5" w:uiPriority="72"/>
+    <w:lsdException w:name="Colorful Grid Accent 5" w:uiPriority="73"/>
+    <w:lsdException w:name="Light Shading Accent 6" w:uiPriority="60"/>
+    <w:lsdException w:name="Light List Accent 6" w:uiPriority="61"/>
+    <w:lsdException w:name="Light Grid Accent 6" w:uiPriority="62"/>
+    <w:lsdException w:name="Medium Shading 1 Accent 6" w:uiPriority="63"/>
+    <w:lsdException w:name="Medium Shading 2 Accent 6" w:uiPriority="64"/>
+    <w:lsdException w:name="Medium List 1 Accent 6" w:uiPriority="65"/>
+    <w:lsdException w:name="Medium List 2 Accent 6" w:uiPriority="66"/>
+    <w:lsdException w:name="Medium Grid 1 Accent 6" w:uiPriority="67"/>
+    <w:lsdException w:name="Medium Grid 2 Accent 6" w:uiPriority="68"/>
+    <w:lsdException w:name="Medium Grid 3 Accent 6" w:uiPriority="69"/>
+    <w:lsdException w:name="Dark List Accent 6" w:uiPriority="70"/>
+    <w:lsdException w:name="Colorful Shading Accent 6" w:uiPriority="71"/>
+    <w:lsdException w:name="Colorful List Accent 6" w:uiPriority="72"/>
+    <w:lsdException w:name="Colorful Grid Accent 6" w:uiPriority="73"/>
+    <w:lsdException w:name="Subtle Emphasis" w:uiPriority="19" w:qFormat="1"/>
+    <w:lsdException w:name="Intense Emphasis" w:uiPriority="21" w:qFormat="1"/>
+    <w:lsdException w:name="Subtle Reference" w:uiPriority="31" w:qFormat="1"/>
+    <w:lsdException w:name="Intense Reference" w:uiPriority="32" w:qFormat="1"/>
+    <w:lsdException w:name="Book Title" w:uiPriority="33" w:qFormat="1"/>
+    <w:lsdException w:name="Bibliography" w:semiHidden="1" w:uiPriority="37" w:unhideWhenUsed="1"/>
+    <w:lsdException w:name="TOC Heading" w:semiHidden="1" w:uiPriority="39" w:unhideWhenUsed="1" w:qFormat="1"/>
+    <w:lsdException w:name="Grid Table 4" w:uiPriority="49"/>
+    <w:lsdException w:name="Grid Table 5 Dark" w:uiPriority="50"/>
+    <w:lsdException w:name="Grid Table 6 Colorful" w:uiPriority="51"/>
+    <w:lsdException w:name="Grid Table 7 Colorful" w:uiPriority="52"/>
+    <w:lsdException w:name="Grid Table 1 Light Accent 1" w:uiPriority="46"/>
+    <w:lsdException w:name="Grid Table 2 Accent 1" w:uiPriority="47"/>
+    <w:lsdException w:name="Grid Table 3 Accent 1" w:uiPriority="48"/>
+    <w:lsdException w:name="Grid Table 4 Accent 1" w:uiPriority="49"/>
+    <w:lsdException w:name="Grid Table 5 Dark Accent 1" w:uiPriority="50"/>
+    <w:lsdException w:name="Grid Table 6 Colorful Accent 1" w:uiPriority="51"/>
+    <w:lsdException w:name="Grid Table 7 Colorful Accent 1" w:uiPriority="52"/>
+    <w:lsdException w:name="Grid Table 1 Light Accent 2" w:uiPriority="46"/>
+    <w:lsdException w:name="Grid Table 2 Accent 2" w:uiPriority="47"/>
+    <w:lsdException w:name="Grid Table 3 Accent 2" w:uiPriority="48"/>
+    <w:lsdException w:name="Grid Table 4 Accent 2" w:uiPriority="49"/>
+    <w:lsdException w:name="Grid Table 5 Dark Accent 2" w:uiPriority="50"/>
+    <w:lsdException w:name="Grid Table 6 Colorful Accent 2" w:uiPriority="51"/>
+    <w:lsdException w:name="Grid Table 7 Colorful Accent 2" w:uiPriority="52"/>
+    <w:lsdException w:name="Grid Table 1 Light Accent 3" w:uiPriority="46"/>
+    <w:lsdException w:name="Grid Table 2 Accent 3" w:uiPriority="47"/>
+    <w:lsdException w:name="Grid Table 3 Accent 3" w:uiPriority="48"/>
+    <w:lsdException w:name="Grid Table 4 Accent 3" w:uiPriority="49"/>
+    <w:lsdException w:name="Grid Table 5 Dark Accent 3" w:uiPriority="50"/>
+    <w:lsdException w:name="Grid Table 6 Colorful Accent 3" w:uiPriority="51"/>
+    <w:lsdException w:name="Grid Table 7 Colorful Accent 3" w:uiPriority="52"/>
+    <w:lsdException w:name="Grid Table 1 Light Accent 4" w:uiPriority="46"/>
+    <w:lsdException w:name="Grid Table 2 Accent 4" w:uiPriority="47"/>
+    <w:lsdException w:name="Grid Table 3 Accent 4" w:uiPriority="48"/>
+    <w:lsdException w:name="Grid Table 4 Accent 4" w:uiPriority="49"/>
+    <w:lsdException w:name="Grid Table 5 Dark Accent 4" w:uiPriority="50"/>
+    <w:lsdException w:name="Grid Table 6 Colorful Accent 4" w:uiPriority="51"/>
+    <w:lsdException w:name="Grid Table 7 Colorful Accent 4" w:uiPriority="52"/>
+    <w:lsdException w:name="Grid Table 1 Light Accent 5" w:uiPriority="46"/>
+    <w:lsdException w:name="Grid Table 2 Accent 5" w:uiPriority="47"/>
+    <w:lsdException w:name="Grid Table 3 Accent 5" w:uiPriority="48"/>
+    <w:lsdException w:name="Grid Table 4 Accent 5" w:uiPriority="49"/>
+    <w:lsdException w:name="Grid Table 5 Dark Accent 5" w:uiPriority="50"/>
+    <w:lsdException w:name="Grid Table 6 Colorful Accent 5" w:uiPriority="51"/>
+    <w:lsdException w:name="Grid Table 7 Colorful Accent 5" w:uiPriority="52"/>
+    <w:lsdException w:name="Grid Table 1 Light Accent 6" w:uiPriority="46"/>
+    <w:lsdException w:name="Grid Table 2 Accent 6" w:uiPriority="47"/>
+    <w:lsdException w:name="Grid Table 3 Accent 6" w:uiPriority="48"/>
+    <w:lsdException w:name="Grid Table 4 Accent 6" w:uiPriority="49"/>
+    <w:lsdException w:name="Grid Table 5 Dark Accent 6" w:uiPriority="50"/>
+    <w:lsdException w:name="Grid Table 6 Colorful Accent 6" w:uiPriority="51"/>
+    <w:lsdException w:name="Grid Table 7 Colorful Accent 6" w:uiPriority="52"/>
+    <w:lsdException w:name="List Table 1 Light" w:uiPriority="46"/>
+    <w:lsdException w:name="List Table 2" w:uiPriority="47"/>
+    <w:lsdException w:name="List Table 3" w:uiPriority="48"/>
+    <w:lsdException w:name="List Table 4" w:uiPriority="49"/>
+    <w:lsdException w:name="List Table 5 Dark" w:uiPriority="50"/>
+    <w:lsdException w:name="List Table 6 Colorful" w:uiPriority="51"/>
+    <w:lsdException w:name="List Table 7 Colorful" w:uiPriority="52"/>
+    <w:lsdException w:name="List Table 1 Light Accent 1" w:uiPriority="46"/>
+    <w:lsdException w:name="List Table 2 Accent 1" w:uiPriority="47"/>
+    <w:lsdException w:name="List Table 3 Accent 1" w:uiPriority="48"/>
+    <w:lsdException w:name="List Table 4 Accent 1" w:uiPriority="49"/>
+    <w:lsdException w:name="List Table 5 Dark Accent 1" w:uiPriority="50"/>
+    <w:lsdException w:name="List Table 6 Colorful Accent 1" w:uiPriority="51"/>
+    <w:lsdException w:name="List Table 7 Colorful Accent 1" w:uiPriority="52"/>
+    <w:lsdException w:name="List Table 1 Light Accent 2" w:uiPriority="46"/>
+    <w:lsdException w:name="List Table 2 Accent 2" w:uiPriority="47"/>
+    <w:lsdException w:name="List Table 3 Accent 2" w:uiPriority="48"/>
+    <w:lsdException w:name="List Table 4 Accent 2" w:uiPriority="49"/>
+    <w:lsdException w:name="List Table 5 Dark Accent 2" w:uiPriority="50"/>
+    <w:lsdException w:name="List Table 6 Colorful Accent 2" w:uiPriority="51"/>
+    <w:lsdException w:name="List Table 7 Colorful Accent 2" w:uiPriority="52"/>
+    <w:lsdException w:name="List Table 1 Light Accent 3" w:uiPriority="46"/>
+    <w:lsdException w:name="List Table 2 Accent 3" w:uiPriority="47"/>
+    <w:lsdException w:name="List Table 3 Accent 3" w:uiPriority="48"/>
+    <w:lsdException w:name="List Table 4 Accent 3" w:uiPriority="49"/>
+    <w:lsdException w:name="List Table 5 Dark Accent 3" w:uiPriority="50"/>
+    <w:lsdException w:name="List Table 6 Colorful Accent 3" w:uiPriority="51"/>
+    <w:lsdException w:name="List Table 7 Colorful Accent 3" w:uiPriority="52"/>
+    <w:lsdException w:name="List Table 1 Light Accent 4" w:uiPriority="46"/>
+    <w:lsdException w:name="List Table 2 Accent 4" w:uiPriority="47"/>
+    <w:lsdException w:name="List Table 3 Accent 4" w:uiPriority="48"/>
+    <w:lsdException w:name="List Table 4 Accent 4" w:uiPriority="49"/>
+    <w:lsdException w:name="List Table 5 Dark Accent 4" w:uiPriority="50"/>
+    <w:lsdException w:name="List Table 6 Colorful Accent 4" w:uiPriority="51"/>
+    <w:lsdException w:name="List Table 7 Colorful Accent 4" w:uiPriority="52"/>
+    <w:lsdException w:name="List Table 1 Light Accent 5" w:uiPriority="46"/>
+    <w:lsdException w:name="List Table 2 Accent 5" w:uiPriority="47"/>
+    <w:lsdException w:name="List Table 3 Accent 5" w:uiPriority="48"/>
+    <w:lsdException w:name="List Table 4 Accent 5" w:uiPriority="49"/>
+    <w:lsdException w:name="List Table 5 Dark Accent 5" w:uiPriority="50"/>
+    <w:lsdException w:name="List Table 6 Colorful Accent 5" w:uiPriority="51"/>
+    <w:lsdException w:name="List Table 7 Colorful Accent 5" w:uiPriority="52"/>
+    <w:lsdException w:name="List Table 1 Light Accent 6" w:uiPriority="46"/>
+    <w:lsdException w:name="List Table 2 Accent 6" w:uiPriority="47"/>
+    <w:lsdException w:name="List Table 3 Accent 6" w:uiPriority="48"/>
+    <w:lsdException w:name="List Table 4 Accent 6" w:uiPriority="49"/>
+    <w:lsdException w:name="List Table 5 Dark Accent 6" w:uiPriority="50"/>
+    <w:lsdException w:name="List Table 6 Colorful Accent 6" w:uiPriority="51"/>
+    <w:lsdException w:name="List Table 7 Colorful Accent 6" w:uiPriority="52"/>
+    <w:lsdException w:name="Mention" w:semiHidden="1" w:unhideWhenUsed="1"/>
+    <w:lsdException w:name="Smart Hyperlink" w:semiHidden="1" w:unhideWhenUsed="1"/>
+    <w:lsdException w:name="Hashtag" w:semiHidden="1" w:unhideWhenUsed="1"/>
+    <w:lsdException w:name="Unresolved Mention" w:semiHidden="1" w:unhideWhenUsed="1"/>
+    <w:lsdException w:name="Smart Link" w:semiHidden="1" w:unhideWhenUsed="1"/>
   </w:latentStyles>
   <w:style w:type="paragraph" w:default="1" w:styleId="Normal">
     <w:name w:val="Normal"/>
@@ -1341,337 +2309,6 @@
         <w:insideH w:val="single" w:sz="4" w:space="0" w:color="auto"/>
         <w:insideV w:val="single" w:sz="4" w:space="0" w:color="auto"/>
       </w:tblBorders>
-      <w:tblCellMar>
-        <w:top w:w="0" w:type="dxa"/>
-        <w:left w:w="108" w:type="dxa"/>
-        <w:bottom w:w="0" w:type="dxa"/>
-        <w:right w:w="108" w:type="dxa"/>
-      </w:tblCellMar>
-    </w:tblPr>
-  </w:style>
-  <w:style w:type="paragraph" w:styleId="ListParagraph">
-    <w:name w:val="List Paragraph"/>
-    <w:basedOn w:val="Normal"/>
-    <w:uiPriority w:val="34"/>
-    <w:qFormat/>
-    <w:rsid w:val="003D042E"/>
-    <w:pPr>
-      <w:ind w:left="720"/>
-      <w:contextualSpacing/>
-    </w:pPr>
-  </w:style>
-  <w:style w:type="paragraph" w:styleId="NormalWeb">
-    <w:name w:val="Normal (Web)"/>
-    <w:basedOn w:val="Normal"/>
-    <w:uiPriority w:val="99"/>
-    <w:semiHidden/>
-    <w:unhideWhenUsed/>
-    <w:rsid w:val="007F1061"/>
-    <w:pPr>
-      <w:spacing w:before="100" w:beforeAutospacing="1" w:after="100" w:afterAutospacing="1" w:line="240" w:lineRule="auto"/>
-    </w:pPr>
-    <w:rPr>
-      <w:rFonts w:ascii="Times New Roman" w:eastAsia="Times New Roman" w:hAnsi="Times New Roman" w:cs="Times New Roman"/>
-      <w:sz w:val="24"/>
-      <w:szCs w:val="24"/>
-    </w:rPr>
-  </w:style>
-  <w:style w:type="paragraph" w:styleId="Header">
-    <w:name w:val="header"/>
-    <w:basedOn w:val="Normal"/>
-    <w:link w:val="HeaderChar"/>
-    <w:uiPriority w:val="99"/>
-    <w:unhideWhenUsed/>
-    <w:rsid w:val="007B7C2C"/>
-    <w:pPr>
-      <w:tabs>
-        <w:tab w:val="center" w:pos="4320"/>
-        <w:tab w:val="right" w:pos="8640"/>
-      </w:tabs>
-      <w:spacing w:after="0" w:line="240" w:lineRule="auto"/>
-    </w:pPr>
-  </w:style>
-  <w:style w:type="character" w:customStyle="1" w:styleId="HeaderChar">
-    <w:name w:val="Header Char"/>
-    <w:basedOn w:val="DefaultParagraphFont"/>
-    <w:link w:val="Header"/>
-    <w:uiPriority w:val="99"/>
-    <w:rsid w:val="007B7C2C"/>
-    <w:rPr>
-      <w:rFonts w:asciiTheme="minorHAnsi" w:hAnsiTheme="minorHAnsi"/>
-      <w:kern w:val="0"/>
-      <w:sz w:val="22"/>
-      <w14:ligatures w14:val="none"/>
-    </w:rPr>
-  </w:style>
-  <w:style w:type="paragraph" w:styleId="Footer">
-    <w:name w:val="footer"/>
-    <w:basedOn w:val="Normal"/>
-    <w:link w:val="FooterChar"/>
-    <w:uiPriority w:val="99"/>
-    <w:unhideWhenUsed/>
-    <w:rsid w:val="007B7C2C"/>
-    <w:pPr>
-      <w:tabs>
-        <w:tab w:val="center" w:pos="4320"/>
-        <w:tab w:val="right" w:pos="8640"/>
-      </w:tabs>
-      <w:spacing w:after="0" w:line="240" w:lineRule="auto"/>
-    </w:pPr>
-  </w:style>
-  <w:style w:type="character" w:customStyle="1" w:styleId="FooterChar">
-    <w:name w:val="Footer Char"/>
-    <w:basedOn w:val="DefaultParagraphFont"/>
-    <w:link w:val="Footer"/>
-    <w:uiPriority w:val="99"/>
-    <w:rsid w:val="007B7C2C"/>
-    <w:rPr>
-      <w:rFonts w:asciiTheme="minorHAnsi" w:hAnsiTheme="minorHAnsi"/>
-      <w:kern w:val="0"/>
-      <w:sz w:val="22"/>
-      <w14:ligatures w14:val="none"/>
-    </w:rPr>
-  </w:style>
-</w:styles>
-</file>
-
-<file path=word/stylesWithEffects.xml><?xml version="1.0" encoding="utf-8"?>
-<w:styles xmlns:wpc="http://schemas.microsoft.com/office/word/2010/wordprocessingCanvas" xmlns:mo="http://schemas.microsoft.com/office/mac/office/2008/main" xmlns:mc="http://schemas.openxmlformats.org/markup-compatibility/2006" xmlns:mv="urn:schemas-microsoft-com:mac:vml" xmlns:o="urn:schemas-microsoft-com:office:office" xmlns:r="http://schemas.openxmlformats.org/officeDocument/2006/relationships" xmlns:m="http://schemas.openxmlformats.org/officeDocument/2006/math" xmlns:v="urn:schemas-microsoft-com:vml" xmlns:wp14="http://schemas.microsoft.com/office/word/2010/wordprocessingDrawing" xmlns:wp="http://schemas.openxmlformats.org/drawingml/2006/wordprocessingDrawing" xmlns:w10="urn:schemas-microsoft-com:office:word" xmlns:w="http://schemas.openxmlformats.org/wordprocessingml/2006/main" xmlns:w14="http://schemas.microsoft.com/office/word/2010/wordml" xmlns:wpg="http://schemas.microsoft.com/office/word/2010/wordprocessingGroup" xmlns:wpi="http://schemas.microsoft.com/office/word/2010/wordprocessingInk" xmlns:wne="http://schemas.microsoft.com/office/word/2006/wordml" xmlns:wps="http://schemas.microsoft.com/office/word/2010/wordprocessingShape" mc:Ignorable="w14 wp14">
-  <w:docDefaults>
-    <w:rPrDefault>
-      <w:rPr>
-        <w:rFonts w:ascii="Times New Roman" w:eastAsiaTheme="minorHAnsi" w:hAnsi="Times New Roman" w:cstheme="minorBidi"/>
-        <w:kern w:val="2"/>
-        <w:sz w:val="24"/>
-        <w:szCs w:val="22"/>
-        <w:lang w:val="en-US" w:eastAsia="en-US" w:bidi="ar-SA"/>
-        <w14:ligatures w14:val="standardContextual"/>
-      </w:rPr>
-    </w:rPrDefault>
-    <w:pPrDefault>
-      <w:pPr>
-        <w:spacing w:after="160" w:line="259" w:lineRule="auto"/>
-      </w:pPr>
-    </w:pPrDefault>
-  </w:docDefaults>
-  <w:latentStyles w:defLockedState="0" w:defUIPriority="99" w:defSemiHidden="1" w:defUnhideWhenUsed="1" w:defQFormat="0" w:count="276">
-    <w:lsdException w:name="Normal" w:semiHidden="0" w:uiPriority="0" w:unhideWhenUsed="0" w:qFormat="1"/>
-    <w:lsdException w:name="heading 1" w:semiHidden="0" w:uiPriority="9" w:unhideWhenUsed="0" w:qFormat="1"/>
-    <w:lsdException w:name="heading 2" w:uiPriority="9" w:qFormat="1"/>
-    <w:lsdException w:name="heading 3" w:uiPriority="9" w:qFormat="1"/>
-    <w:lsdException w:name="heading 4" w:uiPriority="9" w:qFormat="1"/>
-    <w:lsdException w:name="heading 5" w:uiPriority="9" w:qFormat="1"/>
-    <w:lsdException w:name="heading 6" w:uiPriority="9" w:qFormat="1"/>
-    <w:lsdException w:name="heading 7" w:uiPriority="9" w:qFormat="1"/>
-    <w:lsdException w:name="heading 8" w:uiPriority="9" w:qFormat="1"/>
-    <w:lsdException w:name="heading 9" w:uiPriority="9" w:qFormat="1"/>
-    <w:lsdException w:name="toc 1" w:uiPriority="39"/>
-    <w:lsdException w:name="toc 2" w:uiPriority="39"/>
-    <w:lsdException w:name="toc 3" w:uiPriority="39"/>
-    <w:lsdException w:name="toc 4" w:uiPriority="39"/>
-    <w:lsdException w:name="toc 5" w:uiPriority="39"/>
-    <w:lsdException w:name="toc 6" w:uiPriority="39"/>
-    <w:lsdException w:name="toc 7" w:uiPriority="39"/>
-    <w:lsdException w:name="toc 8" w:uiPriority="39"/>
-    <w:lsdException w:name="toc 9" w:uiPriority="39"/>
-    <w:lsdException w:name="caption" w:uiPriority="35" w:qFormat="1"/>
-    <w:lsdException w:name="Title" w:semiHidden="0" w:uiPriority="10" w:unhideWhenUsed="0" w:qFormat="1"/>
-    <w:lsdException w:name="Default Paragraph Font" w:uiPriority="1"/>
-    <w:lsdException w:name="Subtitle" w:semiHidden="0" w:uiPriority="11" w:unhideWhenUsed="0" w:qFormat="1"/>
-    <w:lsdException w:name="Strong" w:semiHidden="0" w:uiPriority="22" w:unhideWhenUsed="0" w:qFormat="1"/>
-    <w:lsdException w:name="Emphasis" w:semiHidden="0" w:uiPriority="20" w:unhideWhenUsed="0" w:qFormat="1"/>
-    <w:lsdException w:name="Table Grid" w:semiHidden="0" w:uiPriority="59" w:unhideWhenUsed="0"/>
-    <w:lsdException w:name="Note Level 1" w:semiHidden="0" w:unhideWhenUsed="0"/>
-    <w:lsdException w:name="Note Level 2" w:semiHidden="0" w:unhideWhenUsed="0"/>
-    <w:lsdException w:name="Note Level 3" w:semiHidden="0" w:unhideWhenUsed="0"/>
-    <w:lsdException w:name="Note Level 4" w:semiHidden="0" w:unhideWhenUsed="0"/>
-    <w:lsdException w:name="Note Level 5" w:semiHidden="0" w:unhideWhenUsed="0"/>
-    <w:lsdException w:name="Note Level 6" w:semiHidden="0" w:unhideWhenUsed="0"/>
-    <w:lsdException w:name="Note Level 7" w:semiHidden="0" w:unhideWhenUsed="0"/>
-    <w:lsdException w:name="Note Level 8" w:semiHidden="0" w:unhideWhenUsed="0"/>
-    <w:lsdException w:name="Note Level 9" w:semiHidden="0" w:unhideWhenUsed="0"/>
-    <w:lsdException w:name="Placeholder Text" w:unhideWhenUsed="0"/>
-    <w:lsdException w:name="No Spacing" w:semiHidden="0" w:uiPriority="1" w:unhideWhenUsed="0" w:qFormat="1"/>
-    <w:lsdException w:name="Light Shading" w:semiHidden="0" w:uiPriority="60" w:unhideWhenUsed="0"/>
-    <w:lsdException w:name="Light List" w:semiHidden="0" w:uiPriority="61" w:unhideWhenUsed="0"/>
-    <w:lsdException w:name="Light Grid" w:semiHidden="0" w:uiPriority="62" w:unhideWhenUsed="0"/>
-    <w:lsdException w:name="Medium Shading 1" w:semiHidden="0" w:uiPriority="63" w:unhideWhenUsed="0"/>
-    <w:lsdException w:name="Medium Shading 2" w:semiHidden="0" w:uiPriority="64" w:unhideWhenUsed="0"/>
-    <w:lsdException w:name="Medium List 1" w:semiHidden="0" w:uiPriority="65" w:unhideWhenUsed="0"/>
-    <w:lsdException w:name="Medium List 2" w:semiHidden="0" w:uiPriority="66" w:unhideWhenUsed="0"/>
-    <w:lsdException w:name="Medium Grid 1" w:semiHidden="0" w:uiPriority="67" w:unhideWhenUsed="0"/>
-    <w:lsdException w:name="Medium Grid 2" w:semiHidden="0" w:uiPriority="68" w:unhideWhenUsed="0"/>
-    <w:lsdException w:name="Medium Grid 3" w:semiHidden="0" w:uiPriority="69" w:unhideWhenUsed="0"/>
-    <w:lsdException w:name="Dark List" w:semiHidden="0" w:uiPriority="70" w:unhideWhenUsed="0"/>
-    <w:lsdException w:name="Colorful Shading" w:semiHidden="0" w:uiPriority="71" w:unhideWhenUsed="0"/>
-    <w:lsdException w:name="Colorful List" w:semiHidden="0" w:uiPriority="72" w:unhideWhenUsed="0"/>
-    <w:lsdException w:name="Colorful Grid" w:semiHidden="0" w:uiPriority="73" w:unhideWhenUsed="0"/>
-    <w:lsdException w:name="Light Shading Accent 1" w:semiHidden="0" w:uiPriority="60" w:unhideWhenUsed="0"/>
-    <w:lsdException w:name="Light List Accent 1" w:semiHidden="0" w:uiPriority="61" w:unhideWhenUsed="0"/>
-    <w:lsdException w:name="Light Grid Accent 1" w:semiHidden="0" w:uiPriority="62" w:unhideWhenUsed="0"/>
-    <w:lsdException w:name="Medium Shading 1 Accent 1" w:semiHidden="0" w:uiPriority="63" w:unhideWhenUsed="0"/>
-    <w:lsdException w:name="Medium Shading 2 Accent 1" w:semiHidden="0" w:uiPriority="64" w:unhideWhenUsed="0"/>
-    <w:lsdException w:name="Medium List 1 Accent 1" w:semiHidden="0" w:uiPriority="65" w:unhideWhenUsed="0"/>
-    <w:lsdException w:name="Revision" w:unhideWhenUsed="0"/>
-    <w:lsdException w:name="List Paragraph" w:semiHidden="0" w:uiPriority="34" w:unhideWhenUsed="0" w:qFormat="1"/>
-    <w:lsdException w:name="Quote" w:semiHidden="0" w:uiPriority="29" w:unhideWhenUsed="0" w:qFormat="1"/>
-    <w:lsdException w:name="Intense Quote" w:semiHidden="0" w:uiPriority="30" w:unhideWhenUsed="0" w:qFormat="1"/>
-    <w:lsdException w:name="Medium List 2 Accent 1" w:semiHidden="0" w:uiPriority="66" w:unhideWhenUsed="0"/>
-    <w:lsdException w:name="Medium Grid 1 Accent 1" w:semiHidden="0" w:uiPriority="67" w:unhideWhenUsed="0"/>
-    <w:lsdException w:name="Medium Grid 2 Accent 1" w:semiHidden="0" w:uiPriority="68" w:unhideWhenUsed="0"/>
-    <w:lsdException w:name="Medium Grid 3 Accent 1" w:semiHidden="0" w:uiPriority="69" w:unhideWhenUsed="0"/>
-    <w:lsdException w:name="Dark List Accent 1" w:semiHidden="0" w:uiPriority="70" w:unhideWhenUsed="0"/>
-    <w:lsdException w:name="Colorful Shading Accent 1" w:semiHidden="0" w:uiPriority="71" w:unhideWhenUsed="0"/>
-    <w:lsdException w:name="Colorful List Accent 1" w:semiHidden="0" w:uiPriority="72" w:unhideWhenUsed="0"/>
-    <w:lsdException w:name="Colorful Grid Accent 1" w:semiHidden="0" w:uiPriority="73" w:unhideWhenUsed="0"/>
-    <w:lsdException w:name="Light Shading Accent 2" w:semiHidden="0" w:uiPriority="60" w:unhideWhenUsed="0"/>
-    <w:lsdException w:name="Light List Accent 2" w:semiHidden="0" w:uiPriority="61" w:unhideWhenUsed="0"/>
-    <w:lsdException w:name="Light Grid Accent 2" w:semiHidden="0" w:uiPriority="62" w:unhideWhenUsed="0"/>
-    <w:lsdException w:name="Medium Shading 1 Accent 2" w:semiHidden="0" w:uiPriority="63" w:unhideWhenUsed="0"/>
-    <w:lsdException w:name="Medium Shading 2 Accent 2" w:semiHidden="0" w:uiPriority="64" w:unhideWhenUsed="0"/>
-    <w:lsdException w:name="Medium List 1 Accent 2" w:semiHidden="0" w:uiPriority="65" w:unhideWhenUsed="0"/>
-    <w:lsdException w:name="Medium List 2 Accent 2" w:semiHidden="0" w:uiPriority="66" w:unhideWhenUsed="0"/>
-    <w:lsdException w:name="Medium Grid 1 Accent 2" w:semiHidden="0" w:uiPriority="67" w:unhideWhenUsed="0"/>
-    <w:lsdException w:name="Medium Grid 2 Accent 2" w:semiHidden="0" w:uiPriority="68" w:unhideWhenUsed="0"/>
-    <w:lsdException w:name="Medium Grid 3 Accent 2" w:semiHidden="0" w:uiPriority="69" w:unhideWhenUsed="0"/>
-    <w:lsdException w:name="Dark List Accent 2" w:semiHidden="0" w:uiPriority="70" w:unhideWhenUsed="0"/>
-    <w:lsdException w:name="Colorful Shading Accent 2" w:semiHidden="0" w:uiPriority="71" w:unhideWhenUsed="0"/>
-    <w:lsdException w:name="Colorful List Accent 2" w:semiHidden="0" w:uiPriority="72" w:unhideWhenUsed="0"/>
-    <w:lsdException w:name="Colorful Grid Accent 2" w:semiHidden="0" w:uiPriority="73" w:unhideWhenUsed="0"/>
-    <w:lsdException w:name="Light Shading Accent 3" w:semiHidden="0" w:uiPriority="60" w:unhideWhenUsed="0"/>
-    <w:lsdException w:name="Light List Accent 3" w:semiHidden="0" w:uiPriority="61" w:unhideWhenUsed="0"/>
-    <w:lsdException w:name="Light Grid Accent 3" w:semiHidden="0" w:uiPriority="62" w:unhideWhenUsed="0"/>
-    <w:lsdException w:name="Medium Shading 1 Accent 3" w:semiHidden="0" w:uiPriority="63" w:unhideWhenUsed="0"/>
-    <w:lsdException w:name="Medium Shading 2 Accent 3" w:semiHidden="0" w:uiPriority="64" w:unhideWhenUsed="0"/>
-    <w:lsdException w:name="Medium List 1 Accent 3" w:semiHidden="0" w:uiPriority="65" w:unhideWhenUsed="0"/>
-    <w:lsdException w:name="Medium List 2 Accent 3" w:semiHidden="0" w:uiPriority="66" w:unhideWhenUsed="0"/>
-    <w:lsdException w:name="Medium Grid 1 Accent 3" w:semiHidden="0" w:uiPriority="67" w:unhideWhenUsed="0"/>
-    <w:lsdException w:name="Medium Grid 2 Accent 3" w:semiHidden="0" w:uiPriority="68" w:unhideWhenUsed="0"/>
-    <w:lsdException w:name="Medium Grid 3 Accent 3" w:semiHidden="0" w:uiPriority="69" w:unhideWhenUsed="0"/>
-    <w:lsdException w:name="Dark List Accent 3" w:semiHidden="0" w:uiPriority="70" w:unhideWhenUsed="0"/>
-    <w:lsdException w:name="Colorful Shading Accent 3" w:semiHidden="0" w:uiPriority="71" w:unhideWhenUsed="0"/>
-    <w:lsdException w:name="Colorful List Accent 3" w:semiHidden="0" w:uiPriority="72" w:unhideWhenUsed="0"/>
-    <w:lsdException w:name="Colorful Grid Accent 3" w:semiHidden="0" w:uiPriority="73" w:unhideWhenUsed="0"/>
-    <w:lsdException w:name="Light Shading Accent 4" w:semiHidden="0" w:uiPriority="60" w:unhideWhenUsed="0"/>
-    <w:lsdException w:name="Light List Accent 4" w:semiHidden="0" w:uiPriority="61" w:unhideWhenUsed="0"/>
-    <w:lsdException w:name="Light Grid Accent 4" w:semiHidden="0" w:uiPriority="62" w:unhideWhenUsed="0"/>
-    <w:lsdException w:name="Medium Shading 1 Accent 4" w:semiHidden="0" w:uiPriority="63" w:unhideWhenUsed="0"/>
-    <w:lsdException w:name="Medium Shading 2 Accent 4" w:semiHidden="0" w:uiPriority="64" w:unhideWhenUsed="0"/>
-    <w:lsdException w:name="Medium List 1 Accent 4" w:semiHidden="0" w:uiPriority="65" w:unhideWhenUsed="0"/>
-    <w:lsdException w:name="Medium List 2 Accent 4" w:semiHidden="0" w:uiPriority="66" w:unhideWhenUsed="0"/>
-    <w:lsdException w:name="Medium Grid 1 Accent 4" w:semiHidden="0" w:uiPriority="67" w:unhideWhenUsed="0"/>
-    <w:lsdException w:name="Medium Grid 2 Accent 4" w:semiHidden="0" w:uiPriority="68" w:unhideWhenUsed="0"/>
-    <w:lsdException w:name="Medium Grid 3 Accent 4" w:semiHidden="0" w:uiPriority="69" w:unhideWhenUsed="0"/>
-    <w:lsdException w:name="Dark List Accent 4" w:semiHidden="0" w:uiPriority="70" w:unhideWhenUsed="0"/>
-    <w:lsdException w:name="Colorful Shading Accent 4" w:semiHidden="0" w:uiPriority="71" w:unhideWhenUsed="0"/>
-    <w:lsdException w:name="Colorful List Accent 4" w:semiHidden="0" w:uiPriority="72" w:unhideWhenUsed="0"/>
-    <w:lsdException w:name="Colorful Grid Accent 4" w:semiHidden="0" w:uiPriority="73" w:unhideWhenUsed="0"/>
-    <w:lsdException w:name="Light Shading Accent 5" w:semiHidden="0" w:uiPriority="60" w:unhideWhenUsed="0"/>
-    <w:lsdException w:name="Light List Accent 5" w:semiHidden="0" w:uiPriority="61" w:unhideWhenUsed="0"/>
-    <w:lsdException w:name="Light Grid Accent 5" w:semiHidden="0" w:uiPriority="62" w:unhideWhenUsed="0"/>
-    <w:lsdException w:name="Medium Shading 1 Accent 5" w:semiHidden="0" w:uiPriority="63" w:unhideWhenUsed="0"/>
-    <w:lsdException w:name="Medium Shading 2 Accent 5" w:semiHidden="0" w:uiPriority="64" w:unhideWhenUsed="0"/>
-    <w:lsdException w:name="Medium List 1 Accent 5" w:semiHidden="0" w:uiPriority="65" w:unhideWhenUsed="0"/>
-    <w:lsdException w:name="Medium List 2 Accent 5" w:semiHidden="0" w:uiPriority="66" w:unhideWhenUsed="0"/>
-    <w:lsdException w:name="Medium Grid 1 Accent 5" w:semiHidden="0" w:uiPriority="67" w:unhideWhenUsed="0"/>
-    <w:lsdException w:name="Medium Grid 2 Accent 5" w:semiHidden="0" w:uiPriority="68" w:unhideWhenUsed="0"/>
-    <w:lsdException w:name="Medium Grid 3 Accent 5" w:semiHidden="0" w:uiPriority="69" w:unhideWhenUsed="0"/>
-    <w:lsdException w:name="Dark List Accent 5" w:semiHidden="0" w:uiPriority="70" w:unhideWhenUsed="0"/>
-    <w:lsdException w:name="Colorful Shading Accent 5" w:semiHidden="0" w:uiPriority="71" w:unhideWhenUsed="0"/>
-    <w:lsdException w:name="Colorful List Accent 5" w:semiHidden="0" w:uiPriority="72" w:unhideWhenUsed="0"/>
-    <w:lsdException w:name="Colorful Grid Accent 5" w:semiHidden="0" w:uiPriority="73" w:unhideWhenUsed="0"/>
-    <w:lsdException w:name="Light Shading Accent 6" w:semiHidden="0" w:uiPriority="60" w:unhideWhenUsed="0"/>
-    <w:lsdException w:name="Light List Accent 6" w:semiHidden="0" w:uiPriority="61" w:unhideWhenUsed="0"/>
-    <w:lsdException w:name="Light Grid Accent 6" w:semiHidden="0" w:uiPriority="62" w:unhideWhenUsed="0"/>
-    <w:lsdException w:name="Medium Shading 1 Accent 6" w:semiHidden="0" w:uiPriority="63" w:unhideWhenUsed="0"/>
-    <w:lsdException w:name="Medium Shading 2 Accent 6" w:semiHidden="0" w:uiPriority="64" w:unhideWhenUsed="0"/>
-    <w:lsdException w:name="Medium List 1 Accent 6" w:semiHidden="0" w:uiPriority="65" w:unhideWhenUsed="0"/>
-    <w:lsdException w:name="Medium List 2 Accent 6" w:semiHidden="0" w:uiPriority="66" w:unhideWhenUsed="0"/>
-    <w:lsdException w:name="Medium Grid 1 Accent 6" w:semiHidden="0" w:uiPriority="67" w:unhideWhenUsed="0"/>
-    <w:lsdException w:name="Medium Grid 2 Accent 6" w:semiHidden="0" w:uiPriority="68" w:unhideWhenUsed="0"/>
-    <w:lsdException w:name="Medium Grid 3 Accent 6" w:semiHidden="0" w:uiPriority="69" w:unhideWhenUsed="0"/>
-    <w:lsdException w:name="Dark List Accent 6" w:semiHidden="0" w:uiPriority="70" w:unhideWhenUsed="0"/>
-    <w:lsdException w:name="Colorful Shading Accent 6" w:semiHidden="0" w:uiPriority="71" w:unhideWhenUsed="0"/>
-    <w:lsdException w:name="Colorful List Accent 6" w:semiHidden="0" w:uiPriority="72" w:unhideWhenUsed="0"/>
-    <w:lsdException w:name="Colorful Grid Accent 6" w:semiHidden="0" w:uiPriority="73" w:unhideWhenUsed="0"/>
-    <w:lsdException w:name="Subtle Emphasis" w:semiHidden="0" w:uiPriority="19" w:unhideWhenUsed="0" w:qFormat="1"/>
-    <w:lsdException w:name="Intense Emphasis" w:semiHidden="0" w:uiPriority="21" w:unhideWhenUsed="0" w:qFormat="1"/>
-    <w:lsdException w:name="Subtle Reference" w:semiHidden="0" w:uiPriority="31" w:unhideWhenUsed="0" w:qFormat="1"/>
-    <w:lsdException w:name="Intense Reference" w:semiHidden="0" w:uiPriority="32" w:unhideWhenUsed="0" w:qFormat="1"/>
-    <w:lsdException w:name="Book Title" w:semiHidden="0" w:uiPriority="33" w:unhideWhenUsed="0" w:qFormat="1"/>
-    <w:lsdException w:name="Bibliography" w:uiPriority="37"/>
-    <w:lsdException w:name="TOC Heading" w:uiPriority="39" w:qFormat="1"/>
-  </w:latentStyles>
-  <w:style w:type="paragraph" w:default="1" w:styleId="Normal">
-    <w:name w:val="Normal"/>
-    <w:qFormat/>
-    <w:rsid w:val="00CE4DBC"/>
-    <w:pPr>
-      <w:spacing w:after="200" w:line="276" w:lineRule="auto"/>
-    </w:pPr>
-    <w:rPr>
-      <w:rFonts w:asciiTheme="minorHAnsi" w:hAnsiTheme="minorHAnsi"/>
-      <w:kern w:val="0"/>
-      <w:sz w:val="22"/>
-      <w14:ligatures w14:val="none"/>
-    </w:rPr>
-  </w:style>
-  <w:style w:type="character" w:default="1" w:styleId="DefaultParagraphFont">
-    <w:name w:val="Default Paragraph Font"/>
-    <w:uiPriority w:val="1"/>
-    <w:semiHidden/>
-    <w:unhideWhenUsed/>
-  </w:style>
-  <w:style w:type="table" w:default="1" w:styleId="TableNormal">
-    <w:name w:val="Normal Table"/>
-    <w:uiPriority w:val="99"/>
-    <w:semiHidden/>
-    <w:unhideWhenUsed/>
-    <w:tblPr>
-      <w:tblInd w:w="0" w:type="dxa"/>
-      <w:tblCellMar>
-        <w:top w:w="0" w:type="dxa"/>
-        <w:left w:w="108" w:type="dxa"/>
-        <w:bottom w:w="0" w:type="dxa"/>
-        <w:right w:w="108" w:type="dxa"/>
-      </w:tblCellMar>
-    </w:tblPr>
-  </w:style>
-  <w:style w:type="numbering" w:default="1" w:styleId="NoList">
-    <w:name w:val="No List"/>
-    <w:uiPriority w:val="99"/>
-    <w:semiHidden/>
-    <w:unhideWhenUsed/>
-  </w:style>
-  <w:style w:type="table" w:styleId="TableGrid">
-    <w:name w:val="Table Grid"/>
-    <w:basedOn w:val="TableNormal"/>
-    <w:uiPriority w:val="59"/>
-    <w:rsid w:val="00CE4DBC"/>
-    <w:pPr>
-      <w:spacing w:after="0" w:line="240" w:lineRule="auto"/>
-    </w:pPr>
-    <w:rPr>
-      <w:rFonts w:asciiTheme="minorHAnsi" w:hAnsiTheme="minorHAnsi"/>
-      <w:kern w:val="0"/>
-      <w:sz w:val="22"/>
-      <w14:ligatures w14:val="none"/>
-    </w:rPr>
-    <w:tblPr>
-      <w:tblBorders>
-        <w:top w:val="single" w:sz="4" w:space="0" w:color="auto"/>
-        <w:left w:val="single" w:sz="4" w:space="0" w:color="auto"/>
-        <w:bottom w:val="single" w:sz="4" w:space="0" w:color="auto"/>
-        <w:right w:val="single" w:sz="4" w:space="0" w:color="auto"/>
-        <w:insideH w:val="single" w:sz="4" w:space="0" w:color="auto"/>
-        <w:insideV w:val="single" w:sz="4" w:space="0" w:color="auto"/>
-      </w:tblBorders>
-      <w:tblCellMar>
-        <w:top w:w="0" w:type="dxa"/>
-        <w:left w:w="108" w:type="dxa"/>
-        <w:bottom w:w="0" w:type="dxa"/>
-        <w:right w:w="108" w:type="dxa"/>
-      </w:tblCellMar>
     </w:tblPr>
   </w:style>
   <w:style w:type="paragraph" w:styleId="ListParagraph">
@@ -2049,7 +2686,7 @@
   <a:extraClrSchemeLst/>
   <a:extLst>
     <a:ext uri="{05A4C25C-085E-4340-85A3-A5531E510DB2}">
-      <thm15:themeFamily xmlns:thm15="http://schemas.microsoft.com/office/thememl/2012/main" xmlns="" name="Office Theme" id="{62F939B6-93AF-4DB8-9C6B-D6C7DFDC589F}" vid="{4A3C46E8-61CC-4603-A589-7422A47A8E4A}"/>
+      <thm15:themeFamily xmlns:thm15="http://schemas.microsoft.com/office/thememl/2012/main" name="Office Theme" id="{62F939B6-93AF-4DB8-9C6B-D6C7DFDC589F}" vid="{4A3C46E8-61CC-4603-A589-7422A47A8E4A}"/>
     </a:ext>
   </a:extLst>
 </a:theme>

</xml_diff>

<commit_message>
[Hang] Item CRUD Description
</commit_message>
<xml_diff>
--- a/document/UseCaseDescription.docx
+++ b/document/UseCaseDescription.docx
@@ -284,7 +284,7 @@
               <w:rPr>
                 <w:b/>
               </w:rPr>
-              <w:t xml:space="preserve">1.1.0 Create </w:t>
+              <w:t xml:space="preserve">1.1 Create </w:t>
             </w:r>
             <w:r>
               <w:rPr>
@@ -702,7 +702,19 @@
                 <w:b/>
               </w:rPr>
               <w:lastRenderedPageBreak/>
-              <w:t xml:space="preserve">1.1.1 </w:t>
+              <w:t>1.</w:t>
+            </w:r>
+            <w:r>
+              <w:rPr>
+                <w:b/>
+              </w:rPr>
+              <w:t>2</w:t>
+            </w:r>
+            <w:r>
+              <w:rPr>
+                <w:b/>
+              </w:rPr>
+              <w:t xml:space="preserve"> </w:t>
             </w:r>
             <w:r>
               <w:rPr>
@@ -898,7 +910,19 @@
               <w:rPr>
                 <w:b/>
               </w:rPr>
-              <w:t xml:space="preserve">1.1.2 Update </w:t>
+              <w:t>1.</w:t>
+            </w:r>
+            <w:r>
+              <w:rPr>
+                <w:b/>
+              </w:rPr>
+              <w:t>3</w:t>
+            </w:r>
+            <w:r>
+              <w:rPr>
+                <w:b/>
+              </w:rPr>
+              <w:t xml:space="preserve"> Update </w:t>
             </w:r>
             <w:r>
               <w:rPr>
@@ -1214,35 +1238,873 @@
           <w:p/>
         </w:tc>
       </w:tr>
+    </w:tbl>
+    <w:p/>
+    <w:p>
+      <w:pPr>
+        <w:spacing w:after="160" w:line="259" w:lineRule="auto"/>
+      </w:pPr>
+      <w:r>
+        <w:br w:type="page"/>
+      </w:r>
+    </w:p>
+    <w:tbl>
+      <w:tblPr>
+        <w:tblStyle w:val="TableGrid"/>
+        <w:tblW w:w="0" w:type="auto"/>
+        <w:tblLook w:val="04A0" w:firstRow="1" w:lastRow="0" w:firstColumn="1" w:lastColumn="0" w:noHBand="0" w:noVBand="1"/>
+      </w:tblPr>
+      <w:tblGrid>
+        <w:gridCol w:w="1188"/>
+        <w:gridCol w:w="720"/>
+        <w:gridCol w:w="3240"/>
+        <w:gridCol w:w="4473"/>
+      </w:tblGrid>
       <w:tr>
         <w:tc>
           <w:tcPr>
             <w:tcW w:w="9621" w:type="dxa"/>
             <w:gridSpan w:val="4"/>
-          </w:tcPr>
-          <w:p>
-            <w:pPr>
-              <w:rPr>
-                <w:b/>
-              </w:rPr>
-            </w:pPr>
-            <w:r>
-              <w:rPr>
-                <w:b/>
-              </w:rPr>
-              <w:t xml:space="preserve">1.1.3 Delete </w:t>
-            </w:r>
-            <w:r>
-              <w:rPr>
-                <w:b/>
-              </w:rPr>
+            <w:shd w:val="clear" w:color="auto" w:fill="E7E6E6" w:themeFill="background2"/>
+          </w:tcPr>
+          <w:p>
+            <w:pPr>
+              <w:rPr>
+                <w:b/>
+              </w:rPr>
+            </w:pPr>
+            <w:r>
+              <w:rPr>
+                <w:b/>
+              </w:rPr>
+              <w:lastRenderedPageBreak/>
+              <w:t xml:space="preserve">Use Case Number: </w:t>
+            </w:r>
+            <w:r>
+              <w:rPr>
+                <w:b/>
+              </w:rPr>
+              <w:t>2</w:t>
+            </w:r>
+          </w:p>
+        </w:tc>
+      </w:tr>
+      <w:tr>
+        <w:trPr>
+          <w:trHeight w:val="584"/>
+        </w:trPr>
+        <w:tc>
+          <w:tcPr>
+            <w:tcW w:w="1908" w:type="dxa"/>
+            <w:gridSpan w:val="2"/>
+          </w:tcPr>
+          <w:p>
+            <w:pPr>
+              <w:rPr>
+                <w:b/>
+              </w:rPr>
+            </w:pPr>
+            <w:r>
+              <w:rPr>
+                <w:b/>
+              </w:rPr>
+              <w:t>Name</w:t>
+            </w:r>
+          </w:p>
+        </w:tc>
+        <w:tc>
+          <w:tcPr>
+            <w:tcW w:w="7713" w:type="dxa"/>
+            <w:gridSpan w:val="2"/>
+          </w:tcPr>
+          <w:p>
+            <w:r>
+              <w:t>Item</w:t>
+            </w:r>
+            <w:r>
+              <w:t xml:space="preserve"> CRUD</w:t>
+            </w:r>
+          </w:p>
+        </w:tc>
+      </w:tr>
+      <w:tr>
+        <w:trPr>
+          <w:trHeight w:val="342"/>
+        </w:trPr>
+        <w:tc>
+          <w:tcPr>
+            <w:tcW w:w="1908" w:type="dxa"/>
+            <w:gridSpan w:val="2"/>
+          </w:tcPr>
+          <w:p>
+            <w:pPr>
+              <w:rPr>
+                <w:b/>
+              </w:rPr>
+            </w:pPr>
+            <w:r>
+              <w:rPr>
+                <w:b/>
+              </w:rPr>
+              <w:t>Brief description</w:t>
+            </w:r>
+          </w:p>
+        </w:tc>
+        <w:tc>
+          <w:tcPr>
+            <w:tcW w:w="7713" w:type="dxa"/>
+            <w:gridSpan w:val="2"/>
+          </w:tcPr>
+          <w:p>
+            <w:r>
+              <w:t>Provides a functionality for managing items</w:t>
+            </w:r>
+          </w:p>
+        </w:tc>
+      </w:tr>
+      <w:tr>
+        <w:trPr>
+          <w:trHeight w:val="342"/>
+        </w:trPr>
+        <w:tc>
+          <w:tcPr>
+            <w:tcW w:w="1908" w:type="dxa"/>
+            <w:gridSpan w:val="2"/>
+          </w:tcPr>
+          <w:p>
+            <w:pPr>
+              <w:rPr>
+                <w:b/>
+              </w:rPr>
+            </w:pPr>
+            <w:r>
+              <w:rPr>
+                <w:b/>
+              </w:rPr>
+              <w:t>Actors</w:t>
+            </w:r>
+          </w:p>
+        </w:tc>
+        <w:tc>
+          <w:tcPr>
+            <w:tcW w:w="7713" w:type="dxa"/>
+            <w:gridSpan w:val="2"/>
+          </w:tcPr>
+          <w:p>
+            <w:r>
               <w:t>User</w:t>
             </w:r>
-            <w:r>
-              <w:rPr>
-                <w:b/>
-              </w:rPr>
-              <w:t xml:space="preserve"> Profile</w:t>
+          </w:p>
+        </w:tc>
+      </w:tr>
+      <w:tr>
+        <w:tc>
+          <w:tcPr>
+            <w:tcW w:w="9621" w:type="dxa"/>
+            <w:gridSpan w:val="4"/>
+          </w:tcPr>
+          <w:p/>
+        </w:tc>
+      </w:tr>
+      <w:tr>
+        <w:tc>
+          <w:tcPr>
+            <w:tcW w:w="9621" w:type="dxa"/>
+            <w:gridSpan w:val="4"/>
+            <w:shd w:val="clear" w:color="auto" w:fill="E7E6E6" w:themeFill="background2"/>
+          </w:tcPr>
+          <w:p>
+            <w:pPr>
+              <w:rPr>
+                <w:b/>
+              </w:rPr>
+            </w:pPr>
+            <w:r>
+              <w:rPr>
+                <w:b/>
+              </w:rPr>
+              <w:t>Pre-conditions</w:t>
+            </w:r>
+          </w:p>
+        </w:tc>
+      </w:tr>
+      <w:tr>
+        <w:tc>
+          <w:tcPr>
+            <w:tcW w:w="9621" w:type="dxa"/>
+            <w:gridSpan w:val="4"/>
+          </w:tcPr>
+          <w:p>
+            <w:r>
+              <w:t xml:space="preserve">User must login before </w:t>
+            </w:r>
+            <w:r>
+              <w:t>creating</w:t>
+            </w:r>
+            <w:r>
+              <w:t>/updating</w:t>
+            </w:r>
+            <w:r>
+              <w:t>/deleting</w:t>
+            </w:r>
+            <w:r>
+              <w:t xml:space="preserve"> </w:t>
+            </w:r>
+            <w:r>
+              <w:t>items</w:t>
+            </w:r>
+            <w:r>
+              <w:t>.</w:t>
+            </w:r>
+          </w:p>
+        </w:tc>
+      </w:tr>
+      <w:tr>
+        <w:tc>
+          <w:tcPr>
+            <w:tcW w:w="9621" w:type="dxa"/>
+            <w:gridSpan w:val="4"/>
+            <w:shd w:val="clear" w:color="auto" w:fill="E7E6E6" w:themeFill="background2"/>
+          </w:tcPr>
+          <w:p>
+            <w:pPr>
+              <w:rPr>
+                <w:b/>
+              </w:rPr>
+            </w:pPr>
+            <w:r>
+              <w:rPr>
+                <w:b/>
+              </w:rPr>
+              <w:t>Flows of Events:</w:t>
+            </w:r>
+          </w:p>
+        </w:tc>
+      </w:tr>
+      <w:tr>
+        <w:tc>
+          <w:tcPr>
+            <w:tcW w:w="9621" w:type="dxa"/>
+            <w:gridSpan w:val="4"/>
+          </w:tcPr>
+          <w:p>
+            <w:pPr>
+              <w:rPr>
+                <w:b/>
+              </w:rPr>
+            </w:pPr>
+            <w:r>
+              <w:rPr>
+                <w:b/>
+              </w:rPr>
+              <w:t>1.Basic Flows</w:t>
+            </w:r>
+          </w:p>
+        </w:tc>
+      </w:tr>
+      <w:tr>
+        <w:tc>
+          <w:tcPr>
+            <w:tcW w:w="9621" w:type="dxa"/>
+            <w:gridSpan w:val="4"/>
+          </w:tcPr>
+          <w:p>
+            <w:pPr>
+              <w:rPr>
+                <w:b/>
+              </w:rPr>
+            </w:pPr>
+            <w:r>
+              <w:rPr>
+                <w:b/>
+              </w:rPr>
+              <w:t xml:space="preserve">1.1 Create </w:t>
+            </w:r>
+            <w:r>
+              <w:rPr>
+                <w:b/>
+              </w:rPr>
+              <w:t>an item</w:t>
+            </w:r>
+          </w:p>
+        </w:tc>
+      </w:tr>
+      <w:tr>
+        <w:trPr>
+          <w:trHeight w:val="343"/>
+        </w:trPr>
+        <w:tc>
+          <w:tcPr>
+            <w:tcW w:w="1188" w:type="dxa"/>
+          </w:tcPr>
+          <w:p>
+            <w:pPr>
+              <w:rPr>
+                <w:b/>
+              </w:rPr>
+            </w:pPr>
+            <w:r>
+              <w:rPr>
+                <w:b/>
+              </w:rPr>
+              <w:t>Step</w:t>
+            </w:r>
+          </w:p>
+        </w:tc>
+        <w:tc>
+          <w:tcPr>
+            <w:tcW w:w="3960" w:type="dxa"/>
+            <w:gridSpan w:val="2"/>
+          </w:tcPr>
+          <w:p>
+            <w:pPr>
+              <w:rPr>
+                <w:b/>
+              </w:rPr>
+            </w:pPr>
+            <w:r>
+              <w:rPr>
+                <w:b/>
+              </w:rPr>
+              <w:t>User Actions</w:t>
+            </w:r>
+          </w:p>
+        </w:tc>
+        <w:tc>
+          <w:tcPr>
+            <w:tcW w:w="4473" w:type="dxa"/>
+          </w:tcPr>
+          <w:p>
+            <w:pPr>
+              <w:rPr>
+                <w:b/>
+              </w:rPr>
+            </w:pPr>
+            <w:r>
+              <w:rPr>
+                <w:b/>
+              </w:rPr>
+              <w:t>System Actions</w:t>
+            </w:r>
+          </w:p>
+        </w:tc>
+      </w:tr>
+      <w:tr>
+        <w:trPr>
+          <w:trHeight w:val="342"/>
+        </w:trPr>
+        <w:tc>
+          <w:tcPr>
+            <w:tcW w:w="1188" w:type="dxa"/>
+          </w:tcPr>
+          <w:p>
+            <w:pPr>
+              <w:spacing w:after="0"/>
+            </w:pPr>
+            <w:r>
+              <w:t>1</w:t>
+            </w:r>
+          </w:p>
+        </w:tc>
+        <w:tc>
+          <w:tcPr>
+            <w:tcW w:w="3960" w:type="dxa"/>
+            <w:gridSpan w:val="2"/>
+          </w:tcPr>
+          <w:p>
+            <w:pPr>
+              <w:spacing w:after="0"/>
+            </w:pPr>
+            <w:r>
+              <w:t xml:space="preserve">The user goes to login page </w:t>
+            </w:r>
+          </w:p>
+        </w:tc>
+        <w:tc>
+          <w:tcPr>
+            <w:tcW w:w="4473" w:type="dxa"/>
+          </w:tcPr>
+          <w:p>
+            <w:pPr>
+              <w:spacing w:after="0"/>
+            </w:pPr>
+            <w:r>
+              <w:t>The system shows login information for the user to fill in:</w:t>
+            </w:r>
+          </w:p>
+          <w:p>
+            <w:pPr>
+              <w:spacing w:after="0"/>
+            </w:pPr>
+            <w:r>
+              <w:t>- Email</w:t>
+            </w:r>
+          </w:p>
+          <w:p>
+            <w:pPr>
+              <w:spacing w:after="0"/>
+            </w:pPr>
+            <w:r>
+              <w:t>- Password</w:t>
+            </w:r>
+          </w:p>
+        </w:tc>
+      </w:tr>
+      <w:tr>
+        <w:trPr>
+          <w:trHeight w:val="342"/>
+        </w:trPr>
+        <w:tc>
+          <w:tcPr>
+            <w:tcW w:w="1188" w:type="dxa"/>
+          </w:tcPr>
+          <w:p>
+            <w:pPr>
+              <w:spacing w:after="0"/>
+            </w:pPr>
+            <w:r>
+              <w:t>2</w:t>
+            </w:r>
+          </w:p>
+        </w:tc>
+        <w:tc>
+          <w:tcPr>
+            <w:tcW w:w="3960" w:type="dxa"/>
+            <w:gridSpan w:val="2"/>
+          </w:tcPr>
+          <w:p>
+            <w:pPr>
+              <w:spacing w:after="0"/>
+            </w:pPr>
+            <w:r>
+              <w:t>The user fills in login information and request the system to log in</w:t>
+            </w:r>
+          </w:p>
+        </w:tc>
+        <w:tc>
+          <w:tcPr>
+            <w:tcW w:w="4473" w:type="dxa"/>
+          </w:tcPr>
+          <w:p>
+            <w:pPr>
+              <w:spacing w:after="0"/>
+            </w:pPr>
+            <w:r>
+              <w:t>The system verifies the login information. In case of failure, the system returns a failure message. Otherwise, the system shows Logged in User Home page</w:t>
+            </w:r>
+          </w:p>
+        </w:tc>
+      </w:tr>
+      <w:tr>
+        <w:trPr>
+          <w:trHeight w:val="342"/>
+        </w:trPr>
+        <w:tc>
+          <w:tcPr>
+            <w:tcW w:w="1188" w:type="dxa"/>
+          </w:tcPr>
+          <w:p>
+            <w:pPr>
+              <w:spacing w:after="0"/>
+            </w:pPr>
+            <w:r>
+              <w:t>3</w:t>
+            </w:r>
+          </w:p>
+        </w:tc>
+        <w:tc>
+          <w:tcPr>
+            <w:tcW w:w="3960" w:type="dxa"/>
+            <w:gridSpan w:val="2"/>
+          </w:tcPr>
+          <w:p>
+            <w:pPr>
+              <w:spacing w:after="0"/>
+            </w:pPr>
+            <w:r>
+              <w:t>The user goes to My Account-Add new item page</w:t>
+            </w:r>
+          </w:p>
+        </w:tc>
+        <w:tc>
+          <w:tcPr>
+            <w:tcW w:w="4473" w:type="dxa"/>
+          </w:tcPr>
+          <w:p>
+            <w:pPr>
+              <w:spacing w:after="0"/>
+            </w:pPr>
+            <w:r>
+              <w:t>The system displays item information to fill in:</w:t>
+            </w:r>
+          </w:p>
+          <w:p>
+            <w:pPr>
+              <w:spacing w:after="0"/>
+            </w:pPr>
+            <w:r>
+              <w:t>- Name</w:t>
+            </w:r>
+          </w:p>
+          <w:p>
+            <w:pPr>
+              <w:spacing w:after="0"/>
+            </w:pPr>
+            <w:r>
+              <w:t>- Price</w:t>
+            </w:r>
+          </w:p>
+          <w:p>
+            <w:pPr>
+              <w:spacing w:after="0"/>
+            </w:pPr>
+            <w:r>
+              <w:t>- Category</w:t>
+            </w:r>
+          </w:p>
+          <w:p>
+            <w:pPr>
+              <w:spacing w:after="0"/>
+            </w:pPr>
+            <w:r>
+              <w:t>- Description</w:t>
+            </w:r>
+          </w:p>
+          <w:p>
+            <w:pPr>
+              <w:spacing w:after="0"/>
+            </w:pPr>
+            <w:r>
+              <w:t>- Picture</w:t>
+            </w:r>
+          </w:p>
+        </w:tc>
+      </w:tr>
+      <w:tr>
+        <w:trPr>
+          <w:trHeight w:val="342"/>
+        </w:trPr>
+        <w:tc>
+          <w:tcPr>
+            <w:tcW w:w="1188" w:type="dxa"/>
+          </w:tcPr>
+          <w:p>
+            <w:pPr>
+              <w:spacing w:after="0"/>
+            </w:pPr>
+            <w:r>
+              <w:t>4</w:t>
+            </w:r>
+          </w:p>
+        </w:tc>
+        <w:tc>
+          <w:tcPr>
+            <w:tcW w:w="3960" w:type="dxa"/>
+            <w:gridSpan w:val="2"/>
+          </w:tcPr>
+          <w:p>
+            <w:pPr>
+              <w:spacing w:after="0"/>
+            </w:pPr>
+            <w:r>
+              <w:t>The user fills in item information, uploads item pictures and request the system to add</w:t>
+            </w:r>
+          </w:p>
+        </w:tc>
+        <w:tc>
+          <w:tcPr>
+            <w:tcW w:w="4473" w:type="dxa"/>
+          </w:tcPr>
+          <w:p>
+            <w:pPr>
+              <w:spacing w:after="0"/>
+            </w:pPr>
+            <w:r>
+              <w:t>The system creates the new item and save it to the database, returns a success message.</w:t>
+            </w:r>
+          </w:p>
+        </w:tc>
+      </w:tr>
+      <w:tr>
+        <w:tc>
+          <w:tcPr>
+            <w:tcW w:w="9621" w:type="dxa"/>
+            <w:gridSpan w:val="4"/>
+            <w:shd w:val="clear" w:color="auto" w:fill="E7E6E6" w:themeFill="background2"/>
+          </w:tcPr>
+          <w:p>
+            <w:pPr>
+              <w:rPr>
+                <w:b/>
+              </w:rPr>
+            </w:pPr>
+            <w:r>
+              <w:rPr>
+                <w:b/>
+              </w:rPr>
+              <w:t>Post-conditions</w:t>
+            </w:r>
+          </w:p>
+        </w:tc>
+      </w:tr>
+      <w:tr>
+        <w:tc>
+          <w:tcPr>
+            <w:tcW w:w="9621" w:type="dxa"/>
+            <w:gridSpan w:val="4"/>
+          </w:tcPr>
+          <w:p>
+            <w:r>
+              <w:t xml:space="preserve">The new </w:t>
+            </w:r>
+            <w:r>
+              <w:t>item</w:t>
+            </w:r>
+            <w:r>
+              <w:t xml:space="preserve"> is persisted in the system.</w:t>
+            </w:r>
+          </w:p>
+        </w:tc>
+      </w:tr>
+      <w:tr>
+        <w:tc>
+          <w:tcPr>
+            <w:tcW w:w="9621" w:type="dxa"/>
+            <w:gridSpan w:val="4"/>
+            <w:shd w:val="clear" w:color="auto" w:fill="E7E6E6" w:themeFill="background2"/>
+          </w:tcPr>
+          <w:p>
+            <w:pPr>
+              <w:rPr>
+                <w:b/>
+              </w:rPr>
+            </w:pPr>
+            <w:r>
+              <w:rPr>
+                <w:b/>
+              </w:rPr>
+              <w:t>Business Rules</w:t>
+            </w:r>
+          </w:p>
+        </w:tc>
+      </w:tr>
+      <w:tr>
+        <w:tc>
+          <w:tcPr>
+            <w:tcW w:w="9621" w:type="dxa"/>
+            <w:gridSpan w:val="4"/>
+          </w:tcPr>
+          <w:p>
+            <w:r>
+              <w:t>The new item has at least 1 picture</w:t>
+            </w:r>
+            <w:r>
+              <w:t>.</w:t>
+            </w:r>
+          </w:p>
+        </w:tc>
+      </w:tr>
+      <w:tr>
+        <w:tc>
+          <w:tcPr>
+            <w:tcW w:w="9621" w:type="dxa"/>
+            <w:gridSpan w:val="4"/>
+          </w:tcPr>
+          <w:p>
+            <w:pPr>
+              <w:rPr>
+                <w:b/>
+              </w:rPr>
+            </w:pPr>
+            <w:r>
+              <w:rPr>
+                <w:b/>
+              </w:rPr>
+              <w:lastRenderedPageBreak/>
+              <w:t>1.</w:t>
+            </w:r>
+            <w:r>
+              <w:rPr>
+                <w:b/>
+              </w:rPr>
+              <w:t>2</w:t>
+            </w:r>
+            <w:r>
+              <w:rPr>
+                <w:b/>
+              </w:rPr>
+              <w:t xml:space="preserve"> </w:t>
+            </w:r>
+            <w:r>
+              <w:rPr>
+                <w:b/>
+              </w:rPr>
+              <w:t>View</w:t>
+            </w:r>
+            <w:r>
+              <w:rPr>
+                <w:b/>
+              </w:rPr>
+              <w:t xml:space="preserve"> </w:t>
+            </w:r>
+            <w:r>
+              <w:rPr>
+                <w:b/>
+              </w:rPr>
+              <w:t>a list of items</w:t>
+            </w:r>
+          </w:p>
+        </w:tc>
+      </w:tr>
+      <w:tr>
+        <w:trPr>
+          <w:trHeight w:val="343"/>
+        </w:trPr>
+        <w:tc>
+          <w:tcPr>
+            <w:tcW w:w="1188" w:type="dxa"/>
+          </w:tcPr>
+          <w:p>
+            <w:r>
+              <w:rPr>
+                <w:b/>
+              </w:rPr>
+              <w:t>Step</w:t>
+            </w:r>
+          </w:p>
+        </w:tc>
+        <w:tc>
+          <w:tcPr>
+            <w:tcW w:w="3960" w:type="dxa"/>
+            <w:gridSpan w:val="2"/>
+          </w:tcPr>
+          <w:p>
+            <w:r>
+              <w:rPr>
+                <w:b/>
+              </w:rPr>
+              <w:t>User Actions</w:t>
+            </w:r>
+          </w:p>
+        </w:tc>
+        <w:tc>
+          <w:tcPr>
+            <w:tcW w:w="4473" w:type="dxa"/>
+          </w:tcPr>
+          <w:p>
+            <w:r>
+              <w:rPr>
+                <w:b/>
+              </w:rPr>
+              <w:t>System Actions</w:t>
+            </w:r>
+          </w:p>
+        </w:tc>
+      </w:tr>
+      <w:tr>
+        <w:trPr>
+          <w:trHeight w:val="342"/>
+        </w:trPr>
+        <w:tc>
+          <w:tcPr>
+            <w:tcW w:w="1188" w:type="dxa"/>
+          </w:tcPr>
+          <w:p>
+            <w:pPr>
+              <w:spacing w:after="0"/>
+            </w:pPr>
+            <w:r>
+              <w:t>1</w:t>
+            </w:r>
+          </w:p>
+        </w:tc>
+        <w:tc>
+          <w:tcPr>
+            <w:tcW w:w="3960" w:type="dxa"/>
+            <w:gridSpan w:val="2"/>
+          </w:tcPr>
+          <w:p>
+            <w:pPr>
+              <w:spacing w:after="0"/>
+            </w:pPr>
+            <w:r>
+              <w:t xml:space="preserve">The user goes to </w:t>
+            </w:r>
+            <w:r>
+              <w:t>home</w:t>
+            </w:r>
+            <w:r>
+              <w:t xml:space="preserve"> page </w:t>
+            </w:r>
+          </w:p>
+        </w:tc>
+        <w:tc>
+          <w:tcPr>
+            <w:tcW w:w="4473" w:type="dxa"/>
+          </w:tcPr>
+          <w:p>
+            <w:pPr>
+              <w:spacing w:after="0"/>
+            </w:pPr>
+            <w:r>
+              <w:t xml:space="preserve">The system </w:t>
+            </w:r>
+            <w:r>
+              <w:t>displays a list of item</w:t>
+            </w:r>
+            <w:r>
+              <w:t>s</w:t>
+            </w:r>
+            <w:r>
+              <w:t xml:space="preserve"> in order of latest created date by default</w:t>
+            </w:r>
+          </w:p>
+        </w:tc>
+      </w:tr>
+      <w:tr>
+        <w:tc>
+          <w:tcPr>
+            <w:tcW w:w="9621" w:type="dxa"/>
+            <w:gridSpan w:val="4"/>
+          </w:tcPr>
+          <w:p/>
+        </w:tc>
+      </w:tr>
+      <w:tr>
+        <w:tc>
+          <w:tcPr>
+            <w:tcW w:w="9621" w:type="dxa"/>
+            <w:gridSpan w:val="4"/>
+          </w:tcPr>
+          <w:p>
+            <w:pPr>
+              <w:rPr>
+                <w:b/>
+              </w:rPr>
+            </w:pPr>
+            <w:r>
+              <w:rPr>
+                <w:b/>
+              </w:rPr>
+              <w:t>1.</w:t>
+            </w:r>
+            <w:r>
+              <w:rPr>
+                <w:b/>
+              </w:rPr>
+              <w:t>3</w:t>
+            </w:r>
+            <w:r>
+              <w:rPr>
+                <w:b/>
+              </w:rPr>
+              <w:t xml:space="preserve"> </w:t>
+            </w:r>
+            <w:r>
+              <w:rPr>
+                <w:b/>
+              </w:rPr>
+              <w:t>View a list of posted items</w:t>
             </w:r>
           </w:p>
         </w:tc>
@@ -1315,20 +2177,48 @@
           <w:tcPr>
             <w:tcW w:w="1188" w:type="dxa"/>
           </w:tcPr>
-          <w:p/>
+          <w:p>
+            <w:r>
+              <w:t>1</w:t>
+            </w:r>
+          </w:p>
         </w:tc>
         <w:tc>
           <w:tcPr>
             <w:tcW w:w="3960" w:type="dxa"/>
             <w:gridSpan w:val="2"/>
           </w:tcPr>
-          <w:p/>
+          <w:p>
+            <w:r>
+              <w:t>The user goes to login page</w:t>
+            </w:r>
+          </w:p>
         </w:tc>
         <w:tc>
           <w:tcPr>
             <w:tcW w:w="4473" w:type="dxa"/>
           </w:tcPr>
-          <w:p/>
+          <w:p>
+            <w:pPr>
+              <w:spacing w:after="0"/>
+            </w:pPr>
+            <w:r>
+              <w:t>The system shows login information for the user to fill in:</w:t>
+            </w:r>
+          </w:p>
+          <w:p>
+            <w:pPr>
+              <w:spacing w:after="0"/>
+            </w:pPr>
+            <w:r>
+              <w:t>- Email</w:t>
+            </w:r>
+          </w:p>
+          <w:p>
+            <w:r>
+              <w:t>- Password</w:t>
+            </w:r>
+          </w:p>
         </w:tc>
       </w:tr>
       <w:tr>
@@ -1339,20 +2229,32 @@
           <w:tcPr>
             <w:tcW w:w="1188" w:type="dxa"/>
           </w:tcPr>
-          <w:p/>
+          <w:p>
+            <w:r>
+              <w:t>2</w:t>
+            </w:r>
+          </w:p>
         </w:tc>
         <w:tc>
           <w:tcPr>
             <w:tcW w:w="3960" w:type="dxa"/>
             <w:gridSpan w:val="2"/>
           </w:tcPr>
-          <w:p/>
+          <w:p>
+            <w:r>
+              <w:t>The user fills in login information and request the system to log in</w:t>
+            </w:r>
+          </w:p>
         </w:tc>
         <w:tc>
           <w:tcPr>
             <w:tcW w:w="4473" w:type="dxa"/>
           </w:tcPr>
-          <w:p/>
+          <w:p>
+            <w:r>
+              <w:t>The system verifies the login information. In case of failure, the system returns a failure message. Otherwise, the system shows Logged in User Home page</w:t>
+            </w:r>
+          </w:p>
         </w:tc>
       </w:tr>
       <w:tr>
@@ -1363,6 +2265,833 @@
           <w:tcPr>
             <w:tcW w:w="1188" w:type="dxa"/>
           </w:tcPr>
+          <w:p>
+            <w:r>
+              <w:t>3</w:t>
+            </w:r>
+          </w:p>
+        </w:tc>
+        <w:tc>
+          <w:tcPr>
+            <w:tcW w:w="3960" w:type="dxa"/>
+            <w:gridSpan w:val="2"/>
+          </w:tcPr>
+          <w:p>
+            <w:r>
+              <w:t>The user goes to My Account-</w:t>
+            </w:r>
+            <w:r>
+              <w:t>Posted Item page</w:t>
+            </w:r>
+          </w:p>
+        </w:tc>
+        <w:tc>
+          <w:tcPr>
+            <w:tcW w:w="4473" w:type="dxa"/>
+          </w:tcPr>
+          <w:p>
+            <w:r>
+              <w:t xml:space="preserve">The system displays </w:t>
+            </w:r>
+            <w:r>
+              <w:t>a list of items which posted by the user</w:t>
+            </w:r>
+          </w:p>
+        </w:tc>
+      </w:tr>
+      <w:tr>
+        <w:trPr>
+          <w:trHeight w:val="343"/>
+        </w:trPr>
+        <w:tc>
+          <w:tcPr>
+            <w:tcW w:w="1188" w:type="dxa"/>
+          </w:tcPr>
+          <w:p/>
+        </w:tc>
+        <w:tc>
+          <w:tcPr>
+            <w:tcW w:w="3960" w:type="dxa"/>
+            <w:gridSpan w:val="2"/>
+          </w:tcPr>
+          <w:p/>
+        </w:tc>
+        <w:tc>
+          <w:tcPr>
+            <w:tcW w:w="4473" w:type="dxa"/>
+          </w:tcPr>
+          <w:p/>
+        </w:tc>
+      </w:tr>
+      <w:tr>
+        <w:tc>
+          <w:tcPr>
+            <w:tcW w:w="9621" w:type="dxa"/>
+            <w:gridSpan w:val="4"/>
+          </w:tcPr>
+          <w:p>
+            <w:pPr>
+              <w:rPr>
+                <w:b/>
+              </w:rPr>
+            </w:pPr>
+            <w:r>
+              <w:rPr>
+                <w:b/>
+              </w:rPr>
+              <w:t>1.</w:t>
+            </w:r>
+            <w:r>
+              <w:rPr>
+                <w:b/>
+              </w:rPr>
+              <w:t>4</w:t>
+            </w:r>
+            <w:r>
+              <w:rPr>
+                <w:b/>
+              </w:rPr>
+              <w:t xml:space="preserve"> </w:t>
+            </w:r>
+            <w:r>
+              <w:rPr>
+                <w:b/>
+              </w:rPr>
+              <w:t xml:space="preserve">View a list of </w:t>
+            </w:r>
+            <w:r>
+              <w:rPr>
+                <w:b/>
+              </w:rPr>
+              <w:t>purchased</w:t>
+            </w:r>
+            <w:r>
+              <w:rPr>
+                <w:b/>
+              </w:rPr>
+              <w:t xml:space="preserve"> items</w:t>
+            </w:r>
+          </w:p>
+        </w:tc>
+      </w:tr>
+      <w:tr>
+        <w:trPr>
+          <w:trHeight w:val="344"/>
+        </w:trPr>
+        <w:tc>
+          <w:tcPr>
+            <w:tcW w:w="1188" w:type="dxa"/>
+          </w:tcPr>
+          <w:p>
+            <w:pPr>
+              <w:rPr>
+                <w:b/>
+              </w:rPr>
+            </w:pPr>
+            <w:r>
+              <w:rPr>
+                <w:b/>
+              </w:rPr>
+              <w:t>Step</w:t>
+            </w:r>
+          </w:p>
+        </w:tc>
+        <w:tc>
+          <w:tcPr>
+            <w:tcW w:w="3960" w:type="dxa"/>
+            <w:gridSpan w:val="2"/>
+          </w:tcPr>
+          <w:p>
+            <w:pPr>
+              <w:rPr>
+                <w:b/>
+              </w:rPr>
+            </w:pPr>
+            <w:r>
+              <w:rPr>
+                <w:b/>
+              </w:rPr>
+              <w:t>User Actions</w:t>
+            </w:r>
+          </w:p>
+        </w:tc>
+        <w:tc>
+          <w:tcPr>
+            <w:tcW w:w="4473" w:type="dxa"/>
+          </w:tcPr>
+          <w:p>
+            <w:pPr>
+              <w:rPr>
+                <w:b/>
+              </w:rPr>
+            </w:pPr>
+            <w:r>
+              <w:rPr>
+                <w:b/>
+              </w:rPr>
+              <w:t>System Action</w:t>
+            </w:r>
+          </w:p>
+        </w:tc>
+      </w:tr>
+      <w:tr>
+        <w:trPr>
+          <w:trHeight w:val="343"/>
+        </w:trPr>
+        <w:tc>
+          <w:tcPr>
+            <w:tcW w:w="1188" w:type="dxa"/>
+          </w:tcPr>
+          <w:p>
+            <w:r>
+              <w:t>1</w:t>
+            </w:r>
+          </w:p>
+        </w:tc>
+        <w:tc>
+          <w:tcPr>
+            <w:tcW w:w="3960" w:type="dxa"/>
+            <w:gridSpan w:val="2"/>
+          </w:tcPr>
+          <w:p>
+            <w:r>
+              <w:t>The user goes to login page</w:t>
+            </w:r>
+          </w:p>
+        </w:tc>
+        <w:tc>
+          <w:tcPr>
+            <w:tcW w:w="4473" w:type="dxa"/>
+          </w:tcPr>
+          <w:p>
+            <w:pPr>
+              <w:spacing w:after="0"/>
+            </w:pPr>
+            <w:r>
+              <w:t>The system shows login information for the user to fill in:</w:t>
+            </w:r>
+          </w:p>
+          <w:p>
+            <w:pPr>
+              <w:spacing w:after="0"/>
+            </w:pPr>
+            <w:r>
+              <w:t>- Email</w:t>
+            </w:r>
+          </w:p>
+          <w:p>
+            <w:r>
+              <w:t>- Password</w:t>
+            </w:r>
+          </w:p>
+        </w:tc>
+      </w:tr>
+      <w:tr>
+        <w:trPr>
+          <w:trHeight w:val="343"/>
+        </w:trPr>
+        <w:tc>
+          <w:tcPr>
+            <w:tcW w:w="1188" w:type="dxa"/>
+          </w:tcPr>
+          <w:p>
+            <w:r>
+              <w:t>2</w:t>
+            </w:r>
+          </w:p>
+        </w:tc>
+        <w:tc>
+          <w:tcPr>
+            <w:tcW w:w="3960" w:type="dxa"/>
+            <w:gridSpan w:val="2"/>
+          </w:tcPr>
+          <w:p>
+            <w:r>
+              <w:t>The user fills in login information and request the system to log in</w:t>
+            </w:r>
+          </w:p>
+        </w:tc>
+        <w:tc>
+          <w:tcPr>
+            <w:tcW w:w="4473" w:type="dxa"/>
+          </w:tcPr>
+          <w:p>
+            <w:r>
+              <w:t>The system verifies the login information. In case of failure, the system returns a failure message. Otherwise, the system shows Logged in User Home page</w:t>
+            </w:r>
+          </w:p>
+        </w:tc>
+      </w:tr>
+      <w:tr>
+        <w:trPr>
+          <w:trHeight w:val="343"/>
+        </w:trPr>
+        <w:tc>
+          <w:tcPr>
+            <w:tcW w:w="1188" w:type="dxa"/>
+          </w:tcPr>
+          <w:p>
+            <w:r>
+              <w:t>3</w:t>
+            </w:r>
+          </w:p>
+        </w:tc>
+        <w:tc>
+          <w:tcPr>
+            <w:tcW w:w="3960" w:type="dxa"/>
+            <w:gridSpan w:val="2"/>
+          </w:tcPr>
+          <w:p>
+            <w:r>
+              <w:t>The user goes to My Account-</w:t>
+            </w:r>
+            <w:r>
+              <w:t>Purchased</w:t>
+            </w:r>
+            <w:r>
+              <w:t xml:space="preserve"> Item page</w:t>
+            </w:r>
+          </w:p>
+        </w:tc>
+        <w:tc>
+          <w:tcPr>
+            <w:tcW w:w="4473" w:type="dxa"/>
+          </w:tcPr>
+          <w:p>
+            <w:r>
+              <w:t xml:space="preserve">The system displays a list of items which </w:t>
+            </w:r>
+            <w:r>
+              <w:t>purchased</w:t>
+            </w:r>
+            <w:r>
+              <w:t xml:space="preserve"> by the user</w:t>
+            </w:r>
+          </w:p>
+        </w:tc>
+      </w:tr>
+      <w:tr>
+        <w:trPr>
+          <w:trHeight w:val="343"/>
+        </w:trPr>
+        <w:tc>
+          <w:tcPr>
+            <w:tcW w:w="1188" w:type="dxa"/>
+          </w:tcPr>
+          <w:p/>
+        </w:tc>
+        <w:tc>
+          <w:tcPr>
+            <w:tcW w:w="3960" w:type="dxa"/>
+            <w:gridSpan w:val="2"/>
+          </w:tcPr>
+          <w:p/>
+        </w:tc>
+        <w:tc>
+          <w:tcPr>
+            <w:tcW w:w="4473" w:type="dxa"/>
+          </w:tcPr>
+          <w:p/>
+        </w:tc>
+      </w:tr>
+      <w:tr>
+        <w:tc>
+          <w:tcPr>
+            <w:tcW w:w="9621" w:type="dxa"/>
+            <w:gridSpan w:val="4"/>
+          </w:tcPr>
+          <w:p>
+            <w:pPr>
+              <w:rPr>
+                <w:b/>
+              </w:rPr>
+            </w:pPr>
+            <w:r>
+              <w:rPr>
+                <w:b/>
+              </w:rPr>
+              <w:t>1.</w:t>
+            </w:r>
+            <w:r>
+              <w:rPr>
+                <w:b/>
+              </w:rPr>
+              <w:t>5</w:t>
+            </w:r>
+            <w:r>
+              <w:rPr>
+                <w:b/>
+              </w:rPr>
+              <w:t xml:space="preserve"> </w:t>
+            </w:r>
+            <w:r>
+              <w:rPr>
+                <w:b/>
+              </w:rPr>
+              <w:t xml:space="preserve">View </w:t>
+            </w:r>
+            <w:r>
+              <w:rPr>
+                <w:b/>
+              </w:rPr>
+              <w:t>an item detail</w:t>
+            </w:r>
+          </w:p>
+        </w:tc>
+      </w:tr>
+      <w:tr>
+        <w:trPr>
+          <w:trHeight w:val="344"/>
+        </w:trPr>
+        <w:tc>
+          <w:tcPr>
+            <w:tcW w:w="1188" w:type="dxa"/>
+          </w:tcPr>
+          <w:p>
+            <w:pPr>
+              <w:rPr>
+                <w:b/>
+              </w:rPr>
+            </w:pPr>
+            <w:r>
+              <w:rPr>
+                <w:b/>
+              </w:rPr>
+              <w:lastRenderedPageBreak/>
+              <w:t>Step</w:t>
+            </w:r>
+          </w:p>
+        </w:tc>
+        <w:tc>
+          <w:tcPr>
+            <w:tcW w:w="3960" w:type="dxa"/>
+            <w:gridSpan w:val="2"/>
+          </w:tcPr>
+          <w:p>
+            <w:pPr>
+              <w:rPr>
+                <w:b/>
+              </w:rPr>
+            </w:pPr>
+            <w:r>
+              <w:rPr>
+                <w:b/>
+              </w:rPr>
+              <w:t>User Actions</w:t>
+            </w:r>
+          </w:p>
+        </w:tc>
+        <w:tc>
+          <w:tcPr>
+            <w:tcW w:w="4473" w:type="dxa"/>
+          </w:tcPr>
+          <w:p>
+            <w:pPr>
+              <w:rPr>
+                <w:b/>
+              </w:rPr>
+            </w:pPr>
+            <w:r>
+              <w:rPr>
+                <w:b/>
+              </w:rPr>
+              <w:t>System Action</w:t>
+            </w:r>
+          </w:p>
+        </w:tc>
+      </w:tr>
+      <w:tr>
+        <w:trPr>
+          <w:trHeight w:val="343"/>
+        </w:trPr>
+        <w:tc>
+          <w:tcPr>
+            <w:tcW w:w="1188" w:type="dxa"/>
+          </w:tcPr>
+          <w:p>
+            <w:r>
+              <w:t>1</w:t>
+            </w:r>
+          </w:p>
+        </w:tc>
+        <w:tc>
+          <w:tcPr>
+            <w:tcW w:w="3960" w:type="dxa"/>
+            <w:gridSpan w:val="2"/>
+          </w:tcPr>
+          <w:p>
+            <w:r>
+              <w:t xml:space="preserve">The user </w:t>
+            </w:r>
+            <w:r>
+              <w:t>is in item list page (1.2,1.3,1.4)</w:t>
+            </w:r>
+          </w:p>
+        </w:tc>
+        <w:tc>
+          <w:tcPr>
+            <w:tcW w:w="4473" w:type="dxa"/>
+          </w:tcPr>
+          <w:p>
+            <w:pPr>
+              <w:spacing w:after="0"/>
+            </w:pPr>
+            <w:r>
+              <w:t xml:space="preserve">The system shows </w:t>
+            </w:r>
+            <w:r>
+              <w:t>a list of items</w:t>
+            </w:r>
+          </w:p>
+        </w:tc>
+      </w:tr>
+      <w:tr>
+        <w:trPr>
+          <w:trHeight w:val="343"/>
+        </w:trPr>
+        <w:tc>
+          <w:tcPr>
+            <w:tcW w:w="1188" w:type="dxa"/>
+          </w:tcPr>
+          <w:p>
+            <w:pPr>
+              <w:spacing w:after="0"/>
+            </w:pPr>
+            <w:r>
+              <w:t>2</w:t>
+            </w:r>
+          </w:p>
+        </w:tc>
+        <w:tc>
+          <w:tcPr>
+            <w:tcW w:w="3960" w:type="dxa"/>
+            <w:gridSpan w:val="2"/>
+          </w:tcPr>
+          <w:p>
+            <w:pPr>
+              <w:spacing w:after="0"/>
+            </w:pPr>
+            <w:r>
+              <w:t xml:space="preserve">The user </w:t>
+            </w:r>
+            <w:r>
+              <w:t>clicks an item to go to item detail page</w:t>
+            </w:r>
+          </w:p>
+        </w:tc>
+        <w:tc>
+          <w:tcPr>
+            <w:tcW w:w="4473" w:type="dxa"/>
+          </w:tcPr>
+          <w:p>
+            <w:pPr>
+              <w:spacing w:after="0"/>
+            </w:pPr>
+            <w:r>
+              <w:t xml:space="preserve">The system </w:t>
+            </w:r>
+            <w:r>
+              <w:t>shows the item details:</w:t>
+            </w:r>
+          </w:p>
+          <w:p>
+            <w:pPr>
+              <w:spacing w:after="0"/>
+            </w:pPr>
+            <w:r>
+              <w:t>- Name</w:t>
+            </w:r>
+          </w:p>
+          <w:p>
+            <w:pPr>
+              <w:spacing w:after="0"/>
+            </w:pPr>
+            <w:r>
+              <w:t>- Price</w:t>
+            </w:r>
+          </w:p>
+          <w:p>
+            <w:pPr>
+              <w:spacing w:after="0"/>
+            </w:pPr>
+            <w:r>
+              <w:t>- Status</w:t>
+            </w:r>
+          </w:p>
+          <w:p>
+            <w:pPr>
+              <w:spacing w:after="0"/>
+            </w:pPr>
+            <w:r>
+              <w:t>- Category</w:t>
+            </w:r>
+          </w:p>
+          <w:p>
+            <w:pPr>
+              <w:spacing w:after="0"/>
+            </w:pPr>
+            <w:r>
+              <w:t>- Description</w:t>
+            </w:r>
+          </w:p>
+          <w:p>
+            <w:pPr>
+              <w:spacing w:after="0"/>
+            </w:pPr>
+            <w:r>
+              <w:t>- Pictures</w:t>
+            </w:r>
+          </w:p>
+        </w:tc>
+      </w:tr>
+      <w:tr>
+        <w:trPr>
+          <w:trHeight w:val="343"/>
+        </w:trPr>
+        <w:tc>
+          <w:tcPr>
+            <w:tcW w:w="1188" w:type="dxa"/>
+          </w:tcPr>
+          <w:p/>
+        </w:tc>
+        <w:tc>
+          <w:tcPr>
+            <w:tcW w:w="3960" w:type="dxa"/>
+            <w:gridSpan w:val="2"/>
+          </w:tcPr>
+          <w:p/>
+        </w:tc>
+        <w:tc>
+          <w:tcPr>
+            <w:tcW w:w="4473" w:type="dxa"/>
+          </w:tcPr>
+          <w:p/>
+        </w:tc>
+      </w:tr>
+      <w:tr>
+        <w:tc>
+          <w:tcPr>
+            <w:tcW w:w="9621" w:type="dxa"/>
+            <w:gridSpan w:val="4"/>
+          </w:tcPr>
+          <w:p>
+            <w:pPr>
+              <w:rPr>
+                <w:b/>
+              </w:rPr>
+            </w:pPr>
+            <w:r>
+              <w:rPr>
+                <w:b/>
+              </w:rPr>
+              <w:t>1.</w:t>
+            </w:r>
+            <w:r>
+              <w:rPr>
+                <w:b/>
+              </w:rPr>
+              <w:t>6</w:t>
+            </w:r>
+            <w:r>
+              <w:rPr>
+                <w:b/>
+              </w:rPr>
+              <w:t xml:space="preserve"> </w:t>
+            </w:r>
+            <w:r>
+              <w:rPr>
+                <w:b/>
+              </w:rPr>
+              <w:t>Update item details</w:t>
+            </w:r>
+          </w:p>
+        </w:tc>
+      </w:tr>
+      <w:tr>
+        <w:trPr>
+          <w:trHeight w:val="344"/>
+        </w:trPr>
+        <w:tc>
+          <w:tcPr>
+            <w:tcW w:w="1188" w:type="dxa"/>
+          </w:tcPr>
+          <w:p>
+            <w:pPr>
+              <w:rPr>
+                <w:b/>
+              </w:rPr>
+            </w:pPr>
+            <w:r>
+              <w:rPr>
+                <w:b/>
+              </w:rPr>
+              <w:t>Step</w:t>
+            </w:r>
+          </w:p>
+        </w:tc>
+        <w:tc>
+          <w:tcPr>
+            <w:tcW w:w="3960" w:type="dxa"/>
+            <w:gridSpan w:val="2"/>
+          </w:tcPr>
+          <w:p>
+            <w:pPr>
+              <w:rPr>
+                <w:b/>
+              </w:rPr>
+            </w:pPr>
+            <w:r>
+              <w:rPr>
+                <w:b/>
+              </w:rPr>
+              <w:t>User Actions</w:t>
+            </w:r>
+          </w:p>
+        </w:tc>
+        <w:tc>
+          <w:tcPr>
+            <w:tcW w:w="4473" w:type="dxa"/>
+          </w:tcPr>
+          <w:p>
+            <w:pPr>
+              <w:rPr>
+                <w:b/>
+              </w:rPr>
+            </w:pPr>
+            <w:r>
+              <w:rPr>
+                <w:b/>
+              </w:rPr>
+              <w:t>System Action</w:t>
+            </w:r>
+          </w:p>
+        </w:tc>
+      </w:tr>
+      <w:tr>
+        <w:trPr>
+          <w:trHeight w:val="343"/>
+        </w:trPr>
+        <w:tc>
+          <w:tcPr>
+            <w:tcW w:w="1188" w:type="dxa"/>
+          </w:tcPr>
+          <w:p>
+            <w:r>
+              <w:t>1</w:t>
+            </w:r>
+          </w:p>
+        </w:tc>
+        <w:tc>
+          <w:tcPr>
+            <w:tcW w:w="3960" w:type="dxa"/>
+            <w:gridSpan w:val="2"/>
+          </w:tcPr>
+          <w:p>
+            <w:r>
+              <w:t xml:space="preserve">The user </w:t>
+            </w:r>
+            <w:r>
+              <w:t>is in posted item page (1.3)</w:t>
+            </w:r>
+          </w:p>
+        </w:tc>
+        <w:tc>
+          <w:tcPr>
+            <w:tcW w:w="4473" w:type="dxa"/>
+          </w:tcPr>
+          <w:p>
+            <w:r>
+              <w:t>The system displays a list of items which posted by the user</w:t>
+            </w:r>
+          </w:p>
+        </w:tc>
+      </w:tr>
+      <w:tr>
+        <w:trPr>
+          <w:trHeight w:val="343"/>
+        </w:trPr>
+        <w:tc>
+          <w:tcPr>
+            <w:tcW w:w="1188" w:type="dxa"/>
+          </w:tcPr>
+          <w:p>
+            <w:r>
+              <w:t>2</w:t>
+            </w:r>
+          </w:p>
+        </w:tc>
+        <w:tc>
+          <w:tcPr>
+            <w:tcW w:w="3960" w:type="dxa"/>
+            <w:gridSpan w:val="2"/>
+          </w:tcPr>
+          <w:p>
+            <w:r>
+              <w:t>The user clicks edit button on the item which is desired to edit</w:t>
+            </w:r>
+          </w:p>
+        </w:tc>
+        <w:tc>
+          <w:tcPr>
+            <w:tcW w:w="4473" w:type="dxa"/>
+          </w:tcPr>
+          <w:p>
+            <w:r>
+              <w:t>The system displays an editable item form which is filled with the item details</w:t>
+            </w:r>
+          </w:p>
+        </w:tc>
+      </w:tr>
+      <w:tr>
+        <w:trPr>
+          <w:trHeight w:val="343"/>
+        </w:trPr>
+        <w:tc>
+          <w:tcPr>
+            <w:tcW w:w="1188" w:type="dxa"/>
+          </w:tcPr>
+          <w:p>
+            <w:r>
+              <w:t>3</w:t>
+            </w:r>
+          </w:p>
+        </w:tc>
+        <w:tc>
+          <w:tcPr>
+            <w:tcW w:w="3960" w:type="dxa"/>
+            <w:gridSpan w:val="2"/>
+          </w:tcPr>
+          <w:p>
+            <w:r>
+              <w:t xml:space="preserve">The user </w:t>
+            </w:r>
+            <w:r>
+              <w:t>updates the fields and request the system to save</w:t>
+            </w:r>
+          </w:p>
+        </w:tc>
+        <w:tc>
+          <w:tcPr>
+            <w:tcW w:w="4473" w:type="dxa"/>
+          </w:tcPr>
+          <w:p>
+            <w:r>
+              <w:t xml:space="preserve">The system </w:t>
+            </w:r>
+            <w:r>
+              <w:t>updates the item details and save it to the database.</w:t>
+            </w:r>
+          </w:p>
+        </w:tc>
+      </w:tr>
+      <w:tr>
+        <w:trPr>
+          <w:trHeight w:val="343"/>
+        </w:trPr>
+        <w:tc>
+          <w:tcPr>
+            <w:tcW w:w="1188" w:type="dxa"/>
+          </w:tcPr>
           <w:p/>
         </w:tc>
         <w:tc>
@@ -1407,7 +3136,23 @@
             <w:tcW w:w="9621" w:type="dxa"/>
             <w:gridSpan w:val="4"/>
           </w:tcPr>
-          <w:p/>
+          <w:p>
+            <w:r>
+              <w:t xml:space="preserve">The </w:t>
+            </w:r>
+            <w:r>
+              <w:t>item details</w:t>
+            </w:r>
+            <w:r>
+              <w:t xml:space="preserve"> </w:t>
+            </w:r>
+            <w:r>
+              <w:t>are</w:t>
+            </w:r>
+            <w:r>
+              <w:t xml:space="preserve"> updated.</w:t>
+            </w:r>
+          </w:p>
         </w:tc>
       </w:tr>
       <w:tr>
@@ -1428,6 +3173,270 @@
                 <w:b/>
               </w:rPr>
               <w:t>Business Rule</w:t>
+            </w:r>
+          </w:p>
+        </w:tc>
+      </w:tr>
+      <w:tr>
+        <w:tc>
+          <w:tcPr>
+            <w:tcW w:w="9621" w:type="dxa"/>
+            <w:gridSpan w:val="4"/>
+          </w:tcPr>
+          <w:p>
+            <w:r>
+              <w:t>The item should have at least 1 picture.</w:t>
+            </w:r>
+          </w:p>
+        </w:tc>
+      </w:tr>
+      <w:tr>
+        <w:tc>
+          <w:tcPr>
+            <w:tcW w:w="9621" w:type="dxa"/>
+            <w:gridSpan w:val="4"/>
+          </w:tcPr>
+          <w:p/>
+        </w:tc>
+      </w:tr>
+      <w:tr>
+        <w:tc>
+          <w:tcPr>
+            <w:tcW w:w="9621" w:type="dxa"/>
+            <w:gridSpan w:val="4"/>
+          </w:tcPr>
+          <w:p>
+            <w:pPr>
+              <w:rPr>
+                <w:b/>
+              </w:rPr>
+            </w:pPr>
+            <w:r>
+              <w:rPr>
+                <w:b/>
+              </w:rPr>
+              <w:t>1.</w:t>
+            </w:r>
+            <w:r>
+              <w:rPr>
+                <w:b/>
+              </w:rPr>
+              <w:t>7</w:t>
+            </w:r>
+            <w:r>
+              <w:rPr>
+                <w:b/>
+              </w:rPr>
+              <w:t xml:space="preserve"> </w:t>
+            </w:r>
+            <w:r>
+              <w:rPr>
+                <w:b/>
+              </w:rPr>
+              <w:t>Delete an item</w:t>
+            </w:r>
+          </w:p>
+        </w:tc>
+      </w:tr>
+      <w:tr>
+        <w:trPr>
+          <w:trHeight w:val="344"/>
+        </w:trPr>
+        <w:tc>
+          <w:tcPr>
+            <w:tcW w:w="1188" w:type="dxa"/>
+          </w:tcPr>
+          <w:p>
+            <w:pPr>
+              <w:rPr>
+                <w:b/>
+              </w:rPr>
+            </w:pPr>
+            <w:r>
+              <w:rPr>
+                <w:b/>
+              </w:rPr>
+              <w:t>Step</w:t>
+            </w:r>
+          </w:p>
+        </w:tc>
+        <w:tc>
+          <w:tcPr>
+            <w:tcW w:w="3960" w:type="dxa"/>
+            <w:gridSpan w:val="2"/>
+          </w:tcPr>
+          <w:p>
+            <w:pPr>
+              <w:rPr>
+                <w:b/>
+              </w:rPr>
+            </w:pPr>
+            <w:r>
+              <w:rPr>
+                <w:b/>
+              </w:rPr>
+              <w:t>User Actions</w:t>
+            </w:r>
+          </w:p>
+        </w:tc>
+        <w:tc>
+          <w:tcPr>
+            <w:tcW w:w="4473" w:type="dxa"/>
+          </w:tcPr>
+          <w:p>
+            <w:pPr>
+              <w:rPr>
+                <w:b/>
+              </w:rPr>
+            </w:pPr>
+            <w:r>
+              <w:rPr>
+                <w:b/>
+              </w:rPr>
+              <w:t>System Action</w:t>
+            </w:r>
+          </w:p>
+        </w:tc>
+      </w:tr>
+      <w:tr>
+        <w:trPr>
+          <w:trHeight w:val="343"/>
+        </w:trPr>
+        <w:tc>
+          <w:tcPr>
+            <w:tcW w:w="1188" w:type="dxa"/>
+          </w:tcPr>
+          <w:p>
+            <w:r>
+              <w:t>1</w:t>
+            </w:r>
+          </w:p>
+        </w:tc>
+        <w:tc>
+          <w:tcPr>
+            <w:tcW w:w="3960" w:type="dxa"/>
+            <w:gridSpan w:val="2"/>
+          </w:tcPr>
+          <w:p>
+            <w:r>
+              <w:t>The user is in posted item page (1.3)</w:t>
+            </w:r>
+          </w:p>
+        </w:tc>
+        <w:tc>
+          <w:tcPr>
+            <w:tcW w:w="4473" w:type="dxa"/>
+          </w:tcPr>
+          <w:p>
+            <w:r>
+              <w:t>The system displays a list of items which posted by the user</w:t>
+            </w:r>
+          </w:p>
+        </w:tc>
+      </w:tr>
+      <w:tr>
+        <w:trPr>
+          <w:trHeight w:val="343"/>
+        </w:trPr>
+        <w:tc>
+          <w:tcPr>
+            <w:tcW w:w="1188" w:type="dxa"/>
+          </w:tcPr>
+          <w:p>
+            <w:r>
+              <w:t>2</w:t>
+            </w:r>
+          </w:p>
+        </w:tc>
+        <w:tc>
+          <w:tcPr>
+            <w:tcW w:w="3960" w:type="dxa"/>
+            <w:gridSpan w:val="2"/>
+          </w:tcPr>
+          <w:p>
+            <w:r>
+              <w:t xml:space="preserve">The user clicks </w:t>
+            </w:r>
+            <w:r>
+              <w:t>delete</w:t>
+            </w:r>
+            <w:r>
+              <w:t xml:space="preserve"> button on the item which is desired to </w:t>
+            </w:r>
+            <w:r>
+              <w:t>delete</w:t>
+            </w:r>
+          </w:p>
+        </w:tc>
+        <w:tc>
+          <w:tcPr>
+            <w:tcW w:w="4473" w:type="dxa"/>
+          </w:tcPr>
+          <w:p>
+            <w:r>
+              <w:t>The system confirms the desire to delete the chosen item and remove it from the database</w:t>
+            </w:r>
+          </w:p>
+        </w:tc>
+      </w:tr>
+      <w:tr>
+        <w:trPr>
+          <w:trHeight w:val="343"/>
+        </w:trPr>
+        <w:tc>
+          <w:tcPr>
+            <w:tcW w:w="1188" w:type="dxa"/>
+          </w:tcPr>
+          <w:p/>
+        </w:tc>
+        <w:tc>
+          <w:tcPr>
+            <w:tcW w:w="3960" w:type="dxa"/>
+            <w:gridSpan w:val="2"/>
+          </w:tcPr>
+          <w:p/>
+        </w:tc>
+        <w:tc>
+          <w:tcPr>
+            <w:tcW w:w="4473" w:type="dxa"/>
+          </w:tcPr>
+          <w:p/>
+        </w:tc>
+      </w:tr>
+      <w:tr>
+        <w:tc>
+          <w:tcPr>
+            <w:tcW w:w="9621" w:type="dxa"/>
+            <w:gridSpan w:val="4"/>
+            <w:shd w:val="clear" w:color="auto" w:fill="E7E6E6" w:themeFill="background2"/>
+          </w:tcPr>
+          <w:p>
+            <w:pPr>
+              <w:rPr>
+                <w:b/>
+              </w:rPr>
+            </w:pPr>
+            <w:r>
+              <w:rPr>
+                <w:b/>
+              </w:rPr>
+              <w:t>Post-conditions</w:t>
+            </w:r>
+          </w:p>
+        </w:tc>
+      </w:tr>
+      <w:tr>
+        <w:tc>
+          <w:tcPr>
+            <w:tcW w:w="9621" w:type="dxa"/>
+            <w:gridSpan w:val="4"/>
+          </w:tcPr>
+          <w:p>
+            <w:r>
+              <w:t xml:space="preserve">The item </w:t>
+            </w:r>
+            <w:r>
+              <w:t>is removed from the database</w:t>
             </w:r>
           </w:p>
         </w:tc>

</xml_diff>

<commit_message>
[Hang] search item description
</commit_message>
<xml_diff>
--- a/document/UseCaseDescription.docx
+++ b/document/UseCaseDescription.docx
@@ -3450,9 +3450,282 @@
           <w:p/>
         </w:tc>
       </w:tr>
+      <w:tr>
+        <w:tc>
+          <w:tcPr>
+            <w:tcW w:w="9621" w:type="dxa"/>
+            <w:gridSpan w:val="4"/>
+          </w:tcPr>
+          <w:p>
+            <w:pPr>
+              <w:rPr>
+                <w:b/>
+              </w:rPr>
+            </w:pPr>
+            <w:r>
+              <w:rPr>
+                <w:b/>
+              </w:rPr>
+              <w:t>2</w:t>
+            </w:r>
+            <w:r>
+              <w:rPr>
+                <w:b/>
+              </w:rPr>
+              <w:t>.</w:t>
+            </w:r>
+            <w:r>
+              <w:rPr>
+                <w:b/>
+              </w:rPr>
+              <w:t>Other</w:t>
+            </w:r>
+            <w:r>
+              <w:rPr>
+                <w:b/>
+              </w:rPr>
+              <w:t xml:space="preserve"> Flows</w:t>
+            </w:r>
+          </w:p>
+        </w:tc>
+      </w:tr>
+      <w:tr>
+        <w:tc>
+          <w:tcPr>
+            <w:tcW w:w="9621" w:type="dxa"/>
+            <w:gridSpan w:val="4"/>
+          </w:tcPr>
+          <w:p>
+            <w:pPr>
+              <w:rPr>
+                <w:b/>
+              </w:rPr>
+            </w:pPr>
+            <w:r>
+              <w:rPr>
+                <w:b/>
+              </w:rPr>
+              <w:t>2</w:t>
+            </w:r>
+            <w:r>
+              <w:rPr>
+                <w:b/>
+              </w:rPr>
+              <w:t xml:space="preserve">.1 </w:t>
+            </w:r>
+            <w:r>
+              <w:rPr>
+                <w:b/>
+              </w:rPr>
+              <w:t>Search items</w:t>
+            </w:r>
+          </w:p>
+        </w:tc>
+      </w:tr>
+      <w:tr>
+        <w:trPr>
+          <w:trHeight w:val="343"/>
+        </w:trPr>
+        <w:tc>
+          <w:tcPr>
+            <w:tcW w:w="1188" w:type="dxa"/>
+          </w:tcPr>
+          <w:p>
+            <w:pPr>
+              <w:rPr>
+                <w:b/>
+              </w:rPr>
+            </w:pPr>
+            <w:r>
+              <w:rPr>
+                <w:b/>
+              </w:rPr>
+              <w:t>Step</w:t>
+            </w:r>
+          </w:p>
+        </w:tc>
+        <w:tc>
+          <w:tcPr>
+            <w:tcW w:w="3960" w:type="dxa"/>
+            <w:gridSpan w:val="2"/>
+          </w:tcPr>
+          <w:p>
+            <w:pPr>
+              <w:rPr>
+                <w:b/>
+              </w:rPr>
+            </w:pPr>
+            <w:r>
+              <w:rPr>
+                <w:b/>
+              </w:rPr>
+              <w:t>User Actions</w:t>
+            </w:r>
+          </w:p>
+        </w:tc>
+        <w:tc>
+          <w:tcPr>
+            <w:tcW w:w="4473" w:type="dxa"/>
+          </w:tcPr>
+          <w:p>
+            <w:pPr>
+              <w:rPr>
+                <w:b/>
+              </w:rPr>
+            </w:pPr>
+            <w:r>
+              <w:rPr>
+                <w:b/>
+              </w:rPr>
+              <w:t>System Actions</w:t>
+            </w:r>
+          </w:p>
+        </w:tc>
+      </w:tr>
+      <w:tr>
+        <w:trPr>
+          <w:trHeight w:val="342"/>
+        </w:trPr>
+        <w:tc>
+          <w:tcPr>
+            <w:tcW w:w="1188" w:type="dxa"/>
+          </w:tcPr>
+          <w:p>
+            <w:pPr>
+              <w:spacing w:after="0"/>
+            </w:pPr>
+            <w:r>
+              <w:t>1</w:t>
+            </w:r>
+          </w:p>
+        </w:tc>
+        <w:tc>
+          <w:tcPr>
+            <w:tcW w:w="3960" w:type="dxa"/>
+            <w:gridSpan w:val="2"/>
+          </w:tcPr>
+          <w:p>
+            <w:pPr>
+              <w:spacing w:after="0"/>
+            </w:pPr>
+            <w:r>
+              <w:t xml:space="preserve">The user </w:t>
+            </w:r>
+            <w:r>
+              <w:t>is in home page</w:t>
+            </w:r>
+            <w:r>
+              <w:t xml:space="preserve"> </w:t>
+            </w:r>
+          </w:p>
+        </w:tc>
+        <w:tc>
+          <w:tcPr>
+            <w:tcW w:w="4473" w:type="dxa"/>
+          </w:tcPr>
+          <w:p>
+            <w:pPr>
+              <w:spacing w:after="0"/>
+            </w:pPr>
+            <w:r>
+              <w:t xml:space="preserve">The system shows </w:t>
+            </w:r>
+            <w:r>
+              <w:t>a list of items in latest order by default and filtering form to choose:</w:t>
+            </w:r>
+          </w:p>
+          <w:p>
+            <w:pPr>
+              <w:spacing w:after="0"/>
+            </w:pPr>
+            <w:r>
+              <w:t>- Category</w:t>
+            </w:r>
+          </w:p>
+          <w:p>
+            <w:pPr>
+              <w:spacing w:after="0"/>
+            </w:pPr>
+            <w:r>
+              <w:t>- Status (Sold/Active)</w:t>
+            </w:r>
+          </w:p>
+          <w:p>
+            <w:pPr>
+              <w:spacing w:after="0"/>
+            </w:pPr>
+            <w:r>
+              <w:t>- Address (State, City)</w:t>
+            </w:r>
+          </w:p>
+          <w:p>
+            <w:pPr>
+              <w:spacing w:after="0"/>
+            </w:pPr>
+            <w:r>
+              <w:t>- Order (Latest/Oldest/Highest/Lowest)</w:t>
+            </w:r>
+          </w:p>
+        </w:tc>
+      </w:tr>
+      <w:tr>
+        <w:trPr>
+          <w:trHeight w:val="342"/>
+        </w:trPr>
+        <w:tc>
+          <w:tcPr>
+            <w:tcW w:w="1188" w:type="dxa"/>
+          </w:tcPr>
+          <w:p>
+            <w:pPr>
+              <w:spacing w:after="0"/>
+            </w:pPr>
+            <w:r>
+              <w:t>2</w:t>
+            </w:r>
+          </w:p>
+        </w:tc>
+        <w:tc>
+          <w:tcPr>
+            <w:tcW w:w="3960" w:type="dxa"/>
+            <w:gridSpan w:val="2"/>
+          </w:tcPr>
+          <w:p>
+            <w:pPr>
+              <w:spacing w:after="0"/>
+            </w:pPr>
+            <w:r>
+              <w:t xml:space="preserve">The user </w:t>
+            </w:r>
+            <w:r>
+              <w:t>chooses the filtering field and request the system to filter</w:t>
+            </w:r>
+          </w:p>
+        </w:tc>
+        <w:tc>
+          <w:tcPr>
+            <w:tcW w:w="4473" w:type="dxa"/>
+          </w:tcPr>
+          <w:p>
+            <w:pPr>
+              <w:spacing w:after="0"/>
+            </w:pPr>
+            <w:r>
+              <w:t xml:space="preserve">The system </w:t>
+            </w:r>
+            <w:r>
+              <w:t>displays the list of items based on the filtering elements which are selected by the user.</w:t>
+            </w:r>
+          </w:p>
+        </w:tc>
+      </w:tr>
     </w:tbl>
     <w:p/>
-    <w:p/>
+    <w:p>
+      <w:pPr>
+        <w:spacing w:after="160" w:line="259" w:lineRule="auto"/>
+      </w:pPr>
+    </w:p>
     <w:sectPr>
       <w:pgSz w:w="12240" w:h="15840"/>
       <w:pgMar w:top="1134" w:right="1134" w:bottom="1134" w:left="1701" w:header="720" w:footer="720" w:gutter="0"/>

</xml_diff>

<commit_message>
[Hang] Purchase item description
</commit_message>
<xml_diff>
--- a/document/UseCaseDescription.docx
+++ b/document/UseCaseDescription.docx
@@ -4,7 +4,202 @@
   <w:body>
     <w:p>
       <w:pPr>
+        <w:autoSpaceDE w:val="0"/>
+        <w:autoSpaceDN w:val="0"/>
+        <w:adjustRightInd w:val="0"/>
+        <w:spacing w:after="0" w:line="240" w:lineRule="auto"/>
         <w:jc w:val="center"/>
+        <w:rPr>
+          <w:rFonts w:ascii="Times New Roman" w:eastAsia="Times New Roman" w:hAnsi="Times New Roman" w:cs="Times New Roman"/>
+          <w:b/>
+          <w:bCs/>
+          <w:color w:val="000000" w:themeColor="text1"/>
+          <w:sz w:val="36"/>
+          <w:szCs w:val="36"/>
+        </w:rPr>
+      </w:pPr>
+      <w:r>
+        <w:rPr>
+          <w:rFonts w:ascii="Times New Roman" w:eastAsia="Times New Roman" w:hAnsi="Times New Roman" w:cs="Times New Roman"/>
+          <w:b/>
+          <w:bCs/>
+          <w:color w:val="000000" w:themeColor="text1"/>
+          <w:sz w:val="36"/>
+          <w:szCs w:val="36"/>
+        </w:rPr>
+        <w:t>E-Shopper: Use Case Description</w:t>
+      </w:r>
+    </w:p>
+    <w:p>
+      <w:pPr>
+        <w:autoSpaceDE w:val="0"/>
+        <w:autoSpaceDN w:val="0"/>
+        <w:adjustRightInd w:val="0"/>
+        <w:spacing w:after="0" w:line="240" w:lineRule="auto"/>
+        <w:jc w:val="center"/>
+        <w:rPr>
+          <w:rFonts w:ascii="Times New Roman" w:eastAsia="Times New Roman" w:hAnsi="Times New Roman" w:cs="Times New Roman"/>
+          <w:b/>
+          <w:bCs/>
+          <w:color w:val="000000" w:themeColor="text1"/>
+          <w:sz w:val="36"/>
+          <w:szCs w:val="36"/>
+        </w:rPr>
+      </w:pPr>
+    </w:p>
+    <w:p>
+      <w:pPr>
+        <w:autoSpaceDE w:val="0"/>
+        <w:autoSpaceDN w:val="0"/>
+        <w:adjustRightInd w:val="0"/>
+        <w:spacing w:after="0" w:line="240" w:lineRule="auto"/>
+        <w:rPr>
+          <w:rFonts w:ascii="Times New Roman" w:eastAsia="Times New Roman" w:hAnsi="Times New Roman" w:cs="Times New Roman"/>
+          <w:b/>
+          <w:bCs/>
+          <w:color w:val="000000"/>
+          <w:sz w:val="24"/>
+          <w:szCs w:val="24"/>
+        </w:rPr>
+      </w:pPr>
+      <w:r>
+        <w:rPr>
+          <w:rFonts w:ascii="Times New Roman" w:eastAsia="Times New Roman" w:hAnsi="Times New Roman" w:cs="Times New Roman"/>
+          <w:b/>
+          <w:bCs/>
+          <w:color w:val="000000" w:themeColor="text1"/>
+          <w:sz w:val="24"/>
+          <w:szCs w:val="24"/>
+        </w:rPr>
+        <w:t>Team members:</w:t>
+      </w:r>
+    </w:p>
+    <w:p>
+      <w:pPr>
+        <w:autoSpaceDE w:val="0"/>
+        <w:autoSpaceDN w:val="0"/>
+        <w:adjustRightInd w:val="0"/>
+        <w:spacing w:after="0" w:line="240" w:lineRule="auto"/>
+        <w:rPr>
+          <w:rFonts w:ascii="Times New Roman" w:eastAsia="Times New Roman" w:hAnsi="Times New Roman" w:cs="Times New Roman"/>
+          <w:b/>
+          <w:bCs/>
+          <w:color w:val="000000"/>
+          <w:sz w:val="24"/>
+          <w:szCs w:val="24"/>
+        </w:rPr>
+      </w:pPr>
+    </w:p>
+    <w:p>
+      <w:pPr>
+        <w:autoSpaceDE w:val="0"/>
+        <w:autoSpaceDN w:val="0"/>
+        <w:adjustRightInd w:val="0"/>
+        <w:spacing w:after="0" w:line="240" w:lineRule="auto"/>
+        <w:rPr>
+          <w:rFonts w:ascii="Times New Roman" w:eastAsia="Times New Roman" w:hAnsi="Times New Roman" w:cs="Times New Roman"/>
+          <w:i/>
+          <w:iCs/>
+          <w:color w:val="000000"/>
+          <w:sz w:val="24"/>
+          <w:szCs w:val="24"/>
+        </w:rPr>
+      </w:pPr>
+      <w:r>
+        <w:rPr>
+          <w:rFonts w:ascii="Times New Roman" w:eastAsia="Times New Roman" w:hAnsi="Times New Roman" w:cs="Times New Roman"/>
+          <w:i/>
+          <w:iCs/>
+          <w:color w:val="000000" w:themeColor="text1"/>
+          <w:sz w:val="24"/>
+          <w:szCs w:val="24"/>
+        </w:rPr>
+        <w:t>Hoang Long Nguyen - 615661</w:t>
+      </w:r>
+    </w:p>
+    <w:p>
+      <w:pPr>
+        <w:autoSpaceDE w:val="0"/>
+        <w:autoSpaceDN w:val="0"/>
+        <w:adjustRightInd w:val="0"/>
+        <w:spacing w:after="0" w:line="240" w:lineRule="auto"/>
+        <w:rPr>
+          <w:rFonts w:ascii="Times New Roman" w:eastAsia="Times New Roman" w:hAnsi="Times New Roman" w:cs="Times New Roman"/>
+          <w:i/>
+          <w:iCs/>
+          <w:color w:val="000000"/>
+          <w:sz w:val="24"/>
+          <w:szCs w:val="24"/>
+        </w:rPr>
+      </w:pPr>
+      <w:r>
+        <w:rPr>
+          <w:rFonts w:ascii="Times New Roman" w:eastAsia="Times New Roman" w:hAnsi="Times New Roman" w:cs="Times New Roman"/>
+          <w:i/>
+          <w:iCs/>
+          <w:color w:val="000000" w:themeColor="text1"/>
+          <w:sz w:val="24"/>
+          <w:szCs w:val="24"/>
+        </w:rPr>
+        <w:t>Xuan Giap Nguyen - 615643</w:t>
+      </w:r>
+    </w:p>
+    <w:p>
+      <w:pPr>
+        <w:autoSpaceDE w:val="0"/>
+        <w:autoSpaceDN w:val="0"/>
+        <w:adjustRightInd w:val="0"/>
+        <w:spacing w:after="0" w:line="240" w:lineRule="auto"/>
+        <w:rPr>
+          <w:rFonts w:ascii="Times New Roman" w:eastAsia="Times New Roman" w:hAnsi="Times New Roman" w:cs="Times New Roman"/>
+          <w:i/>
+          <w:iCs/>
+          <w:color w:val="000000"/>
+          <w:sz w:val="24"/>
+          <w:szCs w:val="24"/>
+        </w:rPr>
+      </w:pPr>
+      <w:r>
+        <w:rPr>
+          <w:rFonts w:ascii="Times New Roman" w:eastAsia="Times New Roman" w:hAnsi="Times New Roman" w:cs="Times New Roman"/>
+          <w:i/>
+          <w:iCs/>
+          <w:color w:val="000000" w:themeColor="text1"/>
+          <w:sz w:val="24"/>
+          <w:szCs w:val="24"/>
+        </w:rPr>
+        <w:t>Thi Thu Hang Nguyen - 615716</w:t>
+      </w:r>
+    </w:p>
+    <w:p>
+      <w:pPr>
+        <w:autoSpaceDE w:val="0"/>
+        <w:autoSpaceDN w:val="0"/>
+        <w:adjustRightInd w:val="0"/>
+        <w:spacing w:after="0" w:line="240" w:lineRule="auto"/>
+        <w:rPr>
+          <w:rFonts w:ascii="Times New Roman" w:eastAsia="Times New Roman" w:hAnsi="Times New Roman" w:cs="Times New Roman"/>
+          <w:i/>
+          <w:iCs/>
+          <w:color w:val="000000"/>
+          <w:sz w:val="24"/>
+          <w:szCs w:val="24"/>
+        </w:rPr>
+      </w:pPr>
+      <w:r>
+        <w:rPr>
+          <w:rFonts w:ascii="Times New Roman" w:eastAsia="Times New Roman" w:hAnsi="Times New Roman" w:cs="Times New Roman"/>
+          <w:i/>
+          <w:iCs/>
+          <w:color w:val="000000" w:themeColor="text1"/>
+          <w:sz w:val="24"/>
+          <w:szCs w:val="24"/>
+        </w:rPr>
+        <w:t>Hira Sadaf - 615700</w:t>
+      </w:r>
+    </w:p>
+    <w:p>
+      <w:pPr>
         <w:rPr>
           <w:b/>
         </w:rPr>
@@ -12,17 +207,10 @@
     </w:p>
     <w:p>
       <w:pPr>
-        <w:jc w:val="center"/>
         <w:rPr>
           <w:b/>
         </w:rPr>
       </w:pPr>
-      <w:r>
-        <w:rPr>
-          <w:b/>
-        </w:rPr>
-        <w:t>E-Shopper: Use Case Description</w:t>
-      </w:r>
     </w:p>
     <w:tbl>
       <w:tblPr>
@@ -45,6 +233,7 @@
           </w:tcPr>
           <w:p>
             <w:pPr>
+              <w:spacing w:after="0" w:line="360" w:lineRule="auto"/>
               <w:rPr>
                 <w:b/>
               </w:rPr>
@@ -69,6 +258,7 @@
           </w:tcPr>
           <w:p>
             <w:pPr>
+              <w:spacing w:after="0" w:line="360" w:lineRule="auto"/>
               <w:rPr>
                 <w:b/>
               </w:rPr>
@@ -87,6 +277,9 @@
             <w:gridSpan w:val="2"/>
           </w:tcPr>
           <w:p>
+            <w:pPr>
+              <w:spacing w:after="0" w:line="360" w:lineRule="auto"/>
+            </w:pPr>
             <w:r>
               <w:t xml:space="preserve">User </w:t>
             </w:r>
@@ -113,6 +306,7 @@
           </w:tcPr>
           <w:p>
             <w:pPr>
+              <w:spacing w:after="0" w:line="360" w:lineRule="auto"/>
               <w:rPr>
                 <w:b/>
               </w:rPr>
@@ -131,6 +325,9 @@
             <w:gridSpan w:val="2"/>
           </w:tcPr>
           <w:p>
+            <w:pPr>
+              <w:spacing w:after="0" w:line="360" w:lineRule="auto"/>
+            </w:pPr>
             <w:r>
               <w:t xml:space="preserve">This use case allows </w:t>
             </w:r>
@@ -151,6 +348,7 @@
           </w:tcPr>
           <w:p>
             <w:pPr>
+              <w:spacing w:after="0" w:line="360" w:lineRule="auto"/>
               <w:rPr>
                 <w:b/>
               </w:rPr>
@@ -169,6 +367,9 @@
             <w:gridSpan w:val="2"/>
           </w:tcPr>
           <w:p>
+            <w:pPr>
+              <w:spacing w:after="0" w:line="360" w:lineRule="auto"/>
+            </w:pPr>
             <w:r>
               <w:t>User</w:t>
             </w:r>
@@ -181,7 +382,11 @@
             <w:tcW w:w="9621" w:type="dxa"/>
             <w:gridSpan w:val="4"/>
           </w:tcPr>
-          <w:p/>
+          <w:p>
+            <w:pPr>
+              <w:spacing w:after="0" w:line="360" w:lineRule="auto"/>
+            </w:pPr>
+          </w:p>
         </w:tc>
       </w:tr>
       <w:tr>
@@ -193,6 +398,7 @@
           </w:tcPr>
           <w:p>
             <w:pPr>
+              <w:spacing w:after="0" w:line="360" w:lineRule="auto"/>
               <w:rPr>
                 <w:b/>
               </w:rPr>
@@ -213,6 +419,9 @@
             <w:gridSpan w:val="4"/>
           </w:tcPr>
           <w:p>
+            <w:pPr>
+              <w:spacing w:after="0" w:line="360" w:lineRule="auto"/>
+            </w:pPr>
             <w:r>
               <w:t>User must login before reading/updating the account.</w:t>
             </w:r>
@@ -228,6 +437,7 @@
           </w:tcPr>
           <w:p>
             <w:pPr>
+              <w:spacing w:after="0" w:line="360" w:lineRule="auto"/>
               <w:rPr>
                 <w:b/>
               </w:rPr>
@@ -255,6 +465,7 @@
           </w:tcPr>
           <w:p>
             <w:pPr>
+              <w:spacing w:after="0" w:line="360" w:lineRule="auto"/>
               <w:rPr>
                 <w:b/>
               </w:rPr>
@@ -276,6 +487,7 @@
           </w:tcPr>
           <w:p>
             <w:pPr>
+              <w:spacing w:after="0" w:line="360" w:lineRule="auto"/>
               <w:rPr>
                 <w:b/>
               </w:rPr>
@@ -311,6 +523,7 @@
           </w:tcPr>
           <w:p>
             <w:pPr>
+              <w:spacing w:after="0" w:line="360" w:lineRule="auto"/>
               <w:rPr>
                 <w:b/>
               </w:rPr>
@@ -330,6 +543,7 @@
           </w:tcPr>
           <w:p>
             <w:pPr>
+              <w:spacing w:after="0" w:line="360" w:lineRule="auto"/>
               <w:rPr>
                 <w:b/>
               </w:rPr>
@@ -348,6 +562,7 @@
           </w:tcPr>
           <w:p>
             <w:pPr>
+              <w:spacing w:after="0" w:line="360" w:lineRule="auto"/>
               <w:rPr>
                 <w:b/>
               </w:rPr>
@@ -612,6 +827,7 @@
           </w:tcPr>
           <w:p>
             <w:pPr>
+              <w:spacing w:after="0" w:line="360" w:lineRule="auto"/>
               <w:rPr>
                 <w:b/>
               </w:rPr>
@@ -632,7 +848,11 @@
             <w:gridSpan w:val="4"/>
           </w:tcPr>
           <w:p>
-            <w:r>
+            <w:pPr>
+              <w:spacing w:after="0" w:line="360" w:lineRule="auto"/>
+            </w:pPr>
+            <w:r>
+              <w:lastRenderedPageBreak/>
               <w:t xml:space="preserve">The new </w:t>
             </w:r>
             <w:r>
@@ -653,6 +873,7 @@
           </w:tcPr>
           <w:p>
             <w:pPr>
+              <w:spacing w:after="0" w:line="360" w:lineRule="auto"/>
               <w:rPr>
                 <w:b/>
               </w:rPr>
@@ -673,6 +894,9 @@
             <w:gridSpan w:val="4"/>
           </w:tcPr>
           <w:p>
+            <w:pPr>
+              <w:spacing w:after="0" w:line="360" w:lineRule="auto"/>
+            </w:pPr>
             <w:r>
               <w:t xml:space="preserve">No duplicate </w:t>
             </w:r>
@@ -693,15 +917,15 @@
           </w:tcPr>
           <w:p>
             <w:pPr>
-              <w:rPr>
-                <w:b/>
-              </w:rPr>
-            </w:pPr>
-            <w:r>
-              <w:rPr>
-                <w:b/>
-              </w:rPr>
-              <w:lastRenderedPageBreak/>
+              <w:spacing w:after="0" w:line="360" w:lineRule="auto"/>
+              <w:rPr>
+                <w:b/>
+              </w:rPr>
+            </w:pPr>
+            <w:r>
+              <w:rPr>
+                <w:b/>
+              </w:rPr>
               <w:t>1.</w:t>
             </w:r>
             <w:r>
@@ -752,6 +976,9 @@
             <w:tcW w:w="1188" w:type="dxa"/>
           </w:tcPr>
           <w:p>
+            <w:pPr>
+              <w:spacing w:after="0" w:line="360" w:lineRule="auto"/>
+            </w:pPr>
             <w:r>
               <w:rPr>
                 <w:b/>
@@ -766,6 +993,9 @@
             <w:gridSpan w:val="2"/>
           </w:tcPr>
           <w:p>
+            <w:pPr>
+              <w:spacing w:after="0" w:line="360" w:lineRule="auto"/>
+            </w:pPr>
             <w:r>
               <w:rPr>
                 <w:b/>
@@ -779,6 +1009,9 @@
             <w:tcW w:w="4473" w:type="dxa"/>
           </w:tcPr>
           <w:p>
+            <w:pPr>
+              <w:spacing w:after="0" w:line="360" w:lineRule="auto"/>
+            </w:pPr>
             <w:r>
               <w:rPr>
                 <w:b/>
@@ -902,6 +1135,7 @@
           </w:tcPr>
           <w:p>
             <w:pPr>
+              <w:spacing w:after="0" w:line="360" w:lineRule="auto"/>
               <w:rPr>
                 <w:b/>
               </w:rPr>
@@ -949,6 +1183,7 @@
           </w:tcPr>
           <w:p>
             <w:pPr>
+              <w:spacing w:after="0" w:line="360" w:lineRule="auto"/>
               <w:rPr>
                 <w:b/>
               </w:rPr>
@@ -968,6 +1203,7 @@
           </w:tcPr>
           <w:p>
             <w:pPr>
+              <w:spacing w:after="0" w:line="360" w:lineRule="auto"/>
               <w:rPr>
                 <w:b/>
               </w:rPr>
@@ -986,6 +1222,7 @@
           </w:tcPr>
           <w:p>
             <w:pPr>
+              <w:spacing w:after="0" w:line="360" w:lineRule="auto"/>
               <w:rPr>
                 <w:b/>
               </w:rPr>
@@ -1168,6 +1405,7 @@
           </w:tcPr>
           <w:p>
             <w:pPr>
+              <w:spacing w:after="0" w:line="360" w:lineRule="auto"/>
               <w:rPr>
                 <w:b/>
               </w:rPr>
@@ -1188,6 +1426,9 @@
             <w:gridSpan w:val="4"/>
           </w:tcPr>
           <w:p>
+            <w:pPr>
+              <w:spacing w:after="0" w:line="360" w:lineRule="auto"/>
+            </w:pPr>
             <w:r>
               <w:t>The user profile is updated.</w:t>
             </w:r>
@@ -1203,6 +1444,7 @@
           </w:tcPr>
           <w:p>
             <w:pPr>
+              <w:spacing w:after="0" w:line="360" w:lineRule="auto"/>
               <w:rPr>
                 <w:b/>
               </w:rPr>
@@ -1223,6 +1465,9 @@
             <w:gridSpan w:val="4"/>
           </w:tcPr>
           <w:p>
+            <w:pPr>
+              <w:spacing w:after="0" w:line="360" w:lineRule="auto"/>
+            </w:pPr>
             <w:r>
               <w:t>The email field should be unwritable</w:t>
             </w:r>
@@ -1239,7 +1484,11 @@
         </w:tc>
       </w:tr>
     </w:tbl>
-    <w:p/>
+    <w:p>
+      <w:pPr>
+        <w:spacing w:after="160" w:line="259" w:lineRule="auto"/>
+      </w:pPr>
+    </w:p>
     <w:p>
       <w:pPr>
         <w:spacing w:after="160" w:line="259" w:lineRule="auto"/>
@@ -1247,6 +1496,11 @@
       <w:r>
         <w:br w:type="page"/>
       </w:r>
+    </w:p>
+    <w:p>
+      <w:pPr>
+        <w:spacing w:after="160" w:line="259" w:lineRule="auto"/>
+      </w:pPr>
     </w:p>
     <w:tbl>
       <w:tblPr>
@@ -1269,15 +1523,15 @@
           </w:tcPr>
           <w:p>
             <w:pPr>
-              <w:rPr>
-                <w:b/>
-              </w:rPr>
-            </w:pPr>
-            <w:r>
-              <w:rPr>
-                <w:b/>
-              </w:rPr>
-              <w:lastRenderedPageBreak/>
+              <w:spacing w:after="0" w:line="360" w:lineRule="auto"/>
+              <w:rPr>
+                <w:b/>
+              </w:rPr>
+            </w:pPr>
+            <w:r>
+              <w:rPr>
+                <w:b/>
+              </w:rPr>
               <w:t xml:space="preserve">Use Case Number: </w:t>
             </w:r>
             <w:r>
@@ -1300,6 +1554,7 @@
           </w:tcPr>
           <w:p>
             <w:pPr>
+              <w:spacing w:after="0" w:line="360" w:lineRule="auto"/>
               <w:rPr>
                 <w:b/>
               </w:rPr>
@@ -1318,6 +1573,9 @@
             <w:gridSpan w:val="2"/>
           </w:tcPr>
           <w:p>
+            <w:pPr>
+              <w:spacing w:after="0" w:line="360" w:lineRule="auto"/>
+            </w:pPr>
             <w:r>
               <w:t>Item</w:t>
             </w:r>
@@ -1338,6 +1596,7 @@
           </w:tcPr>
           <w:p>
             <w:pPr>
+              <w:spacing w:after="0" w:line="360" w:lineRule="auto"/>
               <w:rPr>
                 <w:b/>
               </w:rPr>
@@ -1356,6 +1615,9 @@
             <w:gridSpan w:val="2"/>
           </w:tcPr>
           <w:p>
+            <w:pPr>
+              <w:spacing w:after="0" w:line="360" w:lineRule="auto"/>
+            </w:pPr>
             <w:r>
               <w:t>Provides a functionality for managing items</w:t>
             </w:r>
@@ -1373,6 +1635,7 @@
           </w:tcPr>
           <w:p>
             <w:pPr>
+              <w:spacing w:after="0" w:line="360" w:lineRule="auto"/>
               <w:rPr>
                 <w:b/>
               </w:rPr>
@@ -1391,6 +1654,9 @@
             <w:gridSpan w:val="2"/>
           </w:tcPr>
           <w:p>
+            <w:pPr>
+              <w:spacing w:after="0" w:line="360" w:lineRule="auto"/>
+            </w:pPr>
             <w:r>
               <w:t>User</w:t>
             </w:r>
@@ -1403,7 +1669,11 @@
             <w:tcW w:w="9621" w:type="dxa"/>
             <w:gridSpan w:val="4"/>
           </w:tcPr>
-          <w:p/>
+          <w:p>
+            <w:pPr>
+              <w:spacing w:after="0" w:line="360" w:lineRule="auto"/>
+            </w:pPr>
+          </w:p>
         </w:tc>
       </w:tr>
       <w:tr>
@@ -1415,6 +1685,7 @@
           </w:tcPr>
           <w:p>
             <w:pPr>
+              <w:spacing w:after="0" w:line="360" w:lineRule="auto"/>
               <w:rPr>
                 <w:b/>
               </w:rPr>
@@ -1435,6 +1706,9 @@
             <w:gridSpan w:val="4"/>
           </w:tcPr>
           <w:p>
+            <w:pPr>
+              <w:spacing w:after="0" w:line="360" w:lineRule="auto"/>
+            </w:pPr>
             <w:r>
               <w:t xml:space="preserve">User must login before </w:t>
             </w:r>
@@ -1446,6 +1720,9 @@
             </w:r>
             <w:r>
               <w:t>/deleting</w:t>
+            </w:r>
+            <w:r>
+              <w:t>/purchasing</w:t>
             </w:r>
             <w:r>
               <w:t xml:space="preserve"> </w:t>
@@ -1468,6 +1745,7 @@
           </w:tcPr>
           <w:p>
             <w:pPr>
+              <w:spacing w:after="0" w:line="360" w:lineRule="auto"/>
               <w:rPr>
                 <w:b/>
               </w:rPr>
@@ -1489,6 +1767,7 @@
           </w:tcPr>
           <w:p>
             <w:pPr>
+              <w:spacing w:after="0" w:line="360" w:lineRule="auto"/>
               <w:rPr>
                 <w:b/>
               </w:rPr>
@@ -1510,6 +1789,7 @@
           </w:tcPr>
           <w:p>
             <w:pPr>
+              <w:spacing w:after="0" w:line="360" w:lineRule="auto"/>
               <w:rPr>
                 <w:b/>
               </w:rPr>
@@ -1539,6 +1819,7 @@
           </w:tcPr>
           <w:p>
             <w:pPr>
+              <w:spacing w:after="0" w:line="360" w:lineRule="auto"/>
               <w:rPr>
                 <w:b/>
               </w:rPr>
@@ -1558,6 +1839,7 @@
           </w:tcPr>
           <w:p>
             <w:pPr>
+              <w:spacing w:after="0" w:line="360" w:lineRule="auto"/>
               <w:rPr>
                 <w:b/>
               </w:rPr>
@@ -1576,6 +1858,7 @@
           </w:tcPr>
           <w:p>
             <w:pPr>
+              <w:spacing w:after="0" w:line="360" w:lineRule="auto"/>
               <w:rPr>
                 <w:b/>
               </w:rPr>
@@ -1834,6 +2117,7 @@
           </w:tcPr>
           <w:p>
             <w:pPr>
+              <w:spacing w:after="0" w:line="360" w:lineRule="auto"/>
               <w:rPr>
                 <w:b/>
               </w:rPr>
@@ -1854,6 +2138,9 @@
             <w:gridSpan w:val="4"/>
           </w:tcPr>
           <w:p>
+            <w:pPr>
+              <w:spacing w:after="0" w:line="360" w:lineRule="auto"/>
+            </w:pPr>
             <w:r>
               <w:t xml:space="preserve">The new </w:t>
             </w:r>
@@ -1875,6 +2162,7 @@
           </w:tcPr>
           <w:p>
             <w:pPr>
+              <w:spacing w:after="0" w:line="360" w:lineRule="auto"/>
               <w:rPr>
                 <w:b/>
               </w:rPr>
@@ -1895,6 +2183,9 @@
             <w:gridSpan w:val="4"/>
           </w:tcPr>
           <w:p>
+            <w:pPr>
+              <w:spacing w:after="0" w:line="360" w:lineRule="auto"/>
+            </w:pPr>
             <w:r>
               <w:t>The new item has at least 1 picture</w:t>
             </w:r>
@@ -1912,151 +2203,155 @@
           </w:tcPr>
           <w:p>
             <w:pPr>
-              <w:rPr>
-                <w:b/>
-              </w:rPr>
-            </w:pPr>
-            <w:r>
-              <w:rPr>
-                <w:b/>
-              </w:rPr>
+              <w:spacing w:after="0" w:line="360" w:lineRule="auto"/>
+              <w:rPr>
+                <w:b/>
+              </w:rPr>
+            </w:pPr>
+            <w:r>
+              <w:rPr>
+                <w:b/>
+              </w:rPr>
+              <w:t>1.</w:t>
+            </w:r>
+            <w:r>
+              <w:rPr>
+                <w:b/>
+              </w:rPr>
+              <w:t>2</w:t>
+            </w:r>
+            <w:r>
+              <w:rPr>
+                <w:b/>
+              </w:rPr>
+              <w:t xml:space="preserve"> </w:t>
+            </w:r>
+            <w:r>
+              <w:rPr>
+                <w:b/>
+              </w:rPr>
+              <w:t>View</w:t>
+            </w:r>
+            <w:r>
+              <w:rPr>
+                <w:b/>
+              </w:rPr>
+              <w:t xml:space="preserve"> </w:t>
+            </w:r>
+            <w:r>
+              <w:rPr>
+                <w:b/>
+              </w:rPr>
+              <w:t>a list of items</w:t>
+            </w:r>
+          </w:p>
+        </w:tc>
+      </w:tr>
+      <w:tr>
+        <w:trPr>
+          <w:trHeight w:val="343"/>
+        </w:trPr>
+        <w:tc>
+          <w:tcPr>
+            <w:tcW w:w="1188" w:type="dxa"/>
+          </w:tcPr>
+          <w:p>
+            <w:r>
+              <w:rPr>
+                <w:b/>
+              </w:rPr>
+              <w:t>Step</w:t>
+            </w:r>
+          </w:p>
+        </w:tc>
+        <w:tc>
+          <w:tcPr>
+            <w:tcW w:w="3960" w:type="dxa"/>
+            <w:gridSpan w:val="2"/>
+          </w:tcPr>
+          <w:p>
+            <w:r>
+              <w:rPr>
+                <w:b/>
+              </w:rPr>
+              <w:t>User Actions</w:t>
+            </w:r>
+          </w:p>
+        </w:tc>
+        <w:tc>
+          <w:tcPr>
+            <w:tcW w:w="4473" w:type="dxa"/>
+          </w:tcPr>
+          <w:p>
+            <w:r>
+              <w:rPr>
+                <w:b/>
+              </w:rPr>
+              <w:t>System Actions</w:t>
+            </w:r>
+          </w:p>
+        </w:tc>
+      </w:tr>
+      <w:tr>
+        <w:trPr>
+          <w:trHeight w:val="342"/>
+        </w:trPr>
+        <w:tc>
+          <w:tcPr>
+            <w:tcW w:w="1188" w:type="dxa"/>
+          </w:tcPr>
+          <w:p>
+            <w:pPr>
+              <w:spacing w:after="0"/>
+            </w:pPr>
+            <w:r>
+              <w:t>1</w:t>
+            </w:r>
+          </w:p>
+        </w:tc>
+        <w:tc>
+          <w:tcPr>
+            <w:tcW w:w="3960" w:type="dxa"/>
+            <w:gridSpan w:val="2"/>
+          </w:tcPr>
+          <w:p>
+            <w:pPr>
+              <w:spacing w:after="0"/>
+            </w:pPr>
+            <w:r>
+              <w:t xml:space="preserve">The user goes to </w:t>
+            </w:r>
+            <w:r>
+              <w:t>home</w:t>
+            </w:r>
+            <w:r>
+              <w:t xml:space="preserve"> page </w:t>
+            </w:r>
+          </w:p>
+        </w:tc>
+        <w:tc>
+          <w:tcPr>
+            <w:tcW w:w="4473" w:type="dxa"/>
+          </w:tcPr>
+          <w:p>
+            <w:pPr>
+              <w:spacing w:after="0"/>
+            </w:pPr>
+            <w:r>
+              <w:t xml:space="preserve">The system </w:t>
+            </w:r>
+            <w:r>
+              <w:t>displays a list of item</w:t>
+            </w:r>
+            <w:r>
+              <w:t>s</w:t>
+            </w:r>
+            <w:r>
+              <w:t xml:space="preserve"> in order of </w:t>
+            </w:r>
+            <w:r>
               <w:lastRenderedPageBreak/>
-              <w:t>1.</w:t>
-            </w:r>
-            <w:r>
-              <w:rPr>
-                <w:b/>
-              </w:rPr>
-              <w:t>2</w:t>
-            </w:r>
-            <w:r>
-              <w:rPr>
-                <w:b/>
-              </w:rPr>
-              <w:t xml:space="preserve"> </w:t>
-            </w:r>
-            <w:r>
-              <w:rPr>
-                <w:b/>
-              </w:rPr>
-              <w:t>View</w:t>
-            </w:r>
-            <w:r>
-              <w:rPr>
-                <w:b/>
-              </w:rPr>
-              <w:t xml:space="preserve"> </w:t>
-            </w:r>
-            <w:r>
-              <w:rPr>
-                <w:b/>
-              </w:rPr>
-              <w:t>a list of items</w:t>
-            </w:r>
-          </w:p>
-        </w:tc>
-      </w:tr>
-      <w:tr>
-        <w:trPr>
-          <w:trHeight w:val="343"/>
-        </w:trPr>
-        <w:tc>
-          <w:tcPr>
-            <w:tcW w:w="1188" w:type="dxa"/>
-          </w:tcPr>
-          <w:p>
-            <w:r>
-              <w:rPr>
-                <w:b/>
-              </w:rPr>
-              <w:t>Step</w:t>
-            </w:r>
-          </w:p>
-        </w:tc>
-        <w:tc>
-          <w:tcPr>
-            <w:tcW w:w="3960" w:type="dxa"/>
-            <w:gridSpan w:val="2"/>
-          </w:tcPr>
-          <w:p>
-            <w:r>
-              <w:rPr>
-                <w:b/>
-              </w:rPr>
-              <w:t>User Actions</w:t>
-            </w:r>
-          </w:p>
-        </w:tc>
-        <w:tc>
-          <w:tcPr>
-            <w:tcW w:w="4473" w:type="dxa"/>
-          </w:tcPr>
-          <w:p>
-            <w:r>
-              <w:rPr>
-                <w:b/>
-              </w:rPr>
-              <w:t>System Actions</w:t>
-            </w:r>
-          </w:p>
-        </w:tc>
-      </w:tr>
-      <w:tr>
-        <w:trPr>
-          <w:trHeight w:val="342"/>
-        </w:trPr>
-        <w:tc>
-          <w:tcPr>
-            <w:tcW w:w="1188" w:type="dxa"/>
-          </w:tcPr>
-          <w:p>
-            <w:pPr>
-              <w:spacing w:after="0"/>
-            </w:pPr>
-            <w:r>
-              <w:t>1</w:t>
-            </w:r>
-          </w:p>
-        </w:tc>
-        <w:tc>
-          <w:tcPr>
-            <w:tcW w:w="3960" w:type="dxa"/>
-            <w:gridSpan w:val="2"/>
-          </w:tcPr>
-          <w:p>
-            <w:pPr>
-              <w:spacing w:after="0"/>
-            </w:pPr>
-            <w:r>
-              <w:t xml:space="preserve">The user goes to </w:t>
-            </w:r>
-            <w:r>
-              <w:t>home</w:t>
-            </w:r>
-            <w:r>
-              <w:t xml:space="preserve"> page </w:t>
-            </w:r>
-          </w:p>
-        </w:tc>
-        <w:tc>
-          <w:tcPr>
-            <w:tcW w:w="4473" w:type="dxa"/>
-          </w:tcPr>
-          <w:p>
-            <w:pPr>
-              <w:spacing w:after="0"/>
-            </w:pPr>
-            <w:r>
-              <w:t xml:space="preserve">The system </w:t>
-            </w:r>
-            <w:r>
-              <w:t>displays a list of item</w:t>
-            </w:r>
-            <w:r>
-              <w:t>s</w:t>
-            </w:r>
-            <w:r>
-              <w:t xml:space="preserve"> in order of latest created date by default</w:t>
+              <w:t>latest created date by default</w:t>
             </w:r>
           </w:p>
         </w:tc>
@@ -2078,6 +2373,7 @@
           </w:tcPr>
           <w:p>
             <w:pPr>
+              <w:spacing w:after="0" w:line="360" w:lineRule="auto"/>
               <w:rPr>
                 <w:b/>
               </w:rPr>
@@ -2119,6 +2415,7 @@
           </w:tcPr>
           <w:p>
             <w:pPr>
+              <w:spacing w:after="0" w:line="360" w:lineRule="auto"/>
               <w:rPr>
                 <w:b/>
               </w:rPr>
@@ -2138,6 +2435,7 @@
           </w:tcPr>
           <w:p>
             <w:pPr>
+              <w:spacing w:after="0" w:line="360" w:lineRule="auto"/>
               <w:rPr>
                 <w:b/>
               </w:rPr>
@@ -2156,6 +2454,7 @@
           </w:tcPr>
           <w:p>
             <w:pPr>
+              <w:spacing w:after="0" w:line="360" w:lineRule="auto"/>
               <w:rPr>
                 <w:b/>
               </w:rPr>
@@ -2331,6 +2630,7 @@
           </w:tcPr>
           <w:p>
             <w:pPr>
+              <w:spacing w:after="0" w:line="360" w:lineRule="auto"/>
               <w:rPr>
                 <w:b/>
               </w:rPr>
@@ -2384,6 +2684,7 @@
           </w:tcPr>
           <w:p>
             <w:pPr>
+              <w:spacing w:after="0" w:line="360" w:lineRule="auto"/>
               <w:rPr>
                 <w:b/>
               </w:rPr>
@@ -2403,6 +2704,7 @@
           </w:tcPr>
           <w:p>
             <w:pPr>
+              <w:spacing w:after="0" w:line="360" w:lineRule="auto"/>
               <w:rPr>
                 <w:b/>
               </w:rPr>
@@ -2421,6 +2723,7 @@
           </w:tcPr>
           <w:p>
             <w:pPr>
+              <w:spacing w:after="0" w:line="360" w:lineRule="auto"/>
               <w:rPr>
                 <w:b/>
               </w:rPr>
@@ -2602,6 +2905,7 @@
           </w:tcPr>
           <w:p>
             <w:pPr>
+              <w:spacing w:after="0" w:line="360" w:lineRule="auto"/>
               <w:rPr>
                 <w:b/>
               </w:rPr>
@@ -2649,180 +2953,189 @@
           </w:tcPr>
           <w:p>
             <w:pPr>
-              <w:rPr>
-                <w:b/>
-              </w:rPr>
-            </w:pPr>
-            <w:r>
-              <w:rPr>
-                <w:b/>
-              </w:rPr>
+              <w:spacing w:after="0" w:line="360" w:lineRule="auto"/>
+              <w:rPr>
+                <w:b/>
+              </w:rPr>
+            </w:pPr>
+            <w:r>
+              <w:rPr>
+                <w:b/>
+              </w:rPr>
+              <w:t>Step</w:t>
+            </w:r>
+          </w:p>
+        </w:tc>
+        <w:tc>
+          <w:tcPr>
+            <w:tcW w:w="3960" w:type="dxa"/>
+            <w:gridSpan w:val="2"/>
+          </w:tcPr>
+          <w:p>
+            <w:pPr>
+              <w:spacing w:after="0" w:line="360" w:lineRule="auto"/>
+              <w:rPr>
+                <w:b/>
+              </w:rPr>
+            </w:pPr>
+            <w:r>
+              <w:rPr>
+                <w:b/>
+              </w:rPr>
+              <w:t>User Actions</w:t>
+            </w:r>
+          </w:p>
+        </w:tc>
+        <w:tc>
+          <w:tcPr>
+            <w:tcW w:w="4473" w:type="dxa"/>
+          </w:tcPr>
+          <w:p>
+            <w:pPr>
+              <w:spacing w:after="0" w:line="360" w:lineRule="auto"/>
+              <w:rPr>
+                <w:b/>
+              </w:rPr>
+            </w:pPr>
+            <w:r>
+              <w:rPr>
+                <w:b/>
+              </w:rPr>
+              <w:t>System Action</w:t>
+            </w:r>
+          </w:p>
+        </w:tc>
+      </w:tr>
+      <w:tr>
+        <w:trPr>
+          <w:trHeight w:val="343"/>
+        </w:trPr>
+        <w:tc>
+          <w:tcPr>
+            <w:tcW w:w="1188" w:type="dxa"/>
+          </w:tcPr>
+          <w:p>
+            <w:pPr>
+              <w:spacing w:after="0"/>
+            </w:pPr>
+            <w:r>
+              <w:t>1</w:t>
+            </w:r>
+          </w:p>
+        </w:tc>
+        <w:tc>
+          <w:tcPr>
+            <w:tcW w:w="3960" w:type="dxa"/>
+            <w:gridSpan w:val="2"/>
+          </w:tcPr>
+          <w:p>
+            <w:pPr>
+              <w:spacing w:after="0"/>
+            </w:pPr>
+            <w:r>
+              <w:t xml:space="preserve">The user </w:t>
+            </w:r>
+            <w:r>
+              <w:t>is in item list page (1.2,1.3,1.4)</w:t>
+            </w:r>
+          </w:p>
+        </w:tc>
+        <w:tc>
+          <w:tcPr>
+            <w:tcW w:w="4473" w:type="dxa"/>
+          </w:tcPr>
+          <w:p>
+            <w:pPr>
+              <w:spacing w:after="0"/>
+            </w:pPr>
+            <w:r>
+              <w:t xml:space="preserve">The system shows </w:t>
+            </w:r>
+            <w:r>
+              <w:t>a list of items</w:t>
+            </w:r>
+          </w:p>
+        </w:tc>
+      </w:tr>
+      <w:tr>
+        <w:trPr>
+          <w:trHeight w:val="343"/>
+        </w:trPr>
+        <w:tc>
+          <w:tcPr>
+            <w:tcW w:w="1188" w:type="dxa"/>
+          </w:tcPr>
+          <w:p>
+            <w:pPr>
+              <w:spacing w:after="0"/>
+            </w:pPr>
+            <w:r>
+              <w:t>2</w:t>
+            </w:r>
+          </w:p>
+        </w:tc>
+        <w:tc>
+          <w:tcPr>
+            <w:tcW w:w="3960" w:type="dxa"/>
+            <w:gridSpan w:val="2"/>
+          </w:tcPr>
+          <w:p>
+            <w:pPr>
+              <w:spacing w:after="0"/>
+            </w:pPr>
+            <w:r>
+              <w:t xml:space="preserve">The user </w:t>
+            </w:r>
+            <w:r>
+              <w:t>clicks an item to go to item detail page</w:t>
+            </w:r>
+          </w:p>
+        </w:tc>
+        <w:tc>
+          <w:tcPr>
+            <w:tcW w:w="4473" w:type="dxa"/>
+          </w:tcPr>
+          <w:p>
+            <w:pPr>
+              <w:spacing w:after="0"/>
+            </w:pPr>
+            <w:r>
+              <w:t xml:space="preserve">The system </w:t>
+            </w:r>
+            <w:r>
+              <w:t>shows the item details:</w:t>
+            </w:r>
+          </w:p>
+          <w:p>
+            <w:pPr>
+              <w:spacing w:after="0"/>
+            </w:pPr>
+            <w:r>
+              <w:t>- Name</w:t>
+            </w:r>
+          </w:p>
+          <w:p>
+            <w:pPr>
+              <w:spacing w:after="0"/>
+            </w:pPr>
+            <w:r>
+              <w:t>- Price</w:t>
+            </w:r>
+          </w:p>
+          <w:p>
+            <w:pPr>
+              <w:spacing w:after="0"/>
+            </w:pPr>
+            <w:r>
+              <w:t>- Status</w:t>
+            </w:r>
+          </w:p>
+          <w:p>
+            <w:pPr>
+              <w:spacing w:after="0"/>
+            </w:pPr>
+            <w:r>
               <w:lastRenderedPageBreak/>
-              <w:t>Step</w:t>
-            </w:r>
-          </w:p>
-        </w:tc>
-        <w:tc>
-          <w:tcPr>
-            <w:tcW w:w="3960" w:type="dxa"/>
-            <w:gridSpan w:val="2"/>
-          </w:tcPr>
-          <w:p>
-            <w:pPr>
-              <w:rPr>
-                <w:b/>
-              </w:rPr>
-            </w:pPr>
-            <w:r>
-              <w:rPr>
-                <w:b/>
-              </w:rPr>
-              <w:t>User Actions</w:t>
-            </w:r>
-          </w:p>
-        </w:tc>
-        <w:tc>
-          <w:tcPr>
-            <w:tcW w:w="4473" w:type="dxa"/>
-          </w:tcPr>
-          <w:p>
-            <w:pPr>
-              <w:rPr>
-                <w:b/>
-              </w:rPr>
-            </w:pPr>
-            <w:r>
-              <w:rPr>
-                <w:b/>
-              </w:rPr>
-              <w:t>System Action</w:t>
-            </w:r>
-          </w:p>
-        </w:tc>
-      </w:tr>
-      <w:tr>
-        <w:trPr>
-          <w:trHeight w:val="343"/>
-        </w:trPr>
-        <w:tc>
-          <w:tcPr>
-            <w:tcW w:w="1188" w:type="dxa"/>
-          </w:tcPr>
-          <w:p>
-            <w:r>
-              <w:t>1</w:t>
-            </w:r>
-          </w:p>
-        </w:tc>
-        <w:tc>
-          <w:tcPr>
-            <w:tcW w:w="3960" w:type="dxa"/>
-            <w:gridSpan w:val="2"/>
-          </w:tcPr>
-          <w:p>
-            <w:r>
-              <w:t xml:space="preserve">The user </w:t>
-            </w:r>
-            <w:r>
-              <w:t>is in item list page (1.2,1.3,1.4)</w:t>
-            </w:r>
-          </w:p>
-        </w:tc>
-        <w:tc>
-          <w:tcPr>
-            <w:tcW w:w="4473" w:type="dxa"/>
-          </w:tcPr>
-          <w:p>
-            <w:pPr>
-              <w:spacing w:after="0"/>
-            </w:pPr>
-            <w:r>
-              <w:t xml:space="preserve">The system shows </w:t>
-            </w:r>
-            <w:r>
-              <w:t>a list of items</w:t>
-            </w:r>
-          </w:p>
-        </w:tc>
-      </w:tr>
-      <w:tr>
-        <w:trPr>
-          <w:trHeight w:val="343"/>
-        </w:trPr>
-        <w:tc>
-          <w:tcPr>
-            <w:tcW w:w="1188" w:type="dxa"/>
-          </w:tcPr>
-          <w:p>
-            <w:pPr>
-              <w:spacing w:after="0"/>
-            </w:pPr>
-            <w:r>
-              <w:t>2</w:t>
-            </w:r>
-          </w:p>
-        </w:tc>
-        <w:tc>
-          <w:tcPr>
-            <w:tcW w:w="3960" w:type="dxa"/>
-            <w:gridSpan w:val="2"/>
-          </w:tcPr>
-          <w:p>
-            <w:pPr>
-              <w:spacing w:after="0"/>
-            </w:pPr>
-            <w:r>
-              <w:t xml:space="preserve">The user </w:t>
-            </w:r>
-            <w:r>
-              <w:t>clicks an item to go to item detail page</w:t>
-            </w:r>
-          </w:p>
-        </w:tc>
-        <w:tc>
-          <w:tcPr>
-            <w:tcW w:w="4473" w:type="dxa"/>
-          </w:tcPr>
-          <w:p>
-            <w:pPr>
-              <w:spacing w:after="0"/>
-            </w:pPr>
-            <w:r>
-              <w:t xml:space="preserve">The system </w:t>
-            </w:r>
-            <w:r>
-              <w:t>shows the item details:</w:t>
-            </w:r>
-          </w:p>
-          <w:p>
-            <w:pPr>
-              <w:spacing w:after="0"/>
-            </w:pPr>
-            <w:r>
-              <w:t>- Name</w:t>
-            </w:r>
-          </w:p>
-          <w:p>
-            <w:pPr>
-              <w:spacing w:after="0"/>
-            </w:pPr>
-            <w:r>
-              <w:t>- Price</w:t>
-            </w:r>
-          </w:p>
-          <w:p>
-            <w:pPr>
-              <w:spacing w:after="0"/>
-            </w:pPr>
-            <w:r>
-              <w:t>- Status</w:t>
-            </w:r>
-          </w:p>
-          <w:p>
-            <w:pPr>
-              <w:spacing w:after="0"/>
-            </w:pPr>
-            <w:r>
               <w:t>- Category</w:t>
             </w:r>
           </w:p>
@@ -2876,6 +3189,7 @@
           </w:tcPr>
           <w:p>
             <w:pPr>
+              <w:spacing w:after="0" w:line="360" w:lineRule="auto"/>
               <w:rPr>
                 <w:b/>
               </w:rPr>
@@ -2917,6 +3231,7 @@
           </w:tcPr>
           <w:p>
             <w:pPr>
+              <w:spacing w:after="0" w:line="360" w:lineRule="auto"/>
               <w:rPr>
                 <w:b/>
               </w:rPr>
@@ -2936,6 +3251,7 @@
           </w:tcPr>
           <w:p>
             <w:pPr>
+              <w:spacing w:after="0" w:line="360" w:lineRule="auto"/>
               <w:rPr>
                 <w:b/>
               </w:rPr>
@@ -2954,6 +3270,7 @@
           </w:tcPr>
           <w:p>
             <w:pPr>
+              <w:spacing w:after="0" w:line="360" w:lineRule="auto"/>
               <w:rPr>
                 <w:b/>
               </w:rPr>
@@ -3117,6 +3434,7 @@
           </w:tcPr>
           <w:p>
             <w:pPr>
+              <w:spacing w:after="0" w:line="360" w:lineRule="auto"/>
               <w:rPr>
                 <w:b/>
               </w:rPr>
@@ -3137,6 +3455,9 @@
             <w:gridSpan w:val="4"/>
           </w:tcPr>
           <w:p>
+            <w:pPr>
+              <w:spacing w:after="0" w:line="360" w:lineRule="auto"/>
+            </w:pPr>
             <w:r>
               <w:t xml:space="preserve">The </w:t>
             </w:r>
@@ -3164,6 +3485,7 @@
           </w:tcPr>
           <w:p>
             <w:pPr>
+              <w:spacing w:after="0" w:line="360" w:lineRule="auto"/>
               <w:rPr>
                 <w:b/>
               </w:rPr>
@@ -3184,6 +3506,9 @@
             <w:gridSpan w:val="4"/>
           </w:tcPr>
           <w:p>
+            <w:pPr>
+              <w:spacing w:after="0" w:line="360" w:lineRule="auto"/>
+            </w:pPr>
             <w:r>
               <w:t>The item should have at least 1 picture.</w:t>
             </w:r>
@@ -3207,6 +3532,7 @@
           </w:tcPr>
           <w:p>
             <w:pPr>
+              <w:spacing w:after="0" w:line="360" w:lineRule="auto"/>
               <w:rPr>
                 <w:b/>
               </w:rPr>
@@ -3248,6 +3574,7 @@
           </w:tcPr>
           <w:p>
             <w:pPr>
+              <w:spacing w:after="0" w:line="360" w:lineRule="auto"/>
               <w:rPr>
                 <w:b/>
               </w:rPr>
@@ -3267,6 +3594,7 @@
           </w:tcPr>
           <w:p>
             <w:pPr>
+              <w:spacing w:after="0" w:line="360" w:lineRule="auto"/>
               <w:rPr>
                 <w:b/>
               </w:rPr>
@@ -3285,6 +3613,7 @@
           </w:tcPr>
           <w:p>
             <w:pPr>
+              <w:spacing w:after="0" w:line="360" w:lineRule="auto"/>
               <w:rPr>
                 <w:b/>
               </w:rPr>
@@ -3412,6 +3741,7 @@
           </w:tcPr>
           <w:p>
             <w:pPr>
+              <w:spacing w:after="0" w:line="360" w:lineRule="auto"/>
               <w:rPr>
                 <w:b/>
               </w:rPr>
@@ -3432,6 +3762,9 @@
             <w:gridSpan w:val="4"/>
           </w:tcPr>
           <w:p>
+            <w:pPr>
+              <w:spacing w:after="0" w:line="360" w:lineRule="auto"/>
+            </w:pPr>
             <w:r>
               <w:t xml:space="preserve">The item </w:t>
             </w:r>
@@ -3447,7 +3780,11 @@
             <w:tcW w:w="9621" w:type="dxa"/>
             <w:gridSpan w:val="4"/>
           </w:tcPr>
-          <w:p/>
+          <w:p>
+            <w:pPr>
+              <w:spacing w:after="0" w:line="360" w:lineRule="auto"/>
+            </w:pPr>
+          </w:p>
         </w:tc>
       </w:tr>
       <w:tr>
@@ -3458,6 +3795,7 @@
           </w:tcPr>
           <w:p>
             <w:pPr>
+              <w:spacing w:after="0" w:line="360" w:lineRule="auto"/>
               <w:rPr>
                 <w:b/>
               </w:rPr>
@@ -3497,6 +3835,7 @@
           </w:tcPr>
           <w:p>
             <w:pPr>
+              <w:spacing w:after="0" w:line="360" w:lineRule="auto"/>
               <w:rPr>
                 <w:b/>
               </w:rPr>
@@ -3532,6 +3871,7 @@
           </w:tcPr>
           <w:p>
             <w:pPr>
+              <w:spacing w:after="0" w:line="360" w:lineRule="auto"/>
               <w:rPr>
                 <w:b/>
               </w:rPr>
@@ -3551,6 +3891,7 @@
           </w:tcPr>
           <w:p>
             <w:pPr>
+              <w:spacing w:after="0" w:line="360" w:lineRule="auto"/>
               <w:rPr>
                 <w:b/>
               </w:rPr>
@@ -3569,6 +3910,7 @@
           </w:tcPr>
           <w:p>
             <w:pPr>
+              <w:spacing w:after="0" w:line="360" w:lineRule="auto"/>
               <w:rPr>
                 <w:b/>
               </w:rPr>
@@ -3639,6 +3981,7 @@
               <w:spacing w:after="0"/>
             </w:pPr>
             <w:r>
+              <w:lastRenderedPageBreak/>
               <w:t>- Category</w:t>
             </w:r>
           </w:p>
@@ -3681,6 +4024,7 @@
               <w:spacing w:after="0"/>
             </w:pPr>
             <w:r>
+              <w:lastRenderedPageBreak/>
               <w:t>2</w:t>
             </w:r>
           </w:p>
@@ -3719,8 +4063,429 @@
           </w:p>
         </w:tc>
       </w:tr>
+      <w:tr>
+        <w:trPr>
+          <w:trHeight w:val="342"/>
+        </w:trPr>
+        <w:tc>
+          <w:tcPr>
+            <w:tcW w:w="1188" w:type="dxa"/>
+          </w:tcPr>
+          <w:p>
+            <w:pPr>
+              <w:spacing w:after="0"/>
+            </w:pPr>
+          </w:p>
+        </w:tc>
+        <w:tc>
+          <w:tcPr>
+            <w:tcW w:w="3960" w:type="dxa"/>
+            <w:gridSpan w:val="2"/>
+          </w:tcPr>
+          <w:p>
+            <w:pPr>
+              <w:spacing w:after="0"/>
+            </w:pPr>
+          </w:p>
+        </w:tc>
+        <w:tc>
+          <w:tcPr>
+            <w:tcW w:w="4473" w:type="dxa"/>
+          </w:tcPr>
+          <w:p>
+            <w:pPr>
+              <w:spacing w:after="0"/>
+            </w:pPr>
+          </w:p>
+        </w:tc>
+      </w:tr>
+      <w:tr>
+        <w:trPr>
+          <w:trHeight w:val="342"/>
+        </w:trPr>
+        <w:tc>
+          <w:tcPr>
+            <w:tcW w:w="9621" w:type="dxa"/>
+            <w:gridSpan w:val="4"/>
+          </w:tcPr>
+          <w:p>
+            <w:pPr>
+              <w:spacing w:after="0" w:line="360" w:lineRule="auto"/>
+            </w:pPr>
+            <w:r>
+              <w:rPr>
+                <w:b/>
+              </w:rPr>
+              <w:t>2.2 Purchase an item</w:t>
+            </w:r>
+          </w:p>
+        </w:tc>
+      </w:tr>
+      <w:tr>
+        <w:trPr>
+          <w:trHeight w:val="342"/>
+        </w:trPr>
+        <w:tc>
+          <w:tcPr>
+            <w:tcW w:w="1188" w:type="dxa"/>
+          </w:tcPr>
+          <w:p>
+            <w:pPr>
+              <w:spacing w:after="0" w:line="360" w:lineRule="auto"/>
+              <w:rPr>
+                <w:b/>
+              </w:rPr>
+            </w:pPr>
+            <w:r>
+              <w:rPr>
+                <w:b/>
+              </w:rPr>
+              <w:t>Step</w:t>
+            </w:r>
+          </w:p>
+        </w:tc>
+        <w:tc>
+          <w:tcPr>
+            <w:tcW w:w="3960" w:type="dxa"/>
+            <w:gridSpan w:val="2"/>
+          </w:tcPr>
+          <w:p>
+            <w:pPr>
+              <w:spacing w:after="0" w:line="360" w:lineRule="auto"/>
+            </w:pPr>
+            <w:r>
+              <w:rPr>
+                <w:b/>
+              </w:rPr>
+              <w:t>User Actions</w:t>
+            </w:r>
+          </w:p>
+        </w:tc>
+        <w:tc>
+          <w:tcPr>
+            <w:tcW w:w="4473" w:type="dxa"/>
+          </w:tcPr>
+          <w:p>
+            <w:pPr>
+              <w:spacing w:after="0" w:line="360" w:lineRule="auto"/>
+            </w:pPr>
+            <w:r>
+              <w:rPr>
+                <w:b/>
+              </w:rPr>
+              <w:t>System Action</w:t>
+            </w:r>
+          </w:p>
+        </w:tc>
+      </w:tr>
+      <w:tr>
+        <w:trPr>
+          <w:trHeight w:val="342"/>
+        </w:trPr>
+        <w:tc>
+          <w:tcPr>
+            <w:tcW w:w="1188" w:type="dxa"/>
+          </w:tcPr>
+          <w:p>
+            <w:pPr>
+              <w:spacing w:after="0"/>
+              <w:rPr>
+                <w:b/>
+              </w:rPr>
+            </w:pPr>
+            <w:r>
+              <w:t>1</w:t>
+            </w:r>
+          </w:p>
+        </w:tc>
+        <w:tc>
+          <w:tcPr>
+            <w:tcW w:w="3960" w:type="dxa"/>
+            <w:gridSpan w:val="2"/>
+          </w:tcPr>
+          <w:p>
+            <w:pPr>
+              <w:spacing w:after="0"/>
+              <w:rPr>
+                <w:b/>
+              </w:rPr>
+            </w:pPr>
+            <w:r>
+              <w:t>The user goes to login page</w:t>
+            </w:r>
+          </w:p>
+        </w:tc>
+        <w:tc>
+          <w:tcPr>
+            <w:tcW w:w="4473" w:type="dxa"/>
+          </w:tcPr>
+          <w:p>
+            <w:pPr>
+              <w:spacing w:after="0"/>
+            </w:pPr>
+            <w:r>
+              <w:t>The system shows login information for the user to fill in:</w:t>
+            </w:r>
+          </w:p>
+          <w:p>
+            <w:pPr>
+              <w:spacing w:after="0"/>
+            </w:pPr>
+            <w:r>
+              <w:t>- Email</w:t>
+            </w:r>
+          </w:p>
+          <w:p>
+            <w:pPr>
+              <w:spacing w:after="0"/>
+              <w:rPr>
+                <w:b/>
+              </w:rPr>
+            </w:pPr>
+            <w:r>
+              <w:t>- Password</w:t>
+            </w:r>
+          </w:p>
+        </w:tc>
+      </w:tr>
+      <w:tr>
+        <w:trPr>
+          <w:trHeight w:val="342"/>
+        </w:trPr>
+        <w:tc>
+          <w:tcPr>
+            <w:tcW w:w="1188" w:type="dxa"/>
+          </w:tcPr>
+          <w:p>
+            <w:pPr>
+              <w:spacing w:after="0"/>
+            </w:pPr>
+            <w:r>
+              <w:t>2</w:t>
+            </w:r>
+          </w:p>
+        </w:tc>
+        <w:tc>
+          <w:tcPr>
+            <w:tcW w:w="3960" w:type="dxa"/>
+            <w:gridSpan w:val="2"/>
+          </w:tcPr>
+          <w:p>
+            <w:pPr>
+              <w:spacing w:after="0"/>
+            </w:pPr>
+            <w:r>
+              <w:t>The user fills in login information and request the system to log in</w:t>
+            </w:r>
+          </w:p>
+        </w:tc>
+        <w:tc>
+          <w:tcPr>
+            <w:tcW w:w="4473" w:type="dxa"/>
+          </w:tcPr>
+          <w:p>
+            <w:pPr>
+              <w:spacing w:after="0"/>
+            </w:pPr>
+            <w:r>
+              <w:t>The system verifies the login information. In case of failure, the system returns a failure message. Otherwise, the system shows Logged in User Home page</w:t>
+            </w:r>
+            <w:r>
+              <w:t xml:space="preserve"> which shows a list of items</w:t>
+            </w:r>
+          </w:p>
+        </w:tc>
+      </w:tr>
+      <w:tr>
+        <w:trPr>
+          <w:trHeight w:val="342"/>
+        </w:trPr>
+        <w:tc>
+          <w:tcPr>
+            <w:tcW w:w="1188" w:type="dxa"/>
+          </w:tcPr>
+          <w:p>
+            <w:pPr>
+              <w:spacing w:after="0"/>
+            </w:pPr>
+            <w:r>
+              <w:t>3</w:t>
+            </w:r>
+          </w:p>
+        </w:tc>
+        <w:tc>
+          <w:tcPr>
+            <w:tcW w:w="3960" w:type="dxa"/>
+            <w:gridSpan w:val="2"/>
+          </w:tcPr>
+          <w:p>
+            <w:pPr>
+              <w:spacing w:after="0"/>
+            </w:pPr>
+            <w:r>
+              <w:t>The user clicks Purchase button on the item which is desired to buy to request the system update the chosen item is bought by the current user</w:t>
+            </w:r>
+          </w:p>
+        </w:tc>
+        <w:tc>
+          <w:tcPr>
+            <w:tcW w:w="4473" w:type="dxa"/>
+          </w:tcPr>
+          <w:p>
+            <w:pPr>
+              <w:spacing w:after="0"/>
+            </w:pPr>
+            <w:r>
+              <w:t>The system updates the status of the chosen item to Sold status and save the buyer of that item to the database</w:t>
+            </w:r>
+          </w:p>
+        </w:tc>
+      </w:tr>
+      <w:tr>
+        <w:trPr>
+          <w:trHeight w:val="342"/>
+        </w:trPr>
+        <w:tc>
+          <w:tcPr>
+            <w:tcW w:w="1188" w:type="dxa"/>
+          </w:tcPr>
+          <w:p>
+            <w:pPr>
+              <w:spacing w:after="0"/>
+            </w:pPr>
+          </w:p>
+        </w:tc>
+        <w:tc>
+          <w:tcPr>
+            <w:tcW w:w="3960" w:type="dxa"/>
+            <w:gridSpan w:val="2"/>
+          </w:tcPr>
+          <w:p>
+            <w:pPr>
+              <w:spacing w:after="0"/>
+            </w:pPr>
+          </w:p>
+        </w:tc>
+        <w:tc>
+          <w:tcPr>
+            <w:tcW w:w="4473" w:type="dxa"/>
+          </w:tcPr>
+          <w:p>
+            <w:pPr>
+              <w:spacing w:after="0"/>
+            </w:pPr>
+          </w:p>
+        </w:tc>
+      </w:tr>
+      <w:tr>
+        <w:trPr>
+          <w:trHeight w:val="342"/>
+        </w:trPr>
+        <w:tc>
+          <w:tcPr>
+            <w:tcW w:w="9621" w:type="dxa"/>
+            <w:gridSpan w:val="4"/>
+            <w:shd w:val="clear" w:color="auto" w:fill="D9D9D9" w:themeFill="background1" w:themeFillShade="D9"/>
+          </w:tcPr>
+          <w:p>
+            <w:pPr>
+              <w:spacing w:after="0" w:line="360" w:lineRule="auto"/>
+              <w:rPr>
+                <w:b/>
+              </w:rPr>
+            </w:pPr>
+            <w:r>
+              <w:rPr>
+                <w:b/>
+              </w:rPr>
+              <w:t>Post-conditions</w:t>
+            </w:r>
+          </w:p>
+        </w:tc>
+      </w:tr>
+      <w:tr>
+        <w:trPr>
+          <w:trHeight w:val="342"/>
+        </w:trPr>
+        <w:tc>
+          <w:tcPr>
+            <w:tcW w:w="9621" w:type="dxa"/>
+            <w:gridSpan w:val="4"/>
+          </w:tcPr>
+          <w:p>
+            <w:pPr>
+              <w:spacing w:after="0" w:line="360" w:lineRule="auto"/>
+            </w:pPr>
+            <w:r>
+              <w:t xml:space="preserve">The </w:t>
+            </w:r>
+            <w:r>
+              <w:t xml:space="preserve">buyer and the status of the </w:t>
+            </w:r>
+            <w:r>
+              <w:t>item are updated.</w:t>
+            </w:r>
+          </w:p>
+        </w:tc>
+      </w:tr>
+      <w:tr>
+        <w:trPr>
+          <w:trHeight w:val="342"/>
+        </w:trPr>
+        <w:tc>
+          <w:tcPr>
+            <w:tcW w:w="9621" w:type="dxa"/>
+            <w:gridSpan w:val="4"/>
+            <w:shd w:val="clear" w:color="auto" w:fill="D9D9D9" w:themeFill="background1" w:themeFillShade="D9"/>
+          </w:tcPr>
+          <w:p>
+            <w:pPr>
+              <w:spacing w:after="0" w:line="360" w:lineRule="auto"/>
+              <w:rPr>
+                <w:b/>
+              </w:rPr>
+            </w:pPr>
+            <w:r>
+              <w:rPr>
+                <w:b/>
+              </w:rPr>
+              <w:t>Business Rule</w:t>
+            </w:r>
+          </w:p>
+        </w:tc>
+      </w:tr>
+      <w:tr>
+        <w:trPr>
+          <w:trHeight w:val="342"/>
+        </w:trPr>
+        <w:tc>
+          <w:tcPr>
+            <w:tcW w:w="9621" w:type="dxa"/>
+            <w:gridSpan w:val="4"/>
+          </w:tcPr>
+          <w:p>
+            <w:pPr>
+              <w:spacing w:after="0" w:line="360" w:lineRule="auto"/>
+            </w:pPr>
+            <w:r>
+              <w:t xml:space="preserve">The </w:t>
+            </w:r>
+            <w:r>
+              <w:t xml:space="preserve">user cannot buy a sold </w:t>
+            </w:r>
+            <w:r>
+              <w:t>item,</w:t>
+            </w:r>
+            <w:r>
+              <w:t xml:space="preserve"> or an item posted by themselves</w:t>
+            </w:r>
+            <w:r>
+              <w:t>.</w:t>
+            </w:r>
+          </w:p>
+        </w:tc>
+      </w:tr>
     </w:tbl>
-    <w:p/>
     <w:p>
       <w:pPr>
         <w:spacing w:after="160" w:line="259" w:lineRule="auto"/>

</xml_diff>